<commit_message>
Login Menu OK Connection to DB OK Forgot Password OK - Dont will be implemented to much complex for the project
</commit_message>
<xml_diff>
--- a/Documentação/Relatorio/Eng_Software_BrunoOliveira_n15566_RubenOliveira_n21213_DiogoMarques_n23549.docx
+++ b/Documentação/Relatorio/Eng_Software_BrunoOliveira_n15566_RubenOliveira_n21213_DiogoMarques_n23549.docx
@@ -1052,6 +1052,7 @@
           <w:szCs w:val="18"/>
         </w:rPr>
       </w:pPr>
+      <w:proofErr w:type="spellStart"/>
       <w:r>
         <w:rPr>
           <w:rFonts w:cs="Arial"/>
@@ -1060,7 +1061,18 @@
           <w:sz w:val="28"/>
           <w:szCs w:val="18"/>
         </w:rPr>
-        <w:t xml:space="preserve">MedAlert - </w:t>
+        <w:t>MedAlert</w:t>
+      </w:r>
+      <w:proofErr w:type="spellEnd"/>
+      <w:r>
+        <w:rPr>
+          <w:rFonts w:cs="Arial"/>
+          <w:b/>
+          <w:color w:val="595959" w:themeColor="text1" w:themeTint="A6"/>
+          <w:sz w:val="28"/>
+          <w:szCs w:val="18"/>
+        </w:rPr>
+        <w:t xml:space="preserve"> - </w:t>
       </w:r>
       <w:r>
         <w:rPr>
@@ -1520,6 +1532,68 @@
       </w:r>
     </w:p>
     <w:p>
+      <w:pPr>
+        <w:spacing w:line="360" w:lineRule="auto"/>
+        <w:ind w:firstLine="720"/>
+        <w:jc w:val="both"/>
+      </w:pPr>
+      <w:r>
+        <w:t xml:space="preserve">Este relatório detalha o desenvolvimento de um projeto inovador na unidade curricular de </w:t>
+      </w:r>
+      <w:r>
+        <w:t>Engenharia de Software</w:t>
+      </w:r>
+      <w:r>
+        <w:t>, centrado na criação d</w:t>
+      </w:r>
+      <w:r>
+        <w:t>e</w:t>
+      </w:r>
+      <w:r>
+        <w:t xml:space="preserve"> uma aplicação móvel destinada à gestão e adesão a tratamentos médicos. O projeto foi conduzido com o objetivo de integrar conhecimentos teóricos com a prática de desenvolvimento de software, visando melhorar a adesão dos pacientes aos seus regimes medicamentosos. A aplicação, desenvolvida utilizando Flutter</w:t>
+      </w:r>
+      <w:r>
+        <w:t xml:space="preserve"> na </w:t>
+      </w:r>
+      <w:r>
+        <w:t xml:space="preserve">interface do utilizador, permitindo uma experiência facilitada para os pacientes, especialmente aqueles com limitações tecnológicas. Uma parte crucial do projeto foi o desenvolvimento de um sistema de notificações para lembretes de medicamentos, juntamente com a funcionalidade de validação da ingestão dos medicamentos por meio de fotos, aumentando assim a eficácia do tratamento. Além disso, a aplicação inclui um sistema de armazenamento e gestão de dados na base de dados </w:t>
+      </w:r>
+      <w:proofErr w:type="spellStart"/>
+      <w:r>
+        <w:rPr>
+          <w:i/>
+          <w:iCs/>
+        </w:rPr>
+        <w:t>PostgreSQL</w:t>
+      </w:r>
+      <w:proofErr w:type="spellEnd"/>
+      <w:r>
+        <w:t xml:space="preserve">, assegurada pela </w:t>
+      </w:r>
+      <w:r>
+        <w:rPr>
+          <w:i/>
+          <w:iCs/>
+        </w:rPr>
+        <w:t>API</w:t>
+      </w:r>
+      <w:r>
+        <w:t xml:space="preserve"> do </w:t>
+      </w:r>
+      <w:proofErr w:type="spellStart"/>
+      <w:r>
+        <w:rPr>
+          <w:i/>
+          <w:iCs/>
+        </w:rPr>
+        <w:t>Supabase</w:t>
+      </w:r>
+      <w:proofErr w:type="spellEnd"/>
+      <w:r>
+        <w:t>, destacando a importância da segurança dos dados no contexto da saúde digital. Este projeto não só aplicou os conceitos aprendidos na unidade curricular, mas também destacou a relevância da interação entre a tecnologia da informação e os cuidados de saúde.</w:t>
+      </w:r>
+    </w:p>
+    <w:p>
       <w:r>
         <w:rPr>
           <w:b/>
@@ -1529,6 +1603,81 @@
       </w:r>
       <w:r>
         <w:t xml:space="preserve"> </w:t>
+      </w:r>
+      <w:r>
+        <w:t>Gestão de Medicamentos</w:t>
+      </w:r>
+      <w:r>
+        <w:t xml:space="preserve">, </w:t>
+      </w:r>
+      <w:r>
+        <w:rPr>
+          <w:i/>
+          <w:iCs/>
+        </w:rPr>
+        <w:t>Flutter</w:t>
+      </w:r>
+      <w:r>
+        <w:t xml:space="preserve">, </w:t>
+      </w:r>
+      <w:r>
+        <w:t>Aplicação Móvel de Saúde</w:t>
+      </w:r>
+      <w:r>
+        <w:t xml:space="preserve">, </w:t>
+      </w:r>
+      <w:r>
+        <w:t>Notificações de Medicamentos</w:t>
+      </w:r>
+      <w:r>
+        <w:t xml:space="preserve">, </w:t>
+      </w:r>
+      <w:proofErr w:type="spellStart"/>
+      <w:r>
+        <w:rPr>
+          <w:i/>
+          <w:iCs/>
+        </w:rPr>
+        <w:t>PostgreSQL</w:t>
+      </w:r>
+      <w:proofErr w:type="spellEnd"/>
+      <w:r>
+        <w:t xml:space="preserve">, </w:t>
+      </w:r>
+      <w:proofErr w:type="spellStart"/>
+      <w:r>
+        <w:rPr>
+          <w:i/>
+          <w:iCs/>
+        </w:rPr>
+        <w:t>Supabase</w:t>
+      </w:r>
+      <w:proofErr w:type="spellEnd"/>
+      <w:r>
+        <w:rPr>
+          <w:i/>
+          <w:iCs/>
+        </w:rPr>
+        <w:t xml:space="preserve"> </w:t>
+      </w:r>
+      <w:r>
+        <w:rPr>
+          <w:i/>
+          <w:iCs/>
+        </w:rPr>
+        <w:t>API</w:t>
+      </w:r>
+      <w:r>
+        <w:t>, Saúde</w:t>
+      </w:r>
+      <w:r>
+        <w:t xml:space="preserve"> Digital</w:t>
+      </w:r>
+      <w:r>
+        <w:t xml:space="preserve">, </w:t>
+      </w:r>
+      <w:r>
+        <w:t>Tecnologia em Saúde</w:t>
       </w:r>
     </w:p>
     <w:p>
@@ -1545,6 +1694,7 @@
           <w:szCs w:val="32"/>
         </w:rPr>
       </w:pPr>
+      <w:proofErr w:type="spellStart"/>
       <w:r>
         <w:rPr>
           <w:b/>
@@ -1555,22 +1705,119 @@
         <w:lastRenderedPageBreak/>
         <w:t>Abstract</w:t>
       </w:r>
-    </w:p>
-    <w:p>
-      <w:r>
+      <w:proofErr w:type="spellEnd"/>
+    </w:p>
+    <w:p>
+      <w:pPr>
+        <w:spacing w:line="360" w:lineRule="auto"/>
+        <w:ind w:firstLine="720"/>
+        <w:jc w:val="both"/>
+        <w:rPr>
+          <w:i/>
+          <w:iCs/>
+        </w:rPr>
+      </w:pPr>
+      <w:r>
+        <w:rPr>
+          <w:i/>
+          <w:iCs/>
+        </w:rPr>
+        <w:t xml:space="preserve">This report details the development of an innovative project in the Software Engineering curricular unit, </w:t>
+      </w:r>
+      <w:proofErr w:type="spellStart"/>
+      <w:r>
+        <w:rPr>
+          <w:i/>
+          <w:iCs/>
+        </w:rPr>
+        <w:t>centered</w:t>
+      </w:r>
+      <w:proofErr w:type="spellEnd"/>
+      <w:r>
+        <w:rPr>
+          <w:i/>
+          <w:iCs/>
+        </w:rPr>
+        <w:t xml:space="preserve"> on the creation of a mobile application aimed at managing and adhering to medical treatments. The project was carried out with the aim of integrating theoretical knowledge with software development practice in order to improve patient adherence to their medication regimes. The application, developed using Flutter in the user interface, allows for an easier experience for patients, especially those with technological limitations. A crucial part of the project was the development of a notification system for medication reminders, along with functionality for validating medication intake by means of photos, thus increasing the effectiveness of treatment. In addition, the application includes a data storage and management system in the PostgreSQL database, secured by the </w:t>
+      </w:r>
+      <w:proofErr w:type="spellStart"/>
+      <w:r>
+        <w:rPr>
+          <w:i/>
+          <w:iCs/>
+        </w:rPr>
+        <w:t>Supabase</w:t>
+      </w:r>
+      <w:proofErr w:type="spellEnd"/>
+      <w:r>
+        <w:rPr>
+          <w:i/>
+          <w:iCs/>
+        </w:rPr>
+        <w:t xml:space="preserve"> API, highlighting the importance of data security in the context of digital health. This project not only applied the concepts learned in the course, but also highlighted the relevance of the interaction between information technology and healthcare.</w:t>
+      </w:r>
+    </w:p>
+    <w:p>
+      <w:pPr>
         <w:rPr>
           <w:b/>
           <w:bCs/>
+          <w:i/>
+          <w:iCs/>
+          <w:sz w:val="32"/>
+          <w:szCs w:val="32"/>
+          <w:lang w:val="en-GB"/>
+        </w:rPr>
+      </w:pPr>
+      <w:r>
+        <w:rPr>
+          <w:b/>
+          <w:bCs/>
+          <w:i/>
+          <w:iCs/>
+          <w:lang w:val="en-GB"/>
         </w:rPr>
         <w:t>Keywords:</w:t>
       </w:r>
       <w:r>
-        <w:t xml:space="preserve"> </w:t>
-      </w:r>
-    </w:p>
-    <w:p/>
-    <w:p>
-      <w:pPr>
+        <w:rPr>
+          <w:i/>
+          <w:iCs/>
+          <w:lang w:val="en-GB"/>
+        </w:rPr>
+        <w:t xml:space="preserve"> Medication Management, Flutter, Mobile Health Application, Medication Notifications, PostgreSQL, </w:t>
+      </w:r>
+      <w:proofErr w:type="spellStart"/>
+      <w:r>
+        <w:rPr>
+          <w:i/>
+          <w:iCs/>
+          <w:lang w:val="en-GB"/>
+        </w:rPr>
+        <w:t>Supabase</w:t>
+      </w:r>
+      <w:proofErr w:type="spellEnd"/>
+      <w:r>
+        <w:rPr>
+          <w:i/>
+          <w:iCs/>
+          <w:lang w:val="en-GB"/>
+        </w:rPr>
+        <w:t xml:space="preserve"> API, Digital Health, Health Technology</w:t>
+      </w:r>
+    </w:p>
+    <w:p>
+      <w:pPr>
+        <w:rPr>
+          <w:lang w:val="en-GB"/>
+        </w:rPr>
+      </w:pPr>
+    </w:p>
+    <w:p>
+      <w:pPr>
+        <w:rPr>
+          <w:lang w:val="en-GB"/>
+        </w:rPr>
         <w:sectPr>
           <w:headerReference w:type="default" r:id="rId22"/>
           <w:footerReference w:type="default" r:id="rId23"/>
@@ -1661,7 +1908,7 @@
           <w:r>
             <w:fldChar w:fldCharType="separate"/>
           </w:r>
-          <w:hyperlink w:anchor="_Toc149855842" w:history="1">
+          <w:hyperlink w:anchor="_Toc150692783" w:history="1">
             <w:r>
               <w:rPr>
                 <w:rStyle w:val="Hiperligao"/>
@@ -1688,7 +1935,7 @@
                 <w:noProof/>
                 <w:webHidden/>
               </w:rPr>
-              <w:instrText xml:space="preserve"> PAGEREF _Toc149855842 \h </w:instrText>
+              <w:instrText xml:space="preserve"> PAGEREF _Toc150692783 \h </w:instrText>
             </w:r>
             <w:r>
               <w:rPr>
@@ -1732,7 +1979,7 @@
               <w14:ligatures w14:val="standardContextual"/>
             </w:rPr>
           </w:pPr>
-          <w:hyperlink w:anchor="_Toc149855843" w:history="1">
+          <w:hyperlink w:anchor="_Toc150692784" w:history="1">
             <w:r>
               <w:rPr>
                 <w:rStyle w:val="Hiperligao"/>
@@ -1759,7 +2006,7 @@
                 <w:noProof/>
                 <w:webHidden/>
               </w:rPr>
-              <w:instrText xml:space="preserve"> PAGEREF _Toc149855843 \h </w:instrText>
+              <w:instrText xml:space="preserve"> PAGEREF _Toc150692784 \h </w:instrText>
             </w:r>
             <w:r>
               <w:rPr>
@@ -1803,7 +2050,7 @@
               <w14:ligatures w14:val="standardContextual"/>
             </w:rPr>
           </w:pPr>
-          <w:hyperlink w:anchor="_Toc149855844" w:history="1">
+          <w:hyperlink w:anchor="_Toc150692785" w:history="1">
             <w:r>
               <w:rPr>
                 <w:rStyle w:val="Hiperligao"/>
@@ -1830,7 +2077,7 @@
                 <w:noProof/>
                 <w:webHidden/>
               </w:rPr>
-              <w:instrText xml:space="preserve"> PAGEREF _Toc149855844 \h </w:instrText>
+              <w:instrText xml:space="preserve"> PAGEREF _Toc150692785 \h </w:instrText>
             </w:r>
             <w:r>
               <w:rPr>
@@ -1875,7 +2122,7 @@
               <w14:ligatures w14:val="standardContextual"/>
             </w:rPr>
           </w:pPr>
-          <w:hyperlink w:anchor="_Toc149855845" w:history="1">
+          <w:hyperlink w:anchor="_Toc150692786" w:history="1">
             <w:r>
               <w:rPr>
                 <w:rStyle w:val="Hiperligao"/>
@@ -1918,7 +2165,7 @@
                 <w:noProof/>
                 <w:webHidden/>
               </w:rPr>
-              <w:instrText xml:space="preserve"> PAGEREF _Toc149855845 \h </w:instrText>
+              <w:instrText xml:space="preserve"> PAGEREF _Toc150692786 \h </w:instrText>
             </w:r>
             <w:r>
               <w:rPr>
@@ -1963,7 +2210,7 @@
               <w14:ligatures w14:val="standardContextual"/>
             </w:rPr>
           </w:pPr>
-          <w:hyperlink w:anchor="_Toc149855846" w:history="1">
+          <w:hyperlink w:anchor="_Toc150692787" w:history="1">
             <w:r>
               <w:rPr>
                 <w:rStyle w:val="Hiperligao"/>
@@ -2006,7 +2253,7 @@
                 <w:noProof/>
                 <w:webHidden/>
               </w:rPr>
-              <w:instrText xml:space="preserve"> PAGEREF _Toc149855846 \h </w:instrText>
+              <w:instrText xml:space="preserve"> PAGEREF _Toc150692787 \h </w:instrText>
             </w:r>
             <w:r>
               <w:rPr>
@@ -2051,7 +2298,7 @@
               <w14:ligatures w14:val="standardContextual"/>
             </w:rPr>
           </w:pPr>
-          <w:hyperlink w:anchor="_Toc149855847" w:history="1">
+          <w:hyperlink w:anchor="_Toc150692788" w:history="1">
             <w:r>
               <w:rPr>
                 <w:rStyle w:val="Hiperligao"/>
@@ -2094,7 +2341,7 @@
                 <w:noProof/>
                 <w:webHidden/>
               </w:rPr>
-              <w:instrText xml:space="preserve"> PAGEREF _Toc149855847 \h </w:instrText>
+              <w:instrText xml:space="preserve"> PAGEREF _Toc150692788 \h </w:instrText>
             </w:r>
             <w:r>
               <w:rPr>
@@ -2139,7 +2386,7 @@
               <w14:ligatures w14:val="standardContextual"/>
             </w:rPr>
           </w:pPr>
-          <w:hyperlink w:anchor="_Toc149855848" w:history="1">
+          <w:hyperlink w:anchor="_Toc150692789" w:history="1">
             <w:r>
               <w:rPr>
                 <w:rStyle w:val="Hiperligao"/>
@@ -2182,7 +2429,7 @@
                 <w:noProof/>
                 <w:webHidden/>
               </w:rPr>
-              <w:instrText xml:space="preserve"> PAGEREF _Toc149855848 \h </w:instrText>
+              <w:instrText xml:space="preserve"> PAGEREF _Toc150692789 \h </w:instrText>
             </w:r>
             <w:r>
               <w:rPr>
@@ -2227,7 +2474,7 @@
               <w14:ligatures w14:val="standardContextual"/>
             </w:rPr>
           </w:pPr>
-          <w:hyperlink w:anchor="_Toc149855849" w:history="1">
+          <w:hyperlink w:anchor="_Toc150692790" w:history="1">
             <w:r>
               <w:rPr>
                 <w:rStyle w:val="Hiperligao"/>
@@ -2270,7 +2517,7 @@
                 <w:noProof/>
                 <w:webHidden/>
               </w:rPr>
-              <w:instrText xml:space="preserve"> PAGEREF _Toc149855849 \h </w:instrText>
+              <w:instrText xml:space="preserve"> PAGEREF _Toc150692790 \h </w:instrText>
             </w:r>
             <w:r>
               <w:rPr>
@@ -2315,7 +2562,7 @@
               <w14:ligatures w14:val="standardContextual"/>
             </w:rPr>
           </w:pPr>
-          <w:hyperlink w:anchor="_Toc149855850" w:history="1">
+          <w:hyperlink w:anchor="_Toc150692791" w:history="1">
             <w:r>
               <w:rPr>
                 <w:rStyle w:val="Hiperligao"/>
@@ -2358,7 +2605,7 @@
                 <w:noProof/>
                 <w:webHidden/>
               </w:rPr>
-              <w:instrText xml:space="preserve"> PAGEREF _Toc149855850 \h </w:instrText>
+              <w:instrText xml:space="preserve"> PAGEREF _Toc150692791 \h </w:instrText>
             </w:r>
             <w:r>
               <w:rPr>
@@ -2403,7 +2650,7 @@
               <w14:ligatures w14:val="standardContextual"/>
             </w:rPr>
           </w:pPr>
-          <w:hyperlink w:anchor="_Toc149855851" w:history="1">
+          <w:hyperlink w:anchor="_Toc150692792" w:history="1">
             <w:r>
               <w:rPr>
                 <w:rStyle w:val="Hiperligao"/>
@@ -2446,7 +2693,7 @@
                 <w:noProof/>
                 <w:webHidden/>
               </w:rPr>
-              <w:instrText xml:space="preserve"> PAGEREF _Toc149855851 \h </w:instrText>
+              <w:instrText xml:space="preserve"> PAGEREF _Toc150692792 \h </w:instrText>
             </w:r>
             <w:r>
               <w:rPr>
@@ -2491,7 +2738,7 @@
               <w14:ligatures w14:val="standardContextual"/>
             </w:rPr>
           </w:pPr>
-          <w:hyperlink w:anchor="_Toc149855852" w:history="1">
+          <w:hyperlink w:anchor="_Toc150692793" w:history="1">
             <w:r>
               <w:rPr>
                 <w:rStyle w:val="Hiperligao"/>
@@ -2534,7 +2781,7 @@
                 <w:noProof/>
                 <w:webHidden/>
               </w:rPr>
-              <w:instrText xml:space="preserve"> PAGEREF _Toc149855852 \h </w:instrText>
+              <w:instrText xml:space="preserve"> PAGEREF _Toc150692793 \h </w:instrText>
             </w:r>
             <w:r>
               <w:rPr>
@@ -2579,7 +2826,7 @@
               <w14:ligatures w14:val="standardContextual"/>
             </w:rPr>
           </w:pPr>
-          <w:hyperlink w:anchor="_Toc149855853" w:history="1">
+          <w:hyperlink w:anchor="_Toc150692794" w:history="1">
             <w:r>
               <w:rPr>
                 <w:rStyle w:val="Hiperligao"/>
@@ -2622,7 +2869,7 @@
                 <w:noProof/>
                 <w:webHidden/>
               </w:rPr>
-              <w:instrText xml:space="preserve"> PAGEREF _Toc149855853 \h </w:instrText>
+              <w:instrText xml:space="preserve"> PAGEREF _Toc150692794 \h </w:instrText>
             </w:r>
             <w:r>
               <w:rPr>
@@ -2667,7 +2914,7 @@
               <w14:ligatures w14:val="standardContextual"/>
             </w:rPr>
           </w:pPr>
-          <w:hyperlink w:anchor="_Toc149855854" w:history="1">
+          <w:hyperlink w:anchor="_Toc150692795" w:history="1">
             <w:r>
               <w:rPr>
                 <w:rStyle w:val="Hiperligao"/>
@@ -2710,7 +2957,7 @@
                 <w:noProof/>
                 <w:webHidden/>
               </w:rPr>
-              <w:instrText xml:space="preserve"> PAGEREF _Toc149855854 \h </w:instrText>
+              <w:instrText xml:space="preserve"> PAGEREF _Toc150692795 \h </w:instrText>
             </w:r>
             <w:r>
               <w:rPr>
@@ -2755,7 +3002,7 @@
               <w14:ligatures w14:val="standardContextual"/>
             </w:rPr>
           </w:pPr>
-          <w:hyperlink w:anchor="_Toc149855855" w:history="1">
+          <w:hyperlink w:anchor="_Toc150692796" w:history="1">
             <w:r>
               <w:rPr>
                 <w:rStyle w:val="Hiperligao"/>
@@ -2798,7 +3045,7 @@
                 <w:noProof/>
                 <w:webHidden/>
               </w:rPr>
-              <w:instrText xml:space="preserve"> PAGEREF _Toc149855855 \h </w:instrText>
+              <w:instrText xml:space="preserve"> PAGEREF _Toc150692796 \h </w:instrText>
             </w:r>
             <w:r>
               <w:rPr>
@@ -2843,7 +3090,7 @@
               <w14:ligatures w14:val="standardContextual"/>
             </w:rPr>
           </w:pPr>
-          <w:hyperlink w:anchor="_Toc149855856" w:history="1">
+          <w:hyperlink w:anchor="_Toc150692797" w:history="1">
             <w:r>
               <w:rPr>
                 <w:rStyle w:val="Hiperligao"/>
@@ -2886,7 +3133,7 @@
                 <w:noProof/>
                 <w:webHidden/>
               </w:rPr>
-              <w:instrText xml:space="preserve"> PAGEREF _Toc149855856 \h </w:instrText>
+              <w:instrText xml:space="preserve"> PAGEREF _Toc150692797 \h </w:instrText>
             </w:r>
             <w:r>
               <w:rPr>
@@ -2931,7 +3178,7 @@
               <w14:ligatures w14:val="standardContextual"/>
             </w:rPr>
           </w:pPr>
-          <w:hyperlink w:anchor="_Toc149855857" w:history="1">
+          <w:hyperlink w:anchor="_Toc150692798" w:history="1">
             <w:r>
               <w:rPr>
                 <w:rStyle w:val="Hiperligao"/>
@@ -2974,7 +3221,7 @@
                 <w:noProof/>
                 <w:webHidden/>
               </w:rPr>
-              <w:instrText xml:space="preserve"> PAGEREF _Toc149855857 \h </w:instrText>
+              <w:instrText xml:space="preserve"> PAGEREF _Toc150692798 \h </w:instrText>
             </w:r>
             <w:r>
               <w:rPr>
@@ -3019,7 +3266,7 @@
               <w14:ligatures w14:val="standardContextual"/>
             </w:rPr>
           </w:pPr>
-          <w:hyperlink w:anchor="_Toc149855858" w:history="1">
+          <w:hyperlink w:anchor="_Toc150692799" w:history="1">
             <w:r>
               <w:rPr>
                 <w:rStyle w:val="Hiperligao"/>
@@ -3062,7 +3309,7 @@
                 <w:noProof/>
                 <w:webHidden/>
               </w:rPr>
-              <w:instrText xml:space="preserve"> PAGEREF _Toc149855858 \h </w:instrText>
+              <w:instrText xml:space="preserve"> PAGEREF _Toc150692799 \h </w:instrText>
             </w:r>
             <w:r>
               <w:rPr>
@@ -3107,7 +3354,7 @@
               <w14:ligatures w14:val="standardContextual"/>
             </w:rPr>
           </w:pPr>
-          <w:hyperlink w:anchor="_Toc149855859" w:history="1">
+          <w:hyperlink w:anchor="_Toc150692800" w:history="1">
             <w:r>
               <w:rPr>
                 <w:rStyle w:val="Hiperligao"/>
@@ -3150,7 +3397,7 @@
                 <w:noProof/>
                 <w:webHidden/>
               </w:rPr>
-              <w:instrText xml:space="preserve"> PAGEREF _Toc149855859 \h </w:instrText>
+              <w:instrText xml:space="preserve"> PAGEREF _Toc150692800 \h </w:instrText>
             </w:r>
             <w:r>
               <w:rPr>
@@ -3195,7 +3442,7 @@
               <w14:ligatures w14:val="standardContextual"/>
             </w:rPr>
           </w:pPr>
-          <w:hyperlink w:anchor="_Toc149855860" w:history="1">
+          <w:hyperlink w:anchor="_Toc150692801" w:history="1">
             <w:r>
               <w:rPr>
                 <w:rStyle w:val="Hiperligao"/>
@@ -3238,7 +3485,7 @@
                 <w:noProof/>
                 <w:webHidden/>
               </w:rPr>
-              <w:instrText xml:space="preserve"> PAGEREF _Toc149855860 \h </w:instrText>
+              <w:instrText xml:space="preserve"> PAGEREF _Toc150692801 \h </w:instrText>
             </w:r>
             <w:r>
               <w:rPr>
@@ -3283,7 +3530,7 @@
               <w14:ligatures w14:val="standardContextual"/>
             </w:rPr>
           </w:pPr>
-          <w:hyperlink w:anchor="_Toc149855861" w:history="1">
+          <w:hyperlink w:anchor="_Toc150692802" w:history="1">
             <w:r>
               <w:rPr>
                 <w:rStyle w:val="Hiperligao"/>
@@ -3326,7 +3573,7 @@
                 <w:noProof/>
                 <w:webHidden/>
               </w:rPr>
-              <w:instrText xml:space="preserve"> PAGEREF _Toc149855861 \h </w:instrText>
+              <w:instrText xml:space="preserve"> PAGEREF _Toc150692802 \h </w:instrText>
             </w:r>
             <w:r>
               <w:rPr>
@@ -3371,7 +3618,7 @@
               <w14:ligatures w14:val="standardContextual"/>
             </w:rPr>
           </w:pPr>
-          <w:hyperlink w:anchor="_Toc149855862" w:history="1">
+          <w:hyperlink w:anchor="_Toc150692803" w:history="1">
             <w:r>
               <w:rPr>
                 <w:rStyle w:val="Hiperligao"/>
@@ -3414,7 +3661,7 @@
                 <w:noProof/>
                 <w:webHidden/>
               </w:rPr>
-              <w:instrText xml:space="preserve"> PAGEREF _Toc149855862 \h </w:instrText>
+              <w:instrText xml:space="preserve"> PAGEREF _Toc150692803 \h </w:instrText>
             </w:r>
             <w:r>
               <w:rPr>
@@ -3459,7 +3706,7 @@
               <w14:ligatures w14:val="standardContextual"/>
             </w:rPr>
           </w:pPr>
-          <w:hyperlink w:anchor="_Toc149855863" w:history="1">
+          <w:hyperlink w:anchor="_Toc150692804" w:history="1">
             <w:r>
               <w:rPr>
                 <w:rStyle w:val="Hiperligao"/>
@@ -3502,7 +3749,7 @@
                 <w:noProof/>
                 <w:webHidden/>
               </w:rPr>
-              <w:instrText xml:space="preserve"> PAGEREF _Toc149855863 \h </w:instrText>
+              <w:instrText xml:space="preserve"> PAGEREF _Toc150692804 \h </w:instrText>
             </w:r>
             <w:r>
               <w:rPr>
@@ -3547,7 +3794,7 @@
               <w14:ligatures w14:val="standardContextual"/>
             </w:rPr>
           </w:pPr>
-          <w:hyperlink w:anchor="_Toc149855864" w:history="1">
+          <w:hyperlink w:anchor="_Toc150692805" w:history="1">
             <w:r>
               <w:rPr>
                 <w:rStyle w:val="Hiperligao"/>
@@ -3590,7 +3837,7 @@
                 <w:noProof/>
                 <w:webHidden/>
               </w:rPr>
-              <w:instrText xml:space="preserve"> PAGEREF _Toc149855864 \h </w:instrText>
+              <w:instrText xml:space="preserve"> PAGEREF _Toc150692805 \h </w:instrText>
             </w:r>
             <w:r>
               <w:rPr>
@@ -3635,7 +3882,7 @@
               <w14:ligatures w14:val="standardContextual"/>
             </w:rPr>
           </w:pPr>
-          <w:hyperlink w:anchor="_Toc149855865" w:history="1">
+          <w:hyperlink w:anchor="_Toc150692806" w:history="1">
             <w:r>
               <w:rPr>
                 <w:rStyle w:val="Hiperligao"/>
@@ -3678,7 +3925,7 @@
                 <w:noProof/>
                 <w:webHidden/>
               </w:rPr>
-              <w:instrText xml:space="preserve"> PAGEREF _Toc149855865 \h </w:instrText>
+              <w:instrText xml:space="preserve"> PAGEREF _Toc150692806 \h </w:instrText>
             </w:r>
             <w:r>
               <w:rPr>
@@ -3754,7 +4001,7 @@
       </w:pPr>
       <w:bookmarkStart w:id="1" w:name="_Toc105605084"/>
       <w:bookmarkStart w:id="2" w:name="_Toc146982533"/>
-      <w:bookmarkStart w:id="3" w:name="_Toc149855842"/>
+      <w:bookmarkStart w:id="3" w:name="_Toc150692783"/>
       <w:r>
         <w:lastRenderedPageBreak/>
         <w:t>Índice de Figuras</w:t>
@@ -4089,7 +4336,7 @@
       </w:pPr>
       <w:bookmarkStart w:id="4" w:name="_Toc105605085"/>
       <w:bookmarkStart w:id="5" w:name="_Toc146982534"/>
-      <w:bookmarkStart w:id="6" w:name="_Toc149855843"/>
+      <w:bookmarkStart w:id="6" w:name="_Toc150692784"/>
       <w:r>
         <w:lastRenderedPageBreak/>
         <w:t>Índice de Tabelas</w:t>
@@ -4120,7 +4367,7 @@
       <w:r>
         <w:fldChar w:fldCharType="separate"/>
       </w:r>
-      <w:hyperlink w:anchor="_Toc149855870" w:history="1">
+      <w:hyperlink w:anchor="_Toc150692779" w:history="1">
         <w:r>
           <w:rPr>
             <w:rStyle w:val="Hiperligao"/>
@@ -4147,7 +4394,7 @@
             <w:noProof/>
             <w:webHidden/>
           </w:rPr>
-          <w:instrText xml:space="preserve"> PAGEREF _Toc149855870 \h </w:instrText>
+          <w:instrText xml:space="preserve"> PAGEREF _Toc150692779 \h </w:instrText>
         </w:r>
         <w:r>
           <w:rPr>
@@ -4191,7 +4438,7 @@
           <w14:ligatures w14:val="standardContextual"/>
         </w:rPr>
       </w:pPr>
-      <w:hyperlink w:anchor="_Toc149855871" w:history="1">
+      <w:hyperlink w:anchor="_Toc150692780" w:history="1">
         <w:r>
           <w:rPr>
             <w:rStyle w:val="Hiperligao"/>
@@ -4218,7 +4465,7 @@
             <w:noProof/>
             <w:webHidden/>
           </w:rPr>
-          <w:instrText xml:space="preserve"> PAGEREF _Toc149855871 \h </w:instrText>
+          <w:instrText xml:space="preserve"> PAGEREF _Toc150692780 \h </w:instrText>
         </w:r>
         <w:r>
           <w:rPr>
@@ -4285,7 +4532,7 @@
       </w:pPr>
       <w:bookmarkStart w:id="7" w:name="_Toc105605086"/>
       <w:bookmarkStart w:id="8" w:name="_Toc146982535"/>
-      <w:bookmarkStart w:id="9" w:name="_Toc149855844"/>
+      <w:bookmarkStart w:id="9" w:name="_Toc150692785"/>
       <w:r>
         <w:lastRenderedPageBreak/>
         <w:t xml:space="preserve">Lista de </w:t>
@@ -4321,19 +4568,77 @@
         </w:rPr>
         <w:t xml:space="preserve">API: </w:t>
       </w:r>
+      <w:proofErr w:type="spellStart"/>
       <w:r>
         <w:rPr>
           <w:i/>
           <w:iCs/>
           <w:color w:val="000000"/>
         </w:rPr>
-        <w:t>Aplication Programing Interface</w:t>
-      </w:r>
-      <w:r>
-        <w:rPr>
+        <w:t>Aplication</w:t>
+      </w:r>
+      <w:proofErr w:type="spellEnd"/>
+      <w:r>
+        <w:rPr>
+          <w:i/>
+          <w:iCs/>
           <w:color w:val="000000"/>
         </w:rPr>
+        <w:t xml:space="preserve"> </w:t>
+      </w:r>
+      <w:proofErr w:type="spellStart"/>
+      <w:r>
+        <w:rPr>
+          <w:i/>
+          <w:iCs/>
+          <w:color w:val="000000"/>
+        </w:rPr>
+        <w:t>Programing</w:t>
+      </w:r>
+      <w:proofErr w:type="spellEnd"/>
+      <w:r>
+        <w:rPr>
+          <w:i/>
+          <w:iCs/>
+          <w:color w:val="000000"/>
+        </w:rPr>
+        <w:t xml:space="preserve"> Interface</w:t>
+      </w:r>
+      <w:r>
+        <w:rPr>
+          <w:color w:val="000000"/>
+        </w:rPr>
         <w:t>;</w:t>
+      </w:r>
+    </w:p>
+    <w:p>
+      <w:pPr>
+        <w:numPr>
+          <w:ilvl w:val="0"/>
+          <w:numId w:val="3"/>
+        </w:numPr>
+        <w:pBdr>
+          <w:top w:val="nil"/>
+          <w:left w:val="nil"/>
+          <w:bottom w:val="nil"/>
+          <w:right w:val="nil"/>
+          <w:between w:val="nil"/>
+        </w:pBdr>
+        <w:spacing w:after="0" w:line="360" w:lineRule="auto"/>
+      </w:pPr>
+      <w:r>
+        <w:rPr>
+          <w:i/>
+          <w:iCs/>
+          <w:color w:val="000000"/>
+        </w:rPr>
+        <w:t>UC</w:t>
+      </w:r>
+      <w:r>
+        <w:rPr>
+          <w:color w:val="000000"/>
+        </w:rPr>
+        <w:t>: Unidade Curricular</w:t>
       </w:r>
     </w:p>
     <w:p>
@@ -4357,13 +4662,23 @@
         </w:rPr>
         <w:t xml:space="preserve">UI: </w:t>
       </w:r>
+      <w:proofErr w:type="spellStart"/>
       <w:r>
         <w:rPr>
           <w:i/>
           <w:iCs/>
           <w:color w:val="000000"/>
         </w:rPr>
-        <w:t>User Interface</w:t>
+        <w:t>User</w:t>
+      </w:r>
+      <w:proofErr w:type="spellEnd"/>
+      <w:r>
+        <w:rPr>
+          <w:i/>
+          <w:iCs/>
+          <w:color w:val="000000"/>
+        </w:rPr>
+        <w:t xml:space="preserve"> Interface</w:t>
       </w:r>
       <w:r>
         <w:rPr>
@@ -4400,7 +4715,7 @@
       </w:pPr>
       <w:bookmarkStart w:id="10" w:name="_Toc105605087"/>
       <w:bookmarkStart w:id="11" w:name="_Toc146982536"/>
-      <w:bookmarkStart w:id="12" w:name="_Toc149855845"/>
+      <w:bookmarkStart w:id="12" w:name="_Toc150692786"/>
       <w:r>
         <w:lastRenderedPageBreak/>
         <w:t>Introdução</w:t>
@@ -4411,10 +4726,90 @@
     </w:p>
     <w:p>
       <w:pPr>
-        <w:numPr>
-          <w:ilvl w:val="1"/>
-          <w:numId w:val="1"/>
-        </w:numPr>
+        <w:pStyle w:val="Ttulo2"/>
+      </w:pPr>
+      <w:r>
+        <w:t>1. Introdução</w:t>
+      </w:r>
+    </w:p>
+    <w:p>
+      <w:pPr>
+        <w:spacing w:line="360" w:lineRule="auto"/>
+        <w:ind w:firstLine="720"/>
+        <w:jc w:val="both"/>
+      </w:pPr>
+      <w:r>
+        <w:t xml:space="preserve">Este relatório pretende dar a conhecer o trabalho prático realizado na UC de </w:t>
+      </w:r>
+      <w:r>
+        <w:t>Engenharia de software</w:t>
+      </w:r>
+      <w:r>
+        <w:t xml:space="preserve">, que envolveu </w:t>
+      </w:r>
+      <w:r>
+        <w:t>toda a parte de documentação, analise e parte critica de desenvolvimento de um software</w:t>
+      </w:r>
+      <w:r>
+        <w:t>. O objetivo do trabalho foi aplicar os conceitos teóricos</w:t>
+      </w:r>
+      <w:r>
+        <w:t xml:space="preserve"> e pratico</w:t>
+      </w:r>
+      <w:r>
+        <w:t xml:space="preserve"> lecionados </w:t>
+      </w:r>
+      <w:r>
+        <w:t>nesta</w:t>
+      </w:r>
+      <w:r>
+        <w:t xml:space="preserve"> UC</w:t>
+      </w:r>
+      <w:r>
+        <w:t xml:space="preserve"> em específico, mas tambem, em junção com outras </w:t>
+      </w:r>
+      <w:proofErr w:type="spellStart"/>
+      <w:r>
+        <w:t>UC’s</w:t>
+      </w:r>
+      <w:proofErr w:type="spellEnd"/>
+      <w:r>
+        <w:t xml:space="preserve"> já lecionadas anteriormente</w:t>
+      </w:r>
+      <w:r>
+        <w:t xml:space="preserve"> e desenvolver habilidades práticas na área de </w:t>
+      </w:r>
+      <w:r>
+        <w:t>desenvolvimentos de software.</w:t>
+      </w:r>
+    </w:p>
+    <w:p>
+      <w:pPr>
+        <w:spacing w:line="360" w:lineRule="auto"/>
+        <w:ind w:firstLine="720"/>
+        <w:jc w:val="both"/>
+      </w:pPr>
+      <w:r>
+        <w:t>Durante este documento</w:t>
+      </w:r>
+      <w:r>
+        <w:t xml:space="preserve">, apresentamos o projeto </w:t>
+      </w:r>
+      <w:r>
+        <w:t xml:space="preserve">desenvolvido com o apelido de </w:t>
+      </w:r>
+      <w:proofErr w:type="spellStart"/>
+      <w:r>
+        <w:t>MedAlert</w:t>
+      </w:r>
+      <w:proofErr w:type="spellEnd"/>
+      <w:r>
+        <w:t>, uma solução projetada para melhorar a gestão e a adesão a tratamentos médicos. Abordaremos o contexto no qual a aplicação foi desenvolvida, os objetivos específicos que pretendemos alcançar, e a estrutura organizacional do documento para facilitar a compreensão e a navegação.</w:t>
+      </w:r>
+    </w:p>
+    <w:p>
+      <w:pPr>
+        <w:pStyle w:val="Ttulo2"/>
       </w:pPr>
       <w:r>
         <w:t>Enquadramento</w:t>
@@ -4422,10 +4817,25 @@
     </w:p>
     <w:p>
       <w:pPr>
-        <w:numPr>
-          <w:ilvl w:val="1"/>
-          <w:numId w:val="1"/>
-        </w:numPr>
+        <w:spacing w:line="360" w:lineRule="auto"/>
+        <w:ind w:firstLine="720"/>
+        <w:jc w:val="both"/>
+      </w:pPr>
+      <w:r>
+        <w:t xml:space="preserve">O </w:t>
+      </w:r>
+      <w:proofErr w:type="spellStart"/>
+      <w:r>
+        <w:t>MedAlert</w:t>
+      </w:r>
+      <w:proofErr w:type="spellEnd"/>
+      <w:r>
+        <w:t xml:space="preserve"> surge como uma resposta à necessidade crescente de uma gestão de medicamentos mais eficiente e um acompanhamento rigoroso dos tratamentos médicos. Com o aumento da complexidade dos regimes de medicamentos e a diversidade dos pacientes que precisam de assistência, tornou-se crucial desenvolver uma ferramenta que ofereça suporte eficaz e confiável. </w:t>
+      </w:r>
+    </w:p>
+    <w:p>
+      <w:pPr>
+        <w:pStyle w:val="Ttulo2"/>
       </w:pPr>
       <w:r>
         <w:t>Objetivos</w:t>
@@ -4433,23 +4843,85 @@
     </w:p>
     <w:p>
       <w:pPr>
-        <w:numPr>
-          <w:ilvl w:val="1"/>
-          <w:numId w:val="1"/>
-        </w:numPr>
-      </w:pPr>
-      <w:r>
-        <w:t>Estrutura documento</w:t>
-      </w:r>
-    </w:p>
-    <w:p>
-      <w:pPr>
         <w:spacing w:line="360" w:lineRule="auto"/>
+        <w:ind w:firstLine="720"/>
         <w:jc w:val="both"/>
+      </w:pPr>
+      <w:r>
+        <w:t xml:space="preserve">Os principais objetivos do </w:t>
+      </w:r>
+      <w:proofErr w:type="spellStart"/>
+      <w:r>
+        <w:t>MedAlert</w:t>
+      </w:r>
+      <w:proofErr w:type="spellEnd"/>
+      <w:r>
+        <w:t xml:space="preserve"> são: facilitar a gestão diária de medicamentos, melhorar a adesão aos tratamentos prescritos, e oferecer um sistema intuitivo e acessível para </w:t>
+      </w:r>
+      <w:r>
+        <w:t>todos os utilizadores</w:t>
+      </w:r>
+      <w:r>
+        <w:t xml:space="preserve">. Espera-se que a aplicação contribua significativamente para a melhoria da qualidade de vida dos pacientes, fornecendo um sistema de lembretes, informações úteis sobre medicamentos, e um </w:t>
+      </w:r>
+      <w:r>
+        <w:t>registo</w:t>
+      </w:r>
+      <w:r>
+        <w:t xml:space="preserve"> de adesão ao tratamento. </w:t>
+      </w:r>
+    </w:p>
+    <w:p>
+      <w:r>
+        <w:br w:type="page"/>
+      </w:r>
+    </w:p>
+    <w:p>
+      <w:pPr>
+        <w:pStyle w:val="Ttulo2"/>
+      </w:pPr>
+      <w:r>
+        <w:lastRenderedPageBreak/>
+        <w:t>Estrutura do Documento</w:t>
+      </w:r>
+    </w:p>
+    <w:p>
+      <w:pPr>
+        <w:spacing w:line="360" w:lineRule="auto"/>
+        <w:ind w:firstLine="720"/>
+        <w:jc w:val="both"/>
+      </w:pPr>
+      <w:r>
+        <w:t xml:space="preserve">Este documento está estruturado de forma a proporcionar uma visão clara e detalhada do projeto </w:t>
+      </w:r>
+      <w:proofErr w:type="spellStart"/>
+      <w:r>
+        <w:t>MedAlert</w:t>
+      </w:r>
+      <w:proofErr w:type="spellEnd"/>
+      <w:r>
+        <w:t xml:space="preserve">. Iniciamos com uma introdução ao contexto e objetivos do projeto, seguido de uma descrição detalhada das funcionalidades e requisitos tanto funcionais quanto não funcionais. Posteriormente, discutimos a arquitetura tecnológica, incluindo as escolhas de software, e como estas se integram para criar a aplicação. </w:t>
+      </w:r>
+      <w:r>
         <w:rPr>
           <w:highlight w:val="yellow"/>
         </w:rPr>
-      </w:pPr>
+        <w:t xml:space="preserve">Finalmente, apresentamos os diagramas de estrutura de dados, seguidos de uma conclusão que resume os benefícios esperados e as </w:t>
+      </w:r>
+      <w:proofErr w:type="spellStart"/>
+      <w:r>
+        <w:rPr>
+          <w:highlight w:val="yellow"/>
+        </w:rPr>
+        <w:t>perspectivas</w:t>
+      </w:r>
+      <w:proofErr w:type="spellEnd"/>
+      <w:r>
+        <w:rPr>
+          <w:highlight w:val="yellow"/>
+        </w:rPr>
+        <w:t xml:space="preserve"> futuras do projeto.</w:t>
+      </w:r>
     </w:p>
     <w:p>
       <w:pPr>
@@ -4485,7 +4957,7 @@
       <w:pPr>
         <w:pStyle w:val="Ttulo1"/>
       </w:pPr>
-      <w:bookmarkStart w:id="13" w:name="_Toc149855846"/>
+      <w:bookmarkStart w:id="13" w:name="_Toc150692787"/>
       <w:r>
         <w:lastRenderedPageBreak/>
         <w:t>Enunciado</w:t>
@@ -4533,7 +5005,7 @@
       <w:pPr>
         <w:pStyle w:val="Ttulo2"/>
       </w:pPr>
-      <w:bookmarkStart w:id="14" w:name="_Toc149855847"/>
+      <w:bookmarkStart w:id="14" w:name="_Toc150692788"/>
       <w:r>
         <w:t>Objetivo do Projeto</w:t>
       </w:r>
@@ -4613,7 +5085,7 @@
       <w:pPr>
         <w:pStyle w:val="Ttulo2"/>
       </w:pPr>
-      <w:bookmarkStart w:id="15" w:name="_Toc149855848"/>
+      <w:bookmarkStart w:id="15" w:name="_Toc150692789"/>
       <w:r>
         <w:t xml:space="preserve">Funcionalidades </w:t>
       </w:r>
@@ -4833,7 +5305,7 @@
       <w:pPr>
         <w:pStyle w:val="Ttulo1"/>
       </w:pPr>
-      <w:bookmarkStart w:id="16" w:name="_Toc149855849"/>
+      <w:bookmarkStart w:id="16" w:name="_Toc150692790"/>
       <w:r>
         <w:t>Instigadores do Projeto</w:t>
       </w:r>
@@ -4843,7 +5315,7 @@
       <w:pPr>
         <w:pStyle w:val="Ttulo2"/>
       </w:pPr>
-      <w:bookmarkStart w:id="17" w:name="_Toc149855850"/>
+      <w:bookmarkStart w:id="17" w:name="_Toc150692791"/>
       <w:r>
         <w:t>Objetivos do Sistema</w:t>
       </w:r>
@@ -4977,7 +5449,13 @@
         <w:jc w:val="both"/>
       </w:pPr>
       <w:r>
-        <w:t>Fornecer informações básicas, mas cruciais sobre os medicamentos, como dosagens, horários, e possíveis efeitos colaterais, sem sobrecarregar o usuário com detalhes excessivos.</w:t>
+        <w:t xml:space="preserve">Fornecer informações básicas, mas cruciais sobre os medicamentos, como dosagens, horários, e possíveis efeitos colaterais, sem sobrecarregar o </w:t>
+      </w:r>
+      <w:r>
+        <w:t>utilizador</w:t>
+      </w:r>
+      <w:r>
+        <w:t xml:space="preserve"> com detalhes excessivos.</w:t>
       </w:r>
     </w:p>
     <w:p>
@@ -5039,14 +5517,20 @@
         <w:jc w:val="both"/>
       </w:pPr>
       <w:r>
-        <w:t>Garantir que a aplicação esteja em conformidade com as normas de privacidade e segurança de dados, protegendo as informações dos usuários.</w:t>
+        <w:t xml:space="preserve">Garantir que a aplicação esteja em conformidade com as normas de privacidade e segurança de dados, protegendo as informações dos </w:t>
+      </w:r>
+      <w:r>
+        <w:t>utilizadores</w:t>
+      </w:r>
+      <w:r>
+        <w:t>.</w:t>
       </w:r>
     </w:p>
     <w:p>
       <w:pPr>
         <w:pStyle w:val="Ttulo2"/>
       </w:pPr>
-      <w:bookmarkStart w:id="18" w:name="_Toc149855851"/>
+      <w:bookmarkStart w:id="18" w:name="_Toc150692792"/>
       <w:r>
         <w:t>Identificação dos Intervenientes</w:t>
       </w:r>
@@ -5181,7 +5665,7 @@
       <w:pPr>
         <w:pStyle w:val="Ttulo2"/>
       </w:pPr>
-      <w:bookmarkStart w:id="19" w:name="_Toc149855852"/>
+      <w:bookmarkStart w:id="19" w:name="_Toc150692793"/>
       <w:r>
         <w:t>Utilizadores do Sistema</w:t>
       </w:r>
@@ -5376,7 +5860,7 @@
       <w:pPr>
         <w:pStyle w:val="Ttulo1"/>
       </w:pPr>
-      <w:bookmarkStart w:id="20" w:name="_Toc149855853"/>
+      <w:bookmarkStart w:id="20" w:name="_Toc150692794"/>
       <w:r>
         <w:lastRenderedPageBreak/>
         <w:t>Funcionalidades</w:t>
@@ -5390,7 +5874,7 @@
       <w:pPr>
         <w:pStyle w:val="Ttulo2"/>
       </w:pPr>
-      <w:bookmarkStart w:id="21" w:name="_Toc149855854"/>
+      <w:bookmarkStart w:id="21" w:name="_Toc150692795"/>
       <w:r>
         <w:t>Requisitos Funcionais -RF</w:t>
       </w:r>
@@ -5898,14 +6382,14 @@
                 <w:sz w:val="20"/>
                 <w:szCs w:val="20"/>
               </w:rPr>
-              <w:t>/ou familiares uma</w:t>
+              <w:t>/ou familiares</w:t>
             </w:r>
             <w:r>
               <w:rPr>
                 <w:sz w:val="20"/>
                 <w:szCs w:val="20"/>
               </w:rPr>
-              <w:t xml:space="preserve"> verificação visual adicional da adesão ao tratamento.</w:t>
+              <w:t>.</w:t>
             </w:r>
           </w:p>
         </w:tc>
@@ -5932,18 +6416,31 @@
         <w:pStyle w:val="Legenda"/>
         <w:jc w:val="center"/>
       </w:pPr>
-      <w:bookmarkStart w:id="22" w:name="_Toc149855870"/>
+      <w:bookmarkStart w:id="22" w:name="_Toc150692779"/>
       <w:r>
         <w:t xml:space="preserve">Tabela </w:t>
       </w:r>
-      <w:fldSimple w:instr=" SEQ Tabela \* ARABIC ">
-        <w:r>
-          <w:rPr>
-            <w:noProof/>
-          </w:rPr>
-          <w:t>1</w:t>
-        </w:r>
-      </w:fldSimple>
+      <w:r>
+        <w:fldChar w:fldCharType="begin"/>
+      </w:r>
+      <w:r>
+        <w:instrText xml:space="preserve"> SEQ Tabela \* ARABIC </w:instrText>
+      </w:r>
+      <w:r>
+        <w:fldChar w:fldCharType="separate"/>
+      </w:r>
+      <w:r>
+        <w:rPr>
+          <w:noProof/>
+        </w:rPr>
+        <w:t>1</w:t>
+      </w:r>
+      <w:r>
+        <w:rPr>
+          <w:noProof/>
+        </w:rPr>
+        <w:fldChar w:fldCharType="end"/>
+      </w:r>
       <w:r>
         <w:t xml:space="preserve"> -</w:t>
       </w:r>
@@ -5973,7 +6470,7 @@
       <w:pPr>
         <w:pStyle w:val="Ttulo2"/>
       </w:pPr>
-      <w:bookmarkStart w:id="23" w:name="_Toc149855855"/>
+      <w:bookmarkStart w:id="23" w:name="_Toc150692796"/>
       <w:r>
         <w:lastRenderedPageBreak/>
         <w:t>Requisitos Não Funcionais - RNF</w:t>
@@ -6186,6 +6683,7 @@
                 <w:bCs/>
               </w:rPr>
             </w:pPr>
+            <w:proofErr w:type="spellStart"/>
             <w:r>
               <w:rPr>
                 <w:b/>
@@ -6193,6 +6691,7 @@
               </w:rPr>
               <w:t>Intuitividade</w:t>
             </w:r>
+            <w:proofErr w:type="spellEnd"/>
           </w:p>
         </w:tc>
         <w:tc>
@@ -6501,18 +7000,31 @@
         <w:pStyle w:val="Legenda"/>
         <w:jc w:val="center"/>
       </w:pPr>
-      <w:bookmarkStart w:id="24" w:name="_Toc149855871"/>
+      <w:bookmarkStart w:id="24" w:name="_Toc150692780"/>
       <w:r>
         <w:t xml:space="preserve">Tabela </w:t>
       </w:r>
-      <w:fldSimple w:instr=" SEQ Tabela \* ARABIC ">
-        <w:r>
-          <w:rPr>
-            <w:noProof/>
-          </w:rPr>
-          <w:t>2</w:t>
-        </w:r>
-      </w:fldSimple>
+      <w:r>
+        <w:fldChar w:fldCharType="begin"/>
+      </w:r>
+      <w:r>
+        <w:instrText xml:space="preserve"> SEQ Tabela \* ARABIC </w:instrText>
+      </w:r>
+      <w:r>
+        <w:fldChar w:fldCharType="separate"/>
+      </w:r>
+      <w:r>
+        <w:rPr>
+          <w:noProof/>
+        </w:rPr>
+        <w:t>2</w:t>
+      </w:r>
+      <w:r>
+        <w:rPr>
+          <w:noProof/>
+        </w:rPr>
+        <w:fldChar w:fldCharType="end"/>
+      </w:r>
       <w:r>
         <w:t xml:space="preserve"> - Requisitos Não Funcionais</w:t>
       </w:r>
@@ -6527,18 +7039,23 @@
       <w:pPr>
         <w:pStyle w:val="Ttulo1"/>
       </w:pPr>
-      <w:bookmarkStart w:id="25" w:name="_Toc149855856"/>
+      <w:bookmarkStart w:id="25" w:name="_Toc150692797"/>
       <w:r>
         <w:lastRenderedPageBreak/>
-        <w:t>Casos de Uso MedAlert</w:t>
+        <w:t xml:space="preserve">Casos de Uso </w:t>
+      </w:r>
+      <w:proofErr w:type="spellStart"/>
+      <w:r>
+        <w:t>MedAlert</w:t>
       </w:r>
       <w:bookmarkEnd w:id="25"/>
+      <w:proofErr w:type="spellEnd"/>
     </w:p>
     <w:p>
       <w:pPr>
         <w:pStyle w:val="Ttulo2"/>
       </w:pPr>
-      <w:bookmarkStart w:id="26" w:name="_Toc149855857"/>
+      <w:bookmarkStart w:id="26" w:name="_Toc150692798"/>
       <w:r>
         <w:t>Pacientes e Família</w:t>
       </w:r>
@@ -6582,13 +7099,31 @@
           <w:numId w:val="24"/>
         </w:numPr>
       </w:pPr>
+      <w:proofErr w:type="spellStart"/>
       <w:r>
         <w:rPr>
           <w:i/>
           <w:iCs/>
         </w:rPr>
-        <w:t>Extension Points</w:t>
-      </w:r>
+        <w:t>Extension</w:t>
+      </w:r>
+      <w:proofErr w:type="spellEnd"/>
+      <w:r>
+        <w:rPr>
+          <w:i/>
+          <w:iCs/>
+        </w:rPr>
+        <w:t xml:space="preserve"> </w:t>
+      </w:r>
+      <w:proofErr w:type="spellStart"/>
+      <w:r>
+        <w:rPr>
+          <w:i/>
+          <w:iCs/>
+        </w:rPr>
+        <w:t>Points</w:t>
+      </w:r>
+      <w:proofErr w:type="spellEnd"/>
       <w:r>
         <w:t xml:space="preserve"> de Login: Se não estiver registado, então "Registar Utilizador".</w:t>
       </w:r>
@@ -6654,20 +7189,38 @@
       <w:r>
         <w:t xml:space="preserve">Figura </w:t>
       </w:r>
-      <w:fldSimple w:instr=" SEQ Figura \* ARABIC ">
-        <w:r>
-          <w:rPr>
-            <w:noProof/>
-          </w:rPr>
-          <w:t>1</w:t>
-        </w:r>
-      </w:fldSimple>
+      <w:r>
+        <w:fldChar w:fldCharType="begin"/>
+      </w:r>
+      <w:r>
+        <w:instrText xml:space="preserve"> SEQ Figura \* ARABIC </w:instrText>
+      </w:r>
+      <w:r>
+        <w:fldChar w:fldCharType="separate"/>
+      </w:r>
+      <w:r>
+        <w:rPr>
+          <w:noProof/>
+        </w:rPr>
+        <w:t>1</w:t>
+      </w:r>
+      <w:r>
+        <w:rPr>
+          <w:noProof/>
+        </w:rPr>
+        <w:fldChar w:fldCharType="end"/>
+      </w:r>
       <w:r>
         <w:t xml:space="preserve"> - </w:t>
       </w:r>
       <w:r>
-        <w:t>Caso de Uso MedAlert</w:t>
-      </w:r>
+        <w:t xml:space="preserve">Caso de Uso </w:t>
+      </w:r>
+      <w:proofErr w:type="spellStart"/>
+      <w:r>
+        <w:t>MedAlert</w:t>
+      </w:r>
+      <w:proofErr w:type="spellEnd"/>
       <w:r>
         <w:t xml:space="preserve"> - Pacientes e Família Pacientes</w:t>
       </w:r>
@@ -6691,7 +7244,7 @@
       <w:pPr>
         <w:pStyle w:val="Ttulo2"/>
       </w:pPr>
-      <w:bookmarkStart w:id="28" w:name="_Toc149855858"/>
+      <w:bookmarkStart w:id="28" w:name="_Toc150692799"/>
       <w:r>
         <w:lastRenderedPageBreak/>
         <w:t>Médicos e Profissionais de Saúde:</w:t>
@@ -6730,13 +7283,31 @@
           <w:numId w:val="24"/>
         </w:numPr>
       </w:pPr>
+      <w:proofErr w:type="spellStart"/>
       <w:r>
         <w:rPr>
           <w:i/>
           <w:iCs/>
         </w:rPr>
-        <w:t>Extension Points</w:t>
-      </w:r>
+        <w:t>Extension</w:t>
+      </w:r>
+      <w:proofErr w:type="spellEnd"/>
+      <w:r>
+        <w:rPr>
+          <w:i/>
+          <w:iCs/>
+        </w:rPr>
+        <w:t xml:space="preserve"> </w:t>
+      </w:r>
+      <w:proofErr w:type="spellStart"/>
+      <w:r>
+        <w:rPr>
+          <w:i/>
+          <w:iCs/>
+        </w:rPr>
+        <w:t>Points</w:t>
+      </w:r>
+      <w:proofErr w:type="spellEnd"/>
       <w:r>
         <w:t>: Se não estiver registado, então "Registar Utilizador".</w:t>
       </w:r>
@@ -6802,20 +7373,38 @@
       <w:r>
         <w:t xml:space="preserve">Figura </w:t>
       </w:r>
-      <w:fldSimple w:instr=" SEQ Figura \* ARABIC ">
-        <w:r>
-          <w:rPr>
-            <w:noProof/>
-          </w:rPr>
-          <w:t>2</w:t>
-        </w:r>
-      </w:fldSimple>
+      <w:r>
+        <w:fldChar w:fldCharType="begin"/>
+      </w:r>
+      <w:r>
+        <w:instrText xml:space="preserve"> SEQ Figura \* ARABIC </w:instrText>
+      </w:r>
+      <w:r>
+        <w:fldChar w:fldCharType="separate"/>
+      </w:r>
+      <w:r>
+        <w:rPr>
+          <w:noProof/>
+        </w:rPr>
+        <w:t>2</w:t>
+      </w:r>
+      <w:r>
+        <w:rPr>
+          <w:noProof/>
+        </w:rPr>
+        <w:fldChar w:fldCharType="end"/>
+      </w:r>
       <w:r>
         <w:t xml:space="preserve"> -</w:t>
       </w:r>
       <w:r>
-        <w:t xml:space="preserve"> Caso de Uso MedAlert</w:t>
-      </w:r>
+        <w:t xml:space="preserve"> Caso de Uso </w:t>
+      </w:r>
+      <w:proofErr w:type="spellStart"/>
+      <w:r>
+        <w:t>MedAlert</w:t>
+      </w:r>
+      <w:proofErr w:type="spellEnd"/>
       <w:r>
         <w:t xml:space="preserve"> - Médicos e Profissionais de Saúde</w:t>
       </w:r>
@@ -6828,7 +7417,7 @@
       <w:pPr>
         <w:pStyle w:val="Ttulo1"/>
       </w:pPr>
-      <w:bookmarkStart w:id="30" w:name="_Toc149855859"/>
+      <w:bookmarkStart w:id="30" w:name="_Toc150692800"/>
       <w:r>
         <w:lastRenderedPageBreak/>
         <w:t>Representações de Estruturas de Dados</w:t>
@@ -6839,7 +7428,7 @@
       <w:pPr>
         <w:pStyle w:val="Ttulo2"/>
       </w:pPr>
-      <w:bookmarkStart w:id="31" w:name="_Toc149855860"/>
+      <w:bookmarkStart w:id="31" w:name="_Toc150692801"/>
       <w:r>
         <w:t>Diagrama de Classes</w:t>
       </w:r>
@@ -6905,14 +7494,27 @@
       <w:r>
         <w:t xml:space="preserve">Figura </w:t>
       </w:r>
-      <w:fldSimple w:instr=" SEQ Figura \* ARABIC ">
-        <w:r>
-          <w:rPr>
-            <w:noProof/>
-          </w:rPr>
-          <w:t>3</w:t>
-        </w:r>
-      </w:fldSimple>
+      <w:r>
+        <w:fldChar w:fldCharType="begin"/>
+      </w:r>
+      <w:r>
+        <w:instrText xml:space="preserve"> SEQ Figura \* ARABIC </w:instrText>
+      </w:r>
+      <w:r>
+        <w:fldChar w:fldCharType="separate"/>
+      </w:r>
+      <w:r>
+        <w:rPr>
+          <w:noProof/>
+        </w:rPr>
+        <w:t>3</w:t>
+      </w:r>
+      <w:r>
+        <w:rPr>
+          <w:noProof/>
+        </w:rPr>
+        <w:fldChar w:fldCharType="end"/>
+      </w:r>
       <w:r>
         <w:t xml:space="preserve"> - Diagrama de Classes</w:t>
       </w:r>
@@ -7020,7 +7622,13 @@
         <w:t>Notificações</w:t>
       </w:r>
       <w:r>
-        <w:t>: Funcionalidade essencial que permite ao sistema informar tanto os pacientes quanto seus familiares</w:t>
+        <w:t xml:space="preserve">: Funcionalidade </w:t>
+      </w:r>
+      <w:r>
+        <w:t>essencial</w:t>
+      </w:r>
+      <w:r>
+        <w:t xml:space="preserve"> que permite ao sistema informar tanto os pacientes quanto seus familiares</w:t>
       </w:r>
       <w:r>
         <w:t>.</w:t>
@@ -7139,7 +7747,7 @@
       <w:pPr>
         <w:pStyle w:val="Ttulo2"/>
       </w:pPr>
-      <w:bookmarkStart w:id="33" w:name="_Toc149855861"/>
+      <w:bookmarkStart w:id="33" w:name="_Toc150692802"/>
       <w:r>
         <w:t>Diagrama Entidade Relação</w:t>
       </w:r>
@@ -7213,14 +7821,27 @@
       <w:r>
         <w:t xml:space="preserve">Figura </w:t>
       </w:r>
-      <w:fldSimple w:instr=" SEQ Figura \* ARABIC ">
-        <w:r>
-          <w:rPr>
-            <w:noProof/>
-          </w:rPr>
-          <w:t>4</w:t>
-        </w:r>
-      </w:fldSimple>
+      <w:r>
+        <w:fldChar w:fldCharType="begin"/>
+      </w:r>
+      <w:r>
+        <w:instrText xml:space="preserve"> SEQ Figura \* ARABIC </w:instrText>
+      </w:r>
+      <w:r>
+        <w:fldChar w:fldCharType="separate"/>
+      </w:r>
+      <w:r>
+        <w:rPr>
+          <w:noProof/>
+        </w:rPr>
+        <w:t>4</w:t>
+      </w:r>
+      <w:r>
+        <w:rPr>
+          <w:noProof/>
+        </w:rPr>
+        <w:fldChar w:fldCharType="end"/>
+      </w:r>
       <w:r>
         <w:t xml:space="preserve"> - </w:t>
       </w:r>
@@ -7243,6 +7864,7 @@
           <w:bCs/>
         </w:rPr>
       </w:pPr>
+      <w:proofErr w:type="spellStart"/>
       <w:r>
         <w:rPr>
           <w:b/>
@@ -7252,6 +7874,7 @@
         </w:rPr>
         <w:t>User</w:t>
       </w:r>
+      <w:proofErr w:type="spellEnd"/>
       <w:r>
         <w:rPr>
           <w:b/>
@@ -7277,6 +7900,7 @@
           <w:numId w:val="25"/>
         </w:numPr>
       </w:pPr>
+      <w:proofErr w:type="spellStart"/>
       <w:r>
         <w:rPr>
           <w:b/>
@@ -7286,6 +7910,7 @@
         </w:rPr>
         <w:t>Userinfo</w:t>
       </w:r>
+      <w:proofErr w:type="spellEnd"/>
       <w:r>
         <w:rPr>
           <w:b/>
@@ -7294,7 +7919,15 @@
         <w:t xml:space="preserve"> (Informações do Utilizador)</w:t>
       </w:r>
       <w:r>
-        <w:t>: Armazena informações detalhadas sobre cada utilizador, como nome completo, data de nascimento, género, entre outros. Esta tabela complementa a tabela User.</w:t>
+        <w:t xml:space="preserve">: Armazena informações detalhadas sobre cada utilizador, como nome completo, data de nascimento, género, entre outros. Esta tabela complementa a tabela </w:t>
+      </w:r>
+      <w:proofErr w:type="spellStart"/>
+      <w:r>
+        <w:t>User</w:t>
+      </w:r>
+      <w:proofErr w:type="spellEnd"/>
+      <w:r>
+        <w:t>.</w:t>
       </w:r>
     </w:p>
     <w:p>
@@ -7304,6 +7937,7 @@
           <w:numId w:val="25"/>
         </w:numPr>
       </w:pPr>
+      <w:proofErr w:type="spellStart"/>
       <w:r>
         <w:rPr>
           <w:b/>
@@ -7313,6 +7947,7 @@
         </w:rPr>
         <w:t>UserRole</w:t>
       </w:r>
+      <w:proofErr w:type="spellEnd"/>
       <w:r>
         <w:rPr>
           <w:b/>
@@ -7343,6 +7978,7 @@
           <w:numId w:val="25"/>
         </w:numPr>
       </w:pPr>
+      <w:proofErr w:type="spellStart"/>
       <w:r>
         <w:rPr>
           <w:b/>
@@ -7352,6 +7988,7 @@
         </w:rPr>
         <w:t>Address</w:t>
       </w:r>
+      <w:proofErr w:type="spellEnd"/>
       <w:r>
         <w:rPr>
           <w:b/>
@@ -7370,6 +8007,7 @@
           <w:numId w:val="26"/>
         </w:numPr>
       </w:pPr>
+      <w:proofErr w:type="spellStart"/>
       <w:r>
         <w:rPr>
           <w:b/>
@@ -7379,6 +8017,7 @@
         </w:rPr>
         <w:t>Admin</w:t>
       </w:r>
+      <w:proofErr w:type="spellEnd"/>
       <w:r>
         <w:t>:</w:t>
       </w:r>
@@ -7386,7 +8025,15 @@
         <w:t xml:space="preserve"> </w:t>
       </w:r>
       <w:r>
-        <w:t>Representa os administradores do sistema. Esta tabela é uma extensão da tabela User e contém os utilizadores com privilégios administrativos.</w:t>
+        <w:t xml:space="preserve">Representa os administradores do sistema. Esta tabela é uma extensão da tabela </w:t>
+      </w:r>
+      <w:proofErr w:type="spellStart"/>
+      <w:r>
+        <w:t>User</w:t>
+      </w:r>
+      <w:proofErr w:type="spellEnd"/>
+      <w:r>
+        <w:t xml:space="preserve"> e contém os utilizadores com privilégios administrativos.</w:t>
       </w:r>
     </w:p>
     <w:p>
@@ -7396,6 +8043,7 @@
           <w:numId w:val="26"/>
         </w:numPr>
       </w:pPr>
+      <w:proofErr w:type="spellStart"/>
       <w:r>
         <w:rPr>
           <w:b/>
@@ -7406,6 +8054,7 @@
         <w:lastRenderedPageBreak/>
         <w:t>Patient</w:t>
       </w:r>
+      <w:proofErr w:type="spellEnd"/>
       <w:r>
         <w:rPr>
           <w:b/>
@@ -7430,6 +8079,7 @@
           <w:numId w:val="26"/>
         </w:numPr>
       </w:pPr>
+      <w:proofErr w:type="spellStart"/>
       <w:r>
         <w:rPr>
           <w:b/>
@@ -7439,6 +8089,7 @@
         </w:rPr>
         <w:t>Medic</w:t>
       </w:r>
+      <w:proofErr w:type="spellEnd"/>
       <w:r>
         <w:rPr>
           <w:b/>
@@ -7463,6 +8114,7 @@
           <w:numId w:val="26"/>
         </w:numPr>
       </w:pPr>
+      <w:proofErr w:type="spellStart"/>
       <w:r>
         <w:rPr>
           <w:b/>
@@ -7472,6 +8124,7 @@
         </w:rPr>
         <w:t>HealthCare</w:t>
       </w:r>
+      <w:proofErr w:type="spellEnd"/>
       <w:r>
         <w:rPr>
           <w:b/>
@@ -7496,6 +8149,7 @@
           <w:numId w:val="26"/>
         </w:numPr>
       </w:pPr>
+      <w:proofErr w:type="spellStart"/>
       <w:r>
         <w:rPr>
           <w:b/>
@@ -7505,6 +8159,7 @@
         </w:rPr>
         <w:t>Family</w:t>
       </w:r>
+      <w:proofErr w:type="spellEnd"/>
       <w:r>
         <w:rPr>
           <w:b/>
@@ -7542,26 +8197,9 @@
           <w:i/>
           <w:iCs/>
         </w:rPr>
-        <w:t>Medical Prescription</w:t>
-      </w:r>
-      <w:r>
-        <w:rPr>
-          <w:b/>
-          <w:bCs/>
-        </w:rPr>
-        <w:t xml:space="preserve"> (Prescrição Médica)</w:t>
-      </w:r>
-      <w:r>
-        <w:t>: Representa as prescrições médicas emitidas para os pacientes. Contém detalhes como a medicação prescrita, dosagem e informações relacionadas.</w:t>
-      </w:r>
-    </w:p>
-    <w:p>
-      <w:pPr>
-        <w:numPr>
-          <w:ilvl w:val="0"/>
-          <w:numId w:val="28"/>
-        </w:numPr>
-      </w:pPr>
+        <w:t xml:space="preserve">Medical </w:t>
+      </w:r>
+      <w:proofErr w:type="spellStart"/>
       <w:r>
         <w:rPr>
           <w:b/>
@@ -7569,8 +8207,58 @@
           <w:i/>
           <w:iCs/>
         </w:rPr>
-        <w:t>Historic Medical Prescription</w:t>
-      </w:r>
+        <w:t>Prescription</w:t>
+      </w:r>
+      <w:proofErr w:type="spellEnd"/>
+      <w:r>
+        <w:rPr>
+          <w:b/>
+          <w:bCs/>
+        </w:rPr>
+        <w:t xml:space="preserve"> (Prescrição Médica)</w:t>
+      </w:r>
+      <w:r>
+        <w:t>: Representa as prescrições médicas emitidas para os pacientes. Contém detalhes como a medicação prescrita, dosagem e informações relacionadas.</w:t>
+      </w:r>
+    </w:p>
+    <w:p>
+      <w:pPr>
+        <w:numPr>
+          <w:ilvl w:val="0"/>
+          <w:numId w:val="34"/>
+        </w:numPr>
+      </w:pPr>
+      <w:proofErr w:type="spellStart"/>
+      <w:r>
+        <w:rPr>
+          <w:b/>
+          <w:bCs/>
+          <w:i/>
+          <w:iCs/>
+        </w:rPr>
+        <w:t>Historic</w:t>
+      </w:r>
+      <w:proofErr w:type="spellEnd"/>
+      <w:r>
+        <w:rPr>
+          <w:b/>
+          <w:bCs/>
+          <w:i/>
+          <w:iCs/>
+        </w:rPr>
+        <w:t xml:space="preserve"> Medical </w:t>
+      </w:r>
+      <w:proofErr w:type="spellStart"/>
+      <w:r>
+        <w:rPr>
+          <w:b/>
+          <w:bCs/>
+          <w:i/>
+          <w:iCs/>
+        </w:rPr>
+        <w:t>Prescription</w:t>
+      </w:r>
+      <w:proofErr w:type="spellEnd"/>
       <w:r>
         <w:rPr>
           <w:b/>
@@ -7599,6 +8287,7 @@
           <w:numId w:val="31"/>
         </w:numPr>
       </w:pPr>
+      <w:proofErr w:type="spellStart"/>
       <w:r>
         <w:rPr>
           <w:b/>
@@ -7608,6 +8297,7 @@
         </w:rPr>
         <w:t>Dosage</w:t>
       </w:r>
+      <w:proofErr w:type="spellEnd"/>
       <w:r>
         <w:rPr>
           <w:b/>
@@ -7635,7 +8325,7 @@
       <w:pPr>
         <w:numPr>
           <w:ilvl w:val="0"/>
-          <w:numId w:val="32"/>
+          <w:numId w:val="35"/>
         </w:numPr>
       </w:pPr>
       <w:r>
@@ -7677,7 +8367,7 @@
       <w:pPr>
         <w:pStyle w:val="Ttulo1"/>
       </w:pPr>
-      <w:bookmarkStart w:id="35" w:name="_Toc149855862"/>
+      <w:bookmarkStart w:id="35" w:name="_Toc150692803"/>
       <w:r>
         <w:lastRenderedPageBreak/>
         <w:t>Proposta para Solução</w:t>
@@ -7691,7 +8381,15 @@
         <w:jc w:val="both"/>
       </w:pPr>
       <w:r>
-        <w:t xml:space="preserve">A MedAlert </w:t>
+        <w:t xml:space="preserve">A </w:t>
+      </w:r>
+      <w:proofErr w:type="spellStart"/>
+      <w:r>
+        <w:t>MedAlert</w:t>
+      </w:r>
+      <w:proofErr w:type="spellEnd"/>
+      <w:r>
+        <w:t xml:space="preserve"> </w:t>
       </w:r>
       <w:r>
         <w:t>será</w:t>
@@ -7721,7 +8419,15 @@
         <w:t xml:space="preserve">a base </w:t>
       </w:r>
       <w:r>
-        <w:t xml:space="preserve">de dados em PostgreSQL. Além disso, também pode incorporar tecnologias de Visão Artificial e/ou Inteligência Artificial para validar as imagens capturadas pelo </w:t>
+        <w:t xml:space="preserve">de dados em </w:t>
+      </w:r>
+      <w:proofErr w:type="spellStart"/>
+      <w:r>
+        <w:t>PostgreSQL</w:t>
+      </w:r>
+      <w:proofErr w:type="spellEnd"/>
+      <w:r>
+        <w:t xml:space="preserve">. Além disso, também pode incorporar tecnologias de Visão Artificial e/ou Inteligência Artificial para validar as imagens capturadas pelo </w:t>
       </w:r>
       <w:r>
         <w:t>telemóvel</w:t>
@@ -7761,7 +8467,27 @@
           <w:i/>
           <w:iCs/>
         </w:rPr>
-        <w:t>Flutter (Front-end):</w:t>
+        <w:t>Flutter (</w:t>
+      </w:r>
+      <w:proofErr w:type="spellStart"/>
+      <w:r>
+        <w:rPr>
+          <w:b/>
+          <w:bCs/>
+          <w:i/>
+          <w:iCs/>
+        </w:rPr>
+        <w:t>Front-end</w:t>
+      </w:r>
+      <w:proofErr w:type="spellEnd"/>
+      <w:r>
+        <w:rPr>
+          <w:b/>
+          <w:bCs/>
+          <w:i/>
+          <w:iCs/>
+        </w:rPr>
+        <w:t>):</w:t>
       </w:r>
     </w:p>
     <w:p>
@@ -7822,20 +8548,25 @@
         <w:rPr>
           <w:b/>
           <w:bCs/>
-          <w:i/>
-          <w:iCs/>
-          <w:lang w:val="en-GB"/>
-        </w:rPr>
-      </w:pPr>
+        </w:rPr>
+      </w:pPr>
+      <w:proofErr w:type="spellStart"/>
       <w:r>
         <w:rPr>
           <w:b/>
           <w:bCs/>
           <w:i/>
           <w:iCs/>
-          <w:lang w:val="en-GB"/>
-        </w:rPr>
-        <w:t>Node.js com Express (Back-end/API):</w:t>
+        </w:rPr>
+        <w:t>PostgreSQL</w:t>
+      </w:r>
+      <w:proofErr w:type="spellEnd"/>
+      <w:r>
+        <w:rPr>
+          <w:b/>
+          <w:bCs/>
+        </w:rPr>
+        <w:t xml:space="preserve"> (Base de Dados):</w:t>
       </w:r>
     </w:p>
     <w:p>
@@ -7850,67 +8581,80 @@
         <w:jc w:val="both"/>
       </w:pPr>
       <w:r>
-        <w:t xml:space="preserve">O Node.js com a </w:t>
-      </w:r>
+        <w:t xml:space="preserve">O </w:t>
+      </w:r>
+      <w:proofErr w:type="spellStart"/>
       <w:r>
         <w:rPr>
           <w:i/>
           <w:iCs/>
         </w:rPr>
-        <w:t>framework</w:t>
-      </w:r>
-      <w:r>
-        <w:t xml:space="preserve"> </w:t>
-      </w:r>
-      <w:r>
-        <w:rPr>
-          <w:i/>
-          <w:iCs/>
-        </w:rPr>
-        <w:t>Express</w:t>
-      </w:r>
-      <w:r>
-        <w:t xml:space="preserve"> será utilizado para criar uma API que permitirá a comunicação eficiente entre o</w:t>
-      </w:r>
-      <w:r>
-        <w:rPr>
-          <w:i/>
-          <w:iCs/>
-        </w:rPr>
-        <w:t xml:space="preserve"> front-end </w:t>
-      </w:r>
-      <w:r>
-        <w:t xml:space="preserve">e a base de dados. Ele oferece escalabilidade e facilidade de desenvolvimento para </w:t>
-      </w:r>
-      <w:r>
-        <w:t>corresponder</w:t>
-      </w:r>
-      <w:r>
-        <w:t xml:space="preserve"> às necessidades específicas da MedAlert.</w:t>
-      </w:r>
-    </w:p>
-    <w:p>
-      <w:pPr>
-        <w:rPr>
-          <w:b/>
-          <w:bCs/>
-        </w:rPr>
-      </w:pPr>
-      <w:r>
+        <w:t>PostgreSQL</w:t>
+      </w:r>
+      <w:proofErr w:type="spellEnd"/>
+      <w:r>
+        <w:t xml:space="preserve"> será a </w:t>
+      </w:r>
+      <w:r>
+        <w:t xml:space="preserve">ferramenta para desenvolvimento da </w:t>
+      </w:r>
+      <w:r>
+        <w:t>base de dados</w:t>
+      </w:r>
+      <w:r>
+        <w:t>,</w:t>
+      </w:r>
+      <w:r>
+        <w:t xml:space="preserve"> escolhida devido à sua confiabilidade e capacidade de manipular grandes conjuntos de dados. </w:t>
+      </w:r>
+      <w:r>
+        <w:t>Irá</w:t>
+      </w:r>
+      <w:r>
+        <w:t xml:space="preserve"> armazenar com segurança as informações dos pacientes, medicamentos, histórico de adesão e outras informações relevantes.</w:t>
+      </w:r>
+    </w:p>
+    <w:p>
+      <w:pPr>
         <w:rPr>
           <w:b/>
           <w:bCs/>
           <w:i/>
           <w:iCs/>
-        </w:rPr>
-        <w:t>PostgreSQL</w:t>
-      </w:r>
+          <w:lang w:val="en-GB"/>
+        </w:rPr>
+      </w:pPr>
+      <w:proofErr w:type="spellStart"/>
       <w:r>
         <w:rPr>
           <w:b/>
           <w:bCs/>
-        </w:rPr>
-        <w:t xml:space="preserve"> (Base de Dados):</w:t>
+          <w:i/>
+          <w:iCs/>
+          <w:lang w:val="en-GB"/>
+        </w:rPr>
+        <w:t>SupaBase</w:t>
+      </w:r>
+      <w:proofErr w:type="spellEnd"/>
+      <w:r>
+        <w:rPr>
+          <w:b/>
+          <w:bCs/>
+          <w:i/>
+          <w:iCs/>
+          <w:lang w:val="en-GB"/>
+        </w:rPr>
+        <w:t xml:space="preserve"> API</w:t>
+      </w:r>
+      <w:r>
+        <w:rPr>
+          <w:b/>
+          <w:bCs/>
+          <w:i/>
+          <w:iCs/>
+          <w:lang w:val="en-GB"/>
+        </w:rPr>
+        <w:t xml:space="preserve"> (Back-end/API):</w:t>
       </w:r>
     </w:p>
     <w:p>
@@ -7925,35 +8669,88 @@
         <w:jc w:val="both"/>
       </w:pPr>
       <w:r>
-        <w:t xml:space="preserve">O </w:t>
-      </w:r>
+        <w:t xml:space="preserve">A </w:t>
+      </w:r>
+      <w:proofErr w:type="spellStart"/>
       <w:r>
         <w:rPr>
           <w:i/>
           <w:iCs/>
         </w:rPr>
-        <w:t>PostgreSQL</w:t>
-      </w:r>
-      <w:r>
-        <w:t xml:space="preserve"> será a </w:t>
-      </w:r>
-      <w:r>
-        <w:t xml:space="preserve">ferramenta para desenvolvimento da </w:t>
-      </w:r>
-      <w:r>
-        <w:t>base de dados</w:t>
+        <w:t>SupaBase</w:t>
+      </w:r>
+      <w:proofErr w:type="spellEnd"/>
+      <w:r>
+        <w:rPr>
+          <w:i/>
+          <w:iCs/>
+        </w:rPr>
+        <w:t xml:space="preserve"> </w:t>
+      </w:r>
+      <w:r>
+        <w:t>será</w:t>
+      </w:r>
+      <w:r>
+        <w:t xml:space="preserve"> local onde </w:t>
+      </w:r>
+      <w:r>
+        <w:t>será alocada a</w:t>
+      </w:r>
+      <w:r>
+        <w:t xml:space="preserve"> nossa base de dados, proporcionando uma plataforma robusta e segura para armazenar e </w:t>
+      </w:r>
+      <w:r>
+        <w:t>gerir</w:t>
+      </w:r>
+      <w:r>
+        <w:t xml:space="preserve"> todas as informações essenciais</w:t>
       </w:r>
       <w:r>
         <w:t>,</w:t>
       </w:r>
       <w:r>
-        <w:t xml:space="preserve"> escolhida devido à sua confiabilidade e capacidade de manipular grandes conjuntos de dados. </w:t>
-      </w:r>
-      <w:r>
-        <w:t>Irá</w:t>
-      </w:r>
-      <w:r>
-        <w:t xml:space="preserve"> armazenar com segurança as informações dos pacientes, medicamentos, histórico de adesão e outras informações relevantes.</w:t>
+        <w:t xml:space="preserve"> garantindo acesso rápido e eficiente aos dados</w:t>
+      </w:r>
+      <w:r>
+        <w:t>.</w:t>
+      </w:r>
+    </w:p>
+    <w:p>
+      <w:pPr>
+        <w:pStyle w:val="PargrafodaLista"/>
+        <w:spacing w:line="360" w:lineRule="auto"/>
+        <w:ind w:left="714"/>
+        <w:jc w:val="both"/>
+      </w:pPr>
+      <w:r>
+        <w:t xml:space="preserve">A flexibilidade e a facilidade de uso da API do </w:t>
+      </w:r>
+      <w:proofErr w:type="spellStart"/>
+      <w:r>
+        <w:rPr>
+          <w:i/>
+          <w:iCs/>
+        </w:rPr>
+        <w:t>Supabase</w:t>
+      </w:r>
+      <w:proofErr w:type="spellEnd"/>
+      <w:r>
+        <w:t xml:space="preserve">, combinadas com as capacidades de design e desenvolvimento do Flutter, nos permitem criar aplicações móveis, proporcionando aos </w:t>
+      </w:r>
+      <w:r>
+        <w:t>utilizadores</w:t>
+      </w:r>
+      <w:r>
+        <w:t xml:space="preserve"> finais uma</w:t>
+      </w:r>
+      <w:r>
+        <w:t xml:space="preserve"> boa</w:t>
+      </w:r>
+      <w:r>
+        <w:t xml:space="preserve"> experiência</w:t>
+      </w:r>
+      <w:r>
+        <w:t>.</w:t>
       </w:r>
     </w:p>
     <w:p>
@@ -7968,7 +8765,14 @@
           <w:b/>
           <w:bCs/>
         </w:rPr>
-        <w:t>Visão Artificial/Inteligência Artificial:</w:t>
+        <w:t>Armazenamento de Imagem antes da ingestão</w:t>
+      </w:r>
+      <w:r>
+        <w:rPr>
+          <w:b/>
+          <w:bCs/>
+        </w:rPr>
+        <w:t>:</w:t>
       </w:r>
     </w:p>
     <w:p>
@@ -7983,49 +8787,7 @@
         <w:jc w:val="both"/>
       </w:pPr>
       <w:r>
-        <w:t xml:space="preserve">Para validar as imagens </w:t>
-      </w:r>
-      <w:r>
-        <w:t>capturadas</w:t>
-      </w:r>
-      <w:r>
-        <w:t xml:space="preserve"> pelos </w:t>
-      </w:r>
-      <w:r>
-        <w:t>utilizadores</w:t>
-      </w:r>
-      <w:r>
-        <w:t xml:space="preserve"> antes da ingestão da medicação, </w:t>
-      </w:r>
-      <w:r>
-        <w:t xml:space="preserve">poderá </w:t>
-      </w:r>
-      <w:r>
-        <w:t xml:space="preserve">ser implementada uma solução de Visão Artificial e/ou Inteligência Artificial. Isso envolverá a utilização de algoritmos de processamento de imagem para verificar a presença dos medicamentos nas fotos, garantindo </w:t>
-      </w:r>
-      <w:r>
-        <w:t>o</w:t>
-      </w:r>
-      <w:r>
-        <w:t xml:space="preserve"> corret</w:t>
-      </w:r>
-      <w:r>
-        <w:t>o</w:t>
-      </w:r>
-      <w:r>
-        <w:t xml:space="preserve"> </w:t>
-      </w:r>
-      <w:r>
-        <w:t>cumprimento</w:t>
-      </w:r>
-      <w:r>
-        <w:t xml:space="preserve"> </w:t>
-      </w:r>
-      <w:r>
-        <w:t>d</w:t>
-      </w:r>
-      <w:r>
-        <w:t>o tratamento.</w:t>
+        <w:t>Cada utilizador terá a capacidade de tirar uma foto que será armazenada na base de dados, permitindo uma avaliação futura da ingestão dos medicamentos, garantindo assim o cumprimento do plano de tratamento</w:t>
       </w:r>
     </w:p>
     <w:p>
@@ -8050,7 +8812,7 @@
       </w:pPr>
       <w:bookmarkStart w:id="36" w:name="_Toc105605093"/>
       <w:bookmarkStart w:id="37" w:name="_Toc146982542"/>
-      <w:bookmarkStart w:id="38" w:name="_Toc149855863"/>
+      <w:bookmarkStart w:id="38" w:name="_Toc150692804"/>
       <w:r>
         <w:lastRenderedPageBreak/>
         <w:t>Conclusão</w:t>
@@ -8100,7 +8862,7 @@
       </w:pPr>
       <w:bookmarkStart w:id="39" w:name="_Toc105605094"/>
       <w:bookmarkStart w:id="40" w:name="_Toc146982543"/>
-      <w:bookmarkStart w:id="41" w:name="_Toc149855864"/>
+      <w:bookmarkStart w:id="41" w:name="_Toc150692805"/>
       <w:r>
         <w:lastRenderedPageBreak/>
         <w:t>Bibliografia</w:t>
@@ -8175,7 +8937,7 @@
       </w:pPr>
       <w:bookmarkStart w:id="42" w:name="_Toc105605095"/>
       <w:bookmarkStart w:id="43" w:name="_Toc146982544"/>
-      <w:bookmarkStart w:id="44" w:name="_Toc149855865"/>
+      <w:bookmarkStart w:id="44" w:name="_Toc150692806"/>
       <w:r>
         <w:lastRenderedPageBreak/>
         <w:t>Anexos</w:t>
@@ -8640,9 +9402,11 @@
     <w:r>
       <w:t xml:space="preserve">Relatório </w:t>
     </w:r>
+    <w:proofErr w:type="spellStart"/>
     <w:r>
       <w:t>MedAlert</w:t>
     </w:r>
+    <w:proofErr w:type="spellEnd"/>
   </w:p>
 </w:hdr>
 </file>
@@ -9713,9 +10477,122 @@
     </w:lvl>
   </w:abstractNum>
   <w:abstractNum w:abstractNumId="9" w15:restartNumberingAfterBreak="0">
+    <w:nsid w:val="21D46FE0"/>
+    <w:multiLevelType w:val="hybridMultilevel"/>
+    <w:tmpl w:val="8E3CFE6C"/>
+    <w:lvl w:ilvl="0" w:tplc="08160001">
+      <w:start w:val="1"/>
+      <w:numFmt w:val="bullet"/>
+      <w:lvlText w:val=""/>
+      <w:lvlJc w:val="left"/>
+      <w:pPr>
+        <w:ind w:left="720" w:hanging="360"/>
+      </w:pPr>
+      <w:rPr>
+        <w:rFonts w:ascii="Symbol" w:hAnsi="Symbol" w:hint="default"/>
+      </w:rPr>
+    </w:lvl>
+    <w:lvl w:ilvl="1" w:tplc="08160003" w:tentative="1">
+      <w:start w:val="1"/>
+      <w:numFmt w:val="bullet"/>
+      <w:lvlText w:val="o"/>
+      <w:lvlJc w:val="left"/>
+      <w:pPr>
+        <w:ind w:left="1440" w:hanging="360"/>
+      </w:pPr>
+      <w:rPr>
+        <w:rFonts w:ascii="Courier New" w:hAnsi="Courier New" w:cs="Courier New" w:hint="default"/>
+      </w:rPr>
+    </w:lvl>
+    <w:lvl w:ilvl="2" w:tplc="08160005" w:tentative="1">
+      <w:start w:val="1"/>
+      <w:numFmt w:val="bullet"/>
+      <w:lvlText w:val=""/>
+      <w:lvlJc w:val="left"/>
+      <w:pPr>
+        <w:ind w:left="2160" w:hanging="360"/>
+      </w:pPr>
+      <w:rPr>
+        <w:rFonts w:ascii="Wingdings" w:hAnsi="Wingdings" w:hint="default"/>
+      </w:rPr>
+    </w:lvl>
+    <w:lvl w:ilvl="3" w:tplc="08160001" w:tentative="1">
+      <w:start w:val="1"/>
+      <w:numFmt w:val="bullet"/>
+      <w:lvlText w:val=""/>
+      <w:lvlJc w:val="left"/>
+      <w:pPr>
+        <w:ind w:left="2880" w:hanging="360"/>
+      </w:pPr>
+      <w:rPr>
+        <w:rFonts w:ascii="Symbol" w:hAnsi="Symbol" w:hint="default"/>
+      </w:rPr>
+    </w:lvl>
+    <w:lvl w:ilvl="4" w:tplc="08160003" w:tentative="1">
+      <w:start w:val="1"/>
+      <w:numFmt w:val="bullet"/>
+      <w:lvlText w:val="o"/>
+      <w:lvlJc w:val="left"/>
+      <w:pPr>
+        <w:ind w:left="3600" w:hanging="360"/>
+      </w:pPr>
+      <w:rPr>
+        <w:rFonts w:ascii="Courier New" w:hAnsi="Courier New" w:cs="Courier New" w:hint="default"/>
+      </w:rPr>
+    </w:lvl>
+    <w:lvl w:ilvl="5" w:tplc="08160005" w:tentative="1">
+      <w:start w:val="1"/>
+      <w:numFmt w:val="bullet"/>
+      <w:lvlText w:val=""/>
+      <w:lvlJc w:val="left"/>
+      <w:pPr>
+        <w:ind w:left="4320" w:hanging="360"/>
+      </w:pPr>
+      <w:rPr>
+        <w:rFonts w:ascii="Wingdings" w:hAnsi="Wingdings" w:hint="default"/>
+      </w:rPr>
+    </w:lvl>
+    <w:lvl w:ilvl="6" w:tplc="08160001" w:tentative="1">
+      <w:start w:val="1"/>
+      <w:numFmt w:val="bullet"/>
+      <w:lvlText w:val=""/>
+      <w:lvlJc w:val="left"/>
+      <w:pPr>
+        <w:ind w:left="5040" w:hanging="360"/>
+      </w:pPr>
+      <w:rPr>
+        <w:rFonts w:ascii="Symbol" w:hAnsi="Symbol" w:hint="default"/>
+      </w:rPr>
+    </w:lvl>
+    <w:lvl w:ilvl="7" w:tplc="08160003" w:tentative="1">
+      <w:start w:val="1"/>
+      <w:numFmt w:val="bullet"/>
+      <w:lvlText w:val="o"/>
+      <w:lvlJc w:val="left"/>
+      <w:pPr>
+        <w:ind w:left="5760" w:hanging="360"/>
+      </w:pPr>
+      <w:rPr>
+        <w:rFonts w:ascii="Courier New" w:hAnsi="Courier New" w:cs="Courier New" w:hint="default"/>
+      </w:rPr>
+    </w:lvl>
+    <w:lvl w:ilvl="8" w:tplc="08160005" w:tentative="1">
+      <w:start w:val="1"/>
+      <w:numFmt w:val="bullet"/>
+      <w:lvlText w:val=""/>
+      <w:lvlJc w:val="left"/>
+      <w:pPr>
+        <w:ind w:left="6480" w:hanging="360"/>
+      </w:pPr>
+      <w:rPr>
+        <w:rFonts w:ascii="Wingdings" w:hAnsi="Wingdings" w:hint="default"/>
+      </w:rPr>
+    </w:lvl>
+  </w:abstractNum>
+  <w:abstractNum w:abstractNumId="10" w15:restartNumberingAfterBreak="0">
     <w:nsid w:val="290435FD"/>
     <w:multiLevelType w:val="hybridMultilevel"/>
-    <w:tmpl w:val="F484FC58"/>
+    <w:tmpl w:val="9C480A18"/>
     <w:lvl w:ilvl="0" w:tplc="08160001">
       <w:start w:val="1"/>
       <w:numFmt w:val="bullet"/>
@@ -9825,7 +10702,7 @@
       </w:rPr>
     </w:lvl>
   </w:abstractNum>
-  <w:abstractNum w:abstractNumId="10" w15:restartNumberingAfterBreak="0">
+  <w:abstractNum w:abstractNumId="11" w15:restartNumberingAfterBreak="0">
     <w:nsid w:val="2CDB7DFA"/>
     <w:multiLevelType w:val="multilevel"/>
     <w:tmpl w:val="4308D762"/>
@@ -9974,7 +10851,7 @@
       </w:rPr>
     </w:lvl>
   </w:abstractNum>
-  <w:abstractNum w:abstractNumId="11" w15:restartNumberingAfterBreak="0">
+  <w:abstractNum w:abstractNumId="12" w15:restartNumberingAfterBreak="0">
     <w:nsid w:val="38B5423C"/>
     <w:multiLevelType w:val="multilevel"/>
     <w:tmpl w:val="5730561A"/>
@@ -10123,7 +11000,7 @@
       </w:rPr>
     </w:lvl>
   </w:abstractNum>
-  <w:abstractNum w:abstractNumId="12" w15:restartNumberingAfterBreak="0">
+  <w:abstractNum w:abstractNumId="13" w15:restartNumberingAfterBreak="0">
     <w:nsid w:val="3A1B584B"/>
     <w:multiLevelType w:val="multilevel"/>
     <w:tmpl w:val="0B0C4EDA"/>
@@ -10236,7 +11113,7 @@
       </w:pPr>
     </w:lvl>
   </w:abstractNum>
-  <w:abstractNum w:abstractNumId="13" w15:restartNumberingAfterBreak="0">
+  <w:abstractNum w:abstractNumId="14" w15:restartNumberingAfterBreak="0">
     <w:nsid w:val="3D424A91"/>
     <w:multiLevelType w:val="hybridMultilevel"/>
     <w:tmpl w:val="D03E88AA"/>
@@ -10349,7 +11226,120 @@
       </w:rPr>
     </w:lvl>
   </w:abstractNum>
-  <w:abstractNum w:abstractNumId="14" w15:restartNumberingAfterBreak="0">
+  <w:abstractNum w:abstractNumId="15" w15:restartNumberingAfterBreak="0">
+    <w:nsid w:val="415E7328"/>
+    <w:multiLevelType w:val="hybridMultilevel"/>
+    <w:tmpl w:val="266A08A2"/>
+    <w:lvl w:ilvl="0" w:tplc="08160001">
+      <w:start w:val="1"/>
+      <w:numFmt w:val="bullet"/>
+      <w:lvlText w:val=""/>
+      <w:lvlJc w:val="left"/>
+      <w:pPr>
+        <w:ind w:left="720" w:hanging="360"/>
+      </w:pPr>
+      <w:rPr>
+        <w:rFonts w:ascii="Symbol" w:hAnsi="Symbol" w:hint="default"/>
+      </w:rPr>
+    </w:lvl>
+    <w:lvl w:ilvl="1" w:tplc="08160003" w:tentative="1">
+      <w:start w:val="1"/>
+      <w:numFmt w:val="bullet"/>
+      <w:lvlText w:val="o"/>
+      <w:lvlJc w:val="left"/>
+      <w:pPr>
+        <w:ind w:left="1440" w:hanging="360"/>
+      </w:pPr>
+      <w:rPr>
+        <w:rFonts w:ascii="Courier New" w:hAnsi="Courier New" w:cs="Courier New" w:hint="default"/>
+      </w:rPr>
+    </w:lvl>
+    <w:lvl w:ilvl="2" w:tplc="08160005" w:tentative="1">
+      <w:start w:val="1"/>
+      <w:numFmt w:val="bullet"/>
+      <w:lvlText w:val=""/>
+      <w:lvlJc w:val="left"/>
+      <w:pPr>
+        <w:ind w:left="2160" w:hanging="360"/>
+      </w:pPr>
+      <w:rPr>
+        <w:rFonts w:ascii="Wingdings" w:hAnsi="Wingdings" w:hint="default"/>
+      </w:rPr>
+    </w:lvl>
+    <w:lvl w:ilvl="3" w:tplc="08160001" w:tentative="1">
+      <w:start w:val="1"/>
+      <w:numFmt w:val="bullet"/>
+      <w:lvlText w:val=""/>
+      <w:lvlJc w:val="left"/>
+      <w:pPr>
+        <w:ind w:left="2880" w:hanging="360"/>
+      </w:pPr>
+      <w:rPr>
+        <w:rFonts w:ascii="Symbol" w:hAnsi="Symbol" w:hint="default"/>
+      </w:rPr>
+    </w:lvl>
+    <w:lvl w:ilvl="4" w:tplc="08160003" w:tentative="1">
+      <w:start w:val="1"/>
+      <w:numFmt w:val="bullet"/>
+      <w:lvlText w:val="o"/>
+      <w:lvlJc w:val="left"/>
+      <w:pPr>
+        <w:ind w:left="3600" w:hanging="360"/>
+      </w:pPr>
+      <w:rPr>
+        <w:rFonts w:ascii="Courier New" w:hAnsi="Courier New" w:cs="Courier New" w:hint="default"/>
+      </w:rPr>
+    </w:lvl>
+    <w:lvl w:ilvl="5" w:tplc="08160005" w:tentative="1">
+      <w:start w:val="1"/>
+      <w:numFmt w:val="bullet"/>
+      <w:lvlText w:val=""/>
+      <w:lvlJc w:val="left"/>
+      <w:pPr>
+        <w:ind w:left="4320" w:hanging="360"/>
+      </w:pPr>
+      <w:rPr>
+        <w:rFonts w:ascii="Wingdings" w:hAnsi="Wingdings" w:hint="default"/>
+      </w:rPr>
+    </w:lvl>
+    <w:lvl w:ilvl="6" w:tplc="08160001" w:tentative="1">
+      <w:start w:val="1"/>
+      <w:numFmt w:val="bullet"/>
+      <w:lvlText w:val=""/>
+      <w:lvlJc w:val="left"/>
+      <w:pPr>
+        <w:ind w:left="5040" w:hanging="360"/>
+      </w:pPr>
+      <w:rPr>
+        <w:rFonts w:ascii="Symbol" w:hAnsi="Symbol" w:hint="default"/>
+      </w:rPr>
+    </w:lvl>
+    <w:lvl w:ilvl="7" w:tplc="08160003" w:tentative="1">
+      <w:start w:val="1"/>
+      <w:numFmt w:val="bullet"/>
+      <w:lvlText w:val="o"/>
+      <w:lvlJc w:val="left"/>
+      <w:pPr>
+        <w:ind w:left="5760" w:hanging="360"/>
+      </w:pPr>
+      <w:rPr>
+        <w:rFonts w:ascii="Courier New" w:hAnsi="Courier New" w:cs="Courier New" w:hint="default"/>
+      </w:rPr>
+    </w:lvl>
+    <w:lvl w:ilvl="8" w:tplc="08160005" w:tentative="1">
+      <w:start w:val="1"/>
+      <w:numFmt w:val="bullet"/>
+      <w:lvlText w:val=""/>
+      <w:lvlJc w:val="left"/>
+      <w:pPr>
+        <w:ind w:left="6480" w:hanging="360"/>
+      </w:pPr>
+      <w:rPr>
+        <w:rFonts w:ascii="Wingdings" w:hAnsi="Wingdings" w:hint="default"/>
+      </w:rPr>
+    </w:lvl>
+  </w:abstractNum>
+  <w:abstractNum w:abstractNumId="16" w15:restartNumberingAfterBreak="0">
     <w:nsid w:val="457A2AD5"/>
     <w:multiLevelType w:val="multilevel"/>
     <w:tmpl w:val="72A815D2"/>
@@ -10441,7 +11431,7 @@
       </w:pPr>
     </w:lvl>
   </w:abstractNum>
-  <w:abstractNum w:abstractNumId="15" w15:restartNumberingAfterBreak="0">
+  <w:abstractNum w:abstractNumId="17" w15:restartNumberingAfterBreak="0">
     <w:nsid w:val="45BF047A"/>
     <w:multiLevelType w:val="hybridMultilevel"/>
     <w:tmpl w:val="DE2CC592"/>
@@ -10554,7 +11544,7 @@
       </w:rPr>
     </w:lvl>
   </w:abstractNum>
-  <w:abstractNum w:abstractNumId="16" w15:restartNumberingAfterBreak="0">
+  <w:abstractNum w:abstractNumId="18" w15:restartNumberingAfterBreak="0">
     <w:nsid w:val="4B4A0F84"/>
     <w:multiLevelType w:val="hybridMultilevel"/>
     <w:tmpl w:val="FC969B2A"/>
@@ -10667,7 +11657,7 @@
       </w:rPr>
     </w:lvl>
   </w:abstractNum>
-  <w:abstractNum w:abstractNumId="17" w15:restartNumberingAfterBreak="0">
+  <w:abstractNum w:abstractNumId="19" w15:restartNumberingAfterBreak="0">
     <w:nsid w:val="540A3CC4"/>
     <w:multiLevelType w:val="hybridMultilevel"/>
     <w:tmpl w:val="1FBAA972"/>
@@ -10780,7 +11770,7 @@
       </w:rPr>
     </w:lvl>
   </w:abstractNum>
-  <w:abstractNum w:abstractNumId="18" w15:restartNumberingAfterBreak="0">
+  <w:abstractNum w:abstractNumId="20" w15:restartNumberingAfterBreak="0">
     <w:nsid w:val="5A605A2B"/>
     <w:multiLevelType w:val="hybridMultilevel"/>
     <w:tmpl w:val="3E98D9C4"/>
@@ -10893,7 +11883,7 @@
       </w:rPr>
     </w:lvl>
   </w:abstractNum>
-  <w:abstractNum w:abstractNumId="19" w15:restartNumberingAfterBreak="0">
+  <w:abstractNum w:abstractNumId="21" w15:restartNumberingAfterBreak="0">
     <w:nsid w:val="62E70D10"/>
     <w:multiLevelType w:val="multilevel"/>
     <w:tmpl w:val="929AB714"/>
@@ -11006,7 +11996,7 @@
       </w:rPr>
     </w:lvl>
   </w:abstractNum>
-  <w:abstractNum w:abstractNumId="20" w15:restartNumberingAfterBreak="0">
+  <w:abstractNum w:abstractNumId="22" w15:restartNumberingAfterBreak="0">
     <w:nsid w:val="7211499E"/>
     <w:multiLevelType w:val="multilevel"/>
     <w:tmpl w:val="0764FC0A"/>
@@ -11095,7 +12085,7 @@
       </w:pPr>
     </w:lvl>
   </w:abstractNum>
-  <w:abstractNum w:abstractNumId="21" w15:restartNumberingAfterBreak="0">
+  <w:abstractNum w:abstractNumId="23" w15:restartNumberingAfterBreak="0">
     <w:nsid w:val="742C065E"/>
     <w:multiLevelType w:val="multilevel"/>
     <w:tmpl w:val="C2864236"/>
@@ -11208,7 +12198,7 @@
       </w:pPr>
     </w:lvl>
   </w:abstractNum>
-  <w:abstractNum w:abstractNumId="22" w15:restartNumberingAfterBreak="0">
+  <w:abstractNum w:abstractNumId="24" w15:restartNumberingAfterBreak="0">
     <w:nsid w:val="75022AEB"/>
     <w:multiLevelType w:val="multilevel"/>
     <w:tmpl w:val="63BC8838"/>
@@ -11321,7 +12311,7 @@
       </w:rPr>
     </w:lvl>
   </w:abstractNum>
-  <w:abstractNum w:abstractNumId="23" w15:restartNumberingAfterBreak="0">
+  <w:abstractNum w:abstractNumId="25" w15:restartNumberingAfterBreak="0">
     <w:nsid w:val="76F13EE1"/>
     <w:multiLevelType w:val="multilevel"/>
     <w:tmpl w:val="72A815D2"/>
@@ -11413,7 +12403,7 @@
       </w:pPr>
     </w:lvl>
   </w:abstractNum>
-  <w:abstractNum w:abstractNumId="24" w15:restartNumberingAfterBreak="0">
+  <w:abstractNum w:abstractNumId="26" w15:restartNumberingAfterBreak="0">
     <w:nsid w:val="78AD628A"/>
     <w:multiLevelType w:val="multilevel"/>
     <w:tmpl w:val="0A440E00"/>
@@ -11533,7 +12523,7 @@
       </w:pPr>
     </w:lvl>
   </w:abstractNum>
-  <w:abstractNum w:abstractNumId="25" w15:restartNumberingAfterBreak="0">
+  <w:abstractNum w:abstractNumId="27" w15:restartNumberingAfterBreak="0">
     <w:nsid w:val="7C812E20"/>
     <w:multiLevelType w:val="multilevel"/>
     <w:tmpl w:val="84C28482"/>
@@ -11623,37 +12613,37 @@
     </w:lvl>
   </w:abstractNum>
   <w:num w:numId="1" w16cid:durableId="1818035300">
-    <w:abstractNumId w:val="25"/>
+    <w:abstractNumId w:val="27"/>
   </w:num>
   <w:num w:numId="2" w16cid:durableId="1569804530">
-    <w:abstractNumId w:val="19"/>
+    <w:abstractNumId w:val="21"/>
   </w:num>
   <w:num w:numId="3" w16cid:durableId="440075182">
+    <w:abstractNumId w:val="24"/>
+  </w:num>
+  <w:num w:numId="4" w16cid:durableId="93088651">
     <w:abstractNumId w:val="22"/>
   </w:num>
-  <w:num w:numId="4" w16cid:durableId="93088651">
-    <w:abstractNumId w:val="20"/>
-  </w:num>
   <w:num w:numId="5" w16cid:durableId="74401127">
-    <w:abstractNumId w:val="14"/>
+    <w:abstractNumId w:val="16"/>
   </w:num>
   <w:num w:numId="6" w16cid:durableId="1035275278">
-    <w:abstractNumId w:val="25"/>
+    <w:abstractNumId w:val="27"/>
   </w:num>
   <w:num w:numId="7" w16cid:durableId="1468668506">
     <w:abstractNumId w:val="4"/>
   </w:num>
   <w:num w:numId="8" w16cid:durableId="124743618">
-    <w:abstractNumId w:val="23"/>
+    <w:abstractNumId w:val="25"/>
   </w:num>
   <w:num w:numId="9" w16cid:durableId="729427865">
-    <w:abstractNumId w:val="25"/>
+    <w:abstractNumId w:val="27"/>
   </w:num>
   <w:num w:numId="10" w16cid:durableId="836769696">
     <w:abstractNumId w:val="1"/>
   </w:num>
   <w:num w:numId="11" w16cid:durableId="969243497">
-    <w:abstractNumId w:val="25"/>
+    <w:abstractNumId w:val="27"/>
     <w:lvlOverride w:ilvl="0">
       <w:startOverride w:val="1"/>
     </w:lvlOverride>
@@ -11683,7 +12673,7 @@
     </w:lvlOverride>
   </w:num>
   <w:num w:numId="12" w16cid:durableId="1351495131">
-    <w:abstractNumId w:val="25"/>
+    <w:abstractNumId w:val="27"/>
     <w:lvlOverride w:ilvl="0">
       <w:startOverride w:val="1"/>
     </w:lvlOverride>
@@ -11716,25 +12706,25 @@
     <w:abstractNumId w:val="3"/>
   </w:num>
   <w:num w:numId="14" w16cid:durableId="1933006284">
-    <w:abstractNumId w:val="9"/>
+    <w:abstractNumId w:val="10"/>
   </w:num>
   <w:num w:numId="15" w16cid:durableId="457454236">
-    <w:abstractNumId w:val="13"/>
+    <w:abstractNumId w:val="14"/>
   </w:num>
   <w:num w:numId="16" w16cid:durableId="1390112702">
     <w:abstractNumId w:val="8"/>
   </w:num>
   <w:num w:numId="17" w16cid:durableId="1192107335">
+    <w:abstractNumId w:val="19"/>
+  </w:num>
+  <w:num w:numId="18" w16cid:durableId="28074188">
     <w:abstractNumId w:val="17"/>
   </w:num>
-  <w:num w:numId="18" w16cid:durableId="28074188">
-    <w:abstractNumId w:val="15"/>
-  </w:num>
   <w:num w:numId="19" w16cid:durableId="1590112927">
-    <w:abstractNumId w:val="16"/>
+    <w:abstractNumId w:val="18"/>
   </w:num>
   <w:num w:numId="20" w16cid:durableId="396780926">
-    <w:abstractNumId w:val="25"/>
+    <w:abstractNumId w:val="27"/>
     <w:lvlOverride w:ilvl="0">
       <w:startOverride w:val="1"/>
     </w:lvlOverride>
@@ -11767,7 +12757,7 @@
     <w:abstractNumId w:val="7"/>
   </w:num>
   <w:num w:numId="22" w16cid:durableId="763039051">
-    <w:abstractNumId w:val="25"/>
+    <w:abstractNumId w:val="27"/>
     <w:lvlOverride w:ilvl="0">
       <w:startOverride w:val="1"/>
     </w:lvlOverride>
@@ -11797,7 +12787,7 @@
     </w:lvlOverride>
   </w:num>
   <w:num w:numId="23" w16cid:durableId="976838306">
-    <w:abstractNumId w:val="25"/>
+    <w:abstractNumId w:val="27"/>
     <w:lvlOverride w:ilvl="0">
       <w:startOverride w:val="1"/>
     </w:lvlOverride>
@@ -11827,16 +12817,16 @@
     </w:lvlOverride>
   </w:num>
   <w:num w:numId="24" w16cid:durableId="1686590508">
-    <w:abstractNumId w:val="18"/>
+    <w:abstractNumId w:val="20"/>
   </w:num>
   <w:num w:numId="25" w16cid:durableId="2090733365">
     <w:abstractNumId w:val="0"/>
   </w:num>
   <w:num w:numId="26" w16cid:durableId="1972124376">
-    <w:abstractNumId w:val="24"/>
+    <w:abstractNumId w:val="26"/>
   </w:num>
   <w:num w:numId="27" w16cid:durableId="1013414957">
-    <w:abstractNumId w:val="10"/>
+    <w:abstractNumId w:val="11"/>
   </w:num>
   <w:num w:numId="28" w16cid:durableId="1086070275">
     <w:abstractNumId w:val="2"/>
@@ -11845,16 +12835,22 @@
     <w:abstractNumId w:val="6"/>
   </w:num>
   <w:num w:numId="30" w16cid:durableId="1223059781">
-    <w:abstractNumId w:val="21"/>
+    <w:abstractNumId w:val="23"/>
   </w:num>
   <w:num w:numId="31" w16cid:durableId="1589464323">
-    <w:abstractNumId w:val="11"/>
+    <w:abstractNumId w:val="12"/>
   </w:num>
   <w:num w:numId="32" w16cid:durableId="759716453">
-    <w:abstractNumId w:val="12"/>
+    <w:abstractNumId w:val="13"/>
   </w:num>
   <w:num w:numId="33" w16cid:durableId="1954941988">
     <w:abstractNumId w:val="5"/>
+  </w:num>
+  <w:num w:numId="34" w16cid:durableId="901790565">
+    <w:abstractNumId w:val="15"/>
+  </w:num>
+  <w:num w:numId="35" w16cid:durableId="2123301311">
+    <w:abstractNumId w:val="9"/>
   </w:num>
 </w:numbering>
 </file>
@@ -13463,6 +14459,12 @@
 </file>
 
 <file path=customXml/item1.xml><?xml version="1.0" encoding="utf-8"?>
+<go:gDocsCustomXmlDataStorage xmlns:go="http://customooxmlschemas.google.com/" xmlns:r="http://schemas.openxmlformats.org/officeDocument/2006/relationships">
+  <go:docsCustomData xmlns:go="http://customooxmlschemas.google.com/" roundtripDataSignature="AMtx7mgdlRD46hLT57vtTFf4spT0HbMKZA==">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</go:docsCustomData>
+</go:gDocsCustomXmlDataStorage>
+</file>
+
+<file path=customXml/item2.xml><?xml version="1.0" encoding="utf-8"?>
 <p:properties xmlns:p="http://schemas.microsoft.com/office/2006/metadata/properties" xmlns:xsi="http://www.w3.org/2001/XMLSchema-instance" xmlns:pc="http://schemas.microsoft.com/office/infopath/2007/PartnerControls">
   <documentManagement>
     <_activity xmlns="5a22020a-fc40-42ce-8167-4dd317ed9b15" xsi:nil="true"/>
@@ -13470,14 +14472,13 @@
 </p:properties>
 </file>
 
-<file path=customXml/item2.xml><?xml version="1.0" encoding="utf-8"?>
-<go:gDocsCustomXmlDataStorage xmlns:go="http://customooxmlschemas.google.com/" xmlns:r="http://schemas.openxmlformats.org/officeDocument/2006/relationships">
-  <go:docsCustomData xmlns:go="http://customooxmlschemas.google.com/" roundtripDataSignature="AMtx7mgdlRD46hLT57vtTFf4spT0HbMKZA==">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</go:docsCustomData>
-</go:gDocsCustomXmlDataStorage>
-</file>
-
 <file path=customXml/item3.xml><?xml version="1.0" encoding="utf-8"?>
-<b:Sources xmlns:b="http://schemas.openxmlformats.org/officeDocument/2006/bibliography" xmlns="http://schemas.openxmlformats.org/officeDocument/2006/bibliography" SelectedStyle="\APASixthEditionOfficeOnline.xsl" StyleName="APA" Version="6"/>
+<?mso-contentType ?>
+<FormTemplates xmlns="http://schemas.microsoft.com/sharepoint/v3/contenttype/forms">
+  <Display>DocumentLibraryForm</Display>
+  <Edit>DocumentLibraryForm</Edit>
+  <New>DocumentLibraryForm</New>
+</FormTemplates>
 </file>
 
 <file path=customXml/item4.xml><?xml version="1.0" encoding="utf-8"?>
@@ -13734,15 +14735,19 @@
 </file>
 
 <file path=customXml/item5.xml><?xml version="1.0" encoding="utf-8"?>
-<?mso-contentType ?>
-<FormTemplates xmlns="http://schemas.microsoft.com/sharepoint/v3/contenttype/forms">
-  <Display>DocumentLibraryForm</Display>
-  <Edit>DocumentLibraryForm</Edit>
-  <New>DocumentLibraryForm</New>
-</FormTemplates>
+<b:Sources xmlns:b="http://schemas.openxmlformats.org/officeDocument/2006/bibliography" xmlns="http://schemas.openxmlformats.org/officeDocument/2006/bibliography" SelectedStyle="\APASixthEditionOfficeOnline.xsl" StyleName="APA" Version="6"/>
 </file>
 
 <file path=customXml/itemProps1.xml><?xml version="1.0" encoding="utf-8"?>
+<ds:datastoreItem xmlns:ds="http://schemas.openxmlformats.org/officeDocument/2006/customXml" ds:itemID="{11111111-1234-1234-1234-123412341234}">
+  <ds:schemaRefs>
+    <ds:schemaRef ds:uri="http://customooxmlschemas.google.com/"/>
+    <ds:schemaRef ds:uri="http://schemas.openxmlformats.org/officeDocument/2006/relationships"/>
+  </ds:schemaRefs>
+</ds:datastoreItem>
+</file>
+
+<file path=customXml/itemProps2.xml><?xml version="1.0" encoding="utf-8"?>
 <ds:datastoreItem xmlns:ds="http://schemas.openxmlformats.org/officeDocument/2006/customXml" ds:itemID="{353A34B4-0D2A-413D-A2C1-7347112953F8}">
   <ds:schemaRefs>
     <ds:schemaRef ds:uri="http://schemas.microsoft.com/office/2006/metadata/properties"/>
@@ -13752,19 +14757,10 @@
 </ds:datastoreItem>
 </file>
 
-<file path=customXml/itemProps2.xml><?xml version="1.0" encoding="utf-8"?>
-<ds:datastoreItem xmlns:ds="http://schemas.openxmlformats.org/officeDocument/2006/customXml" ds:itemID="{11111111-1234-1234-1234-123412341234}">
+<file path=customXml/itemProps3.xml><?xml version="1.0" encoding="utf-8"?>
+<ds:datastoreItem xmlns:ds="http://schemas.openxmlformats.org/officeDocument/2006/customXml" ds:itemID="{DCA41A26-CB50-4FEA-A850-2F9071A790FE}">
   <ds:schemaRefs>
-    <ds:schemaRef ds:uri="http://customooxmlschemas.google.com/"/>
-    <ds:schemaRef ds:uri="http://schemas.openxmlformats.org/officeDocument/2006/relationships"/>
-  </ds:schemaRefs>
-</ds:datastoreItem>
-</file>
-
-<file path=customXml/itemProps3.xml><?xml version="1.0" encoding="utf-8"?>
-<ds:datastoreItem xmlns:ds="http://schemas.openxmlformats.org/officeDocument/2006/customXml" ds:itemID="{EDB4F5ED-E724-4CD6-BA79-4F4EA62F17E2}">
-  <ds:schemaRefs>
-    <ds:schemaRef ds:uri="http://schemas.openxmlformats.org/officeDocument/2006/bibliography"/>
+    <ds:schemaRef ds:uri="http://schemas.microsoft.com/sharepoint/v3/contenttype/forms"/>
   </ds:schemaRefs>
 </ds:datastoreItem>
 </file>
@@ -13789,9 +14785,9 @@
 </file>
 
 <file path=customXml/itemProps5.xml><?xml version="1.0" encoding="utf-8"?>
-<ds:datastoreItem xmlns:ds="http://schemas.openxmlformats.org/officeDocument/2006/customXml" ds:itemID="{DCA41A26-CB50-4FEA-A850-2F9071A790FE}">
+<ds:datastoreItem xmlns:ds="http://schemas.openxmlformats.org/officeDocument/2006/customXml" ds:itemID="{EDB4F5ED-E724-4CD6-BA79-4F4EA62F17E2}">
   <ds:schemaRefs>
-    <ds:schemaRef ds:uri="http://schemas.microsoft.com/sharepoint/v3/contenttype/forms"/>
+    <ds:schemaRef ds:uri="http://schemas.openxmlformats.org/officeDocument/2006/bibliography"/>
   </ds:schemaRefs>
 </ds:datastoreItem>
 </file>
</xml_diff>

<commit_message>
Relatorio completo para Fase1 Fixes BUGS Adicionar Cards com informações Adicionar apenas os cards nas datas supostas Adicionar de novo Modo Iniciar para quando nunca foi tomado nenhuma vez o medicamento
TODO
Fazer tirar imagem e guardar na base de dados
Fazer gestão de horarios de toma
Fazer gestão de Familia e medico vizualizarem os historicos dos paciente
BUG
Quando inicializa a agenda não gera a primeira vez, depois de carregar uma vez na agenda tudo funciona, Init esta a funcionar mal
</commit_message>
<xml_diff>
--- a/Documentação/Relatorio/Eng_Software_BrunoOliveira_n15566_RubenOliveira_n21213_DiogoMarques_n23549.docx
+++ b/Documentação/Relatorio/Eng_Software_BrunoOliveira_n15566_RubenOliveira_n21213_DiogoMarques_n23549.docx
@@ -1944,7 +1944,7 @@
           <w:r>
             <w:fldChar w:fldCharType="separate"/>
           </w:r>
-          <w:hyperlink w:anchor="_Toc151584732" w:history="1">
+          <w:hyperlink w:anchor="_Toc151935258" w:history="1">
             <w:r>
               <w:rPr>
                 <w:rStyle w:val="Hiperligao"/>
@@ -1971,7 +1971,7 @@
                 <w:noProof/>
                 <w:webHidden/>
               </w:rPr>
-              <w:instrText xml:space="preserve"> PAGEREF _Toc151584732 \h </w:instrText>
+              <w:instrText xml:space="preserve"> PAGEREF _Toc151935258 \h </w:instrText>
             </w:r>
             <w:r>
               <w:rPr>
@@ -2015,7 +2015,7 @@
               <w14:ligatures w14:val="standardContextual"/>
             </w:rPr>
           </w:pPr>
-          <w:hyperlink w:anchor="_Toc151584733" w:history="1">
+          <w:hyperlink w:anchor="_Toc151935259" w:history="1">
             <w:r>
               <w:rPr>
                 <w:rStyle w:val="Hiperligao"/>
@@ -2042,7 +2042,7 @@
                 <w:noProof/>
                 <w:webHidden/>
               </w:rPr>
-              <w:instrText xml:space="preserve"> PAGEREF _Toc151584733 \h </w:instrText>
+              <w:instrText xml:space="preserve"> PAGEREF _Toc151935259 \h </w:instrText>
             </w:r>
             <w:r>
               <w:rPr>
@@ -2086,7 +2086,7 @@
               <w14:ligatures w14:val="standardContextual"/>
             </w:rPr>
           </w:pPr>
-          <w:hyperlink w:anchor="_Toc151584734" w:history="1">
+          <w:hyperlink w:anchor="_Toc151935260" w:history="1">
             <w:r>
               <w:rPr>
                 <w:rStyle w:val="Hiperligao"/>
@@ -2113,7 +2113,7 @@
                 <w:noProof/>
                 <w:webHidden/>
               </w:rPr>
-              <w:instrText xml:space="preserve"> PAGEREF _Toc151584734 \h </w:instrText>
+              <w:instrText xml:space="preserve"> PAGEREF _Toc151935260 \h </w:instrText>
             </w:r>
             <w:r>
               <w:rPr>
@@ -2158,7 +2158,7 @@
               <w14:ligatures w14:val="standardContextual"/>
             </w:rPr>
           </w:pPr>
-          <w:hyperlink w:anchor="_Toc151584735" w:history="1">
+          <w:hyperlink w:anchor="_Toc151935261" w:history="1">
             <w:r>
               <w:rPr>
                 <w:rStyle w:val="Hiperligao"/>
@@ -2201,7 +2201,7 @@
                 <w:noProof/>
                 <w:webHidden/>
               </w:rPr>
-              <w:instrText xml:space="preserve"> PAGEREF _Toc151584735 \h </w:instrText>
+              <w:instrText xml:space="preserve"> PAGEREF _Toc151935261 \h </w:instrText>
             </w:r>
             <w:r>
               <w:rPr>
@@ -2246,7 +2246,7 @@
               <w14:ligatures w14:val="standardContextual"/>
             </w:rPr>
           </w:pPr>
-          <w:hyperlink w:anchor="_Toc151584736" w:history="1">
+          <w:hyperlink w:anchor="_Toc151935262" w:history="1">
             <w:r>
               <w:rPr>
                 <w:rStyle w:val="Hiperligao"/>
@@ -2289,7 +2289,7 @@
                 <w:noProof/>
                 <w:webHidden/>
               </w:rPr>
-              <w:instrText xml:space="preserve"> PAGEREF _Toc151584736 \h </w:instrText>
+              <w:instrText xml:space="preserve"> PAGEREF _Toc151935262 \h </w:instrText>
             </w:r>
             <w:r>
               <w:rPr>
@@ -2334,7 +2334,7 @@
               <w14:ligatures w14:val="standardContextual"/>
             </w:rPr>
           </w:pPr>
-          <w:hyperlink w:anchor="_Toc151584737" w:history="1">
+          <w:hyperlink w:anchor="_Toc151935263" w:history="1">
             <w:r>
               <w:rPr>
                 <w:rStyle w:val="Hiperligao"/>
@@ -2377,7 +2377,7 @@
                 <w:noProof/>
                 <w:webHidden/>
               </w:rPr>
-              <w:instrText xml:space="preserve"> PAGEREF _Toc151584737 \h </w:instrText>
+              <w:instrText xml:space="preserve"> PAGEREF _Toc151935263 \h </w:instrText>
             </w:r>
             <w:r>
               <w:rPr>
@@ -2422,7 +2422,7 @@
               <w14:ligatures w14:val="standardContextual"/>
             </w:rPr>
           </w:pPr>
-          <w:hyperlink w:anchor="_Toc151584738" w:history="1">
+          <w:hyperlink w:anchor="_Toc151935264" w:history="1">
             <w:r>
               <w:rPr>
                 <w:rStyle w:val="Hiperligao"/>
@@ -2465,7 +2465,7 @@
                 <w:noProof/>
                 <w:webHidden/>
               </w:rPr>
-              <w:instrText xml:space="preserve"> PAGEREF _Toc151584738 \h </w:instrText>
+              <w:instrText xml:space="preserve"> PAGEREF _Toc151935264 \h </w:instrText>
             </w:r>
             <w:r>
               <w:rPr>
@@ -2510,7 +2510,7 @@
               <w14:ligatures w14:val="standardContextual"/>
             </w:rPr>
           </w:pPr>
-          <w:hyperlink w:anchor="_Toc151584739" w:history="1">
+          <w:hyperlink w:anchor="_Toc151935265" w:history="1">
             <w:r>
               <w:rPr>
                 <w:rStyle w:val="Hiperligao"/>
@@ -2553,7 +2553,7 @@
                 <w:noProof/>
                 <w:webHidden/>
               </w:rPr>
-              <w:instrText xml:space="preserve"> PAGEREF _Toc151584739 \h </w:instrText>
+              <w:instrText xml:space="preserve"> PAGEREF _Toc151935265 \h </w:instrText>
             </w:r>
             <w:r>
               <w:rPr>
@@ -2598,7 +2598,7 @@
               <w14:ligatures w14:val="standardContextual"/>
             </w:rPr>
           </w:pPr>
-          <w:hyperlink w:anchor="_Toc151584740" w:history="1">
+          <w:hyperlink w:anchor="_Toc151935266" w:history="1">
             <w:r>
               <w:rPr>
                 <w:rStyle w:val="Hiperligao"/>
@@ -2641,7 +2641,7 @@
                 <w:noProof/>
                 <w:webHidden/>
               </w:rPr>
-              <w:instrText xml:space="preserve"> PAGEREF _Toc151584740 \h </w:instrText>
+              <w:instrText xml:space="preserve"> PAGEREF _Toc151935266 \h </w:instrText>
             </w:r>
             <w:r>
               <w:rPr>
@@ -2686,7 +2686,7 @@
               <w14:ligatures w14:val="standardContextual"/>
             </w:rPr>
           </w:pPr>
-          <w:hyperlink w:anchor="_Toc151584741" w:history="1">
+          <w:hyperlink w:anchor="_Toc151935267" w:history="1">
             <w:r>
               <w:rPr>
                 <w:rStyle w:val="Hiperligao"/>
@@ -2729,7 +2729,7 @@
                 <w:noProof/>
                 <w:webHidden/>
               </w:rPr>
-              <w:instrText xml:space="preserve"> PAGEREF _Toc151584741 \h </w:instrText>
+              <w:instrText xml:space="preserve"> PAGEREF _Toc151935267 \h </w:instrText>
             </w:r>
             <w:r>
               <w:rPr>
@@ -2774,7 +2774,7 @@
               <w14:ligatures w14:val="standardContextual"/>
             </w:rPr>
           </w:pPr>
-          <w:hyperlink w:anchor="_Toc151584742" w:history="1">
+          <w:hyperlink w:anchor="_Toc151935268" w:history="1">
             <w:r>
               <w:rPr>
                 <w:rStyle w:val="Hiperligao"/>
@@ -2817,7 +2817,7 @@
                 <w:noProof/>
                 <w:webHidden/>
               </w:rPr>
-              <w:instrText xml:space="preserve"> PAGEREF _Toc151584742 \h </w:instrText>
+              <w:instrText xml:space="preserve"> PAGEREF _Toc151935268 \h </w:instrText>
             </w:r>
             <w:r>
               <w:rPr>
@@ -2862,7 +2862,7 @@
               <w14:ligatures w14:val="standardContextual"/>
             </w:rPr>
           </w:pPr>
-          <w:hyperlink w:anchor="_Toc151584743" w:history="1">
+          <w:hyperlink w:anchor="_Toc151935269" w:history="1">
             <w:r>
               <w:rPr>
                 <w:rStyle w:val="Hiperligao"/>
@@ -2905,7 +2905,7 @@
                 <w:noProof/>
                 <w:webHidden/>
               </w:rPr>
-              <w:instrText xml:space="preserve"> PAGEREF _Toc151584743 \h </w:instrText>
+              <w:instrText xml:space="preserve"> PAGEREF _Toc151935269 \h </w:instrText>
             </w:r>
             <w:r>
               <w:rPr>
@@ -2950,7 +2950,7 @@
               <w14:ligatures w14:val="standardContextual"/>
             </w:rPr>
           </w:pPr>
-          <w:hyperlink w:anchor="_Toc151584744" w:history="1">
+          <w:hyperlink w:anchor="_Toc151935270" w:history="1">
             <w:r>
               <w:rPr>
                 <w:rStyle w:val="Hiperligao"/>
@@ -2993,7 +2993,7 @@
                 <w:noProof/>
                 <w:webHidden/>
               </w:rPr>
-              <w:instrText xml:space="preserve"> PAGEREF _Toc151584744 \h </w:instrText>
+              <w:instrText xml:space="preserve"> PAGEREF _Toc151935270 \h </w:instrText>
             </w:r>
             <w:r>
               <w:rPr>
@@ -3038,7 +3038,7 @@
               <w14:ligatures w14:val="standardContextual"/>
             </w:rPr>
           </w:pPr>
-          <w:hyperlink w:anchor="_Toc151584745" w:history="1">
+          <w:hyperlink w:anchor="_Toc151935271" w:history="1">
             <w:r>
               <w:rPr>
                 <w:rStyle w:val="Hiperligao"/>
@@ -3081,7 +3081,7 @@
                 <w:noProof/>
                 <w:webHidden/>
               </w:rPr>
-              <w:instrText xml:space="preserve"> PAGEREF _Toc151584745 \h </w:instrText>
+              <w:instrText xml:space="preserve"> PAGEREF _Toc151935271 \h </w:instrText>
             </w:r>
             <w:r>
               <w:rPr>
@@ -3126,7 +3126,7 @@
               <w14:ligatures w14:val="standardContextual"/>
             </w:rPr>
           </w:pPr>
-          <w:hyperlink w:anchor="_Toc151584746" w:history="1">
+          <w:hyperlink w:anchor="_Toc151935272" w:history="1">
             <w:r>
               <w:rPr>
                 <w:rStyle w:val="Hiperligao"/>
@@ -3169,7 +3169,7 @@
                 <w:noProof/>
                 <w:webHidden/>
               </w:rPr>
-              <w:instrText xml:space="preserve"> PAGEREF _Toc151584746 \h </w:instrText>
+              <w:instrText xml:space="preserve"> PAGEREF _Toc151935272 \h </w:instrText>
             </w:r>
             <w:r>
               <w:rPr>
@@ -3214,7 +3214,7 @@
               <w14:ligatures w14:val="standardContextual"/>
             </w:rPr>
           </w:pPr>
-          <w:hyperlink w:anchor="_Toc151584747" w:history="1">
+          <w:hyperlink w:anchor="_Toc151935273" w:history="1">
             <w:r>
               <w:rPr>
                 <w:rStyle w:val="Hiperligao"/>
@@ -3257,7 +3257,7 @@
                 <w:noProof/>
                 <w:webHidden/>
               </w:rPr>
-              <w:instrText xml:space="preserve"> PAGEREF _Toc151584747 \h </w:instrText>
+              <w:instrText xml:space="preserve"> PAGEREF _Toc151935273 \h </w:instrText>
             </w:r>
             <w:r>
               <w:rPr>
@@ -3302,7 +3302,7 @@
               <w14:ligatures w14:val="standardContextual"/>
             </w:rPr>
           </w:pPr>
-          <w:hyperlink w:anchor="_Toc151584748" w:history="1">
+          <w:hyperlink w:anchor="_Toc151935274" w:history="1">
             <w:r>
               <w:rPr>
                 <w:rStyle w:val="Hiperligao"/>
@@ -3345,7 +3345,7 @@
                 <w:noProof/>
                 <w:webHidden/>
               </w:rPr>
-              <w:instrText xml:space="preserve"> PAGEREF _Toc151584748 \h </w:instrText>
+              <w:instrText xml:space="preserve"> PAGEREF _Toc151935274 \h </w:instrText>
             </w:r>
             <w:r>
               <w:rPr>
@@ -3390,7 +3390,7 @@
               <w14:ligatures w14:val="standardContextual"/>
             </w:rPr>
           </w:pPr>
-          <w:hyperlink w:anchor="_Toc151584749" w:history="1">
+          <w:hyperlink w:anchor="_Toc151935275" w:history="1">
             <w:r>
               <w:rPr>
                 <w:rStyle w:val="Hiperligao"/>
@@ -3433,7 +3433,7 @@
                 <w:noProof/>
                 <w:webHidden/>
               </w:rPr>
-              <w:instrText xml:space="preserve"> PAGEREF _Toc151584749 \h </w:instrText>
+              <w:instrText xml:space="preserve"> PAGEREF _Toc151935275 \h </w:instrText>
             </w:r>
             <w:r>
               <w:rPr>
@@ -3478,7 +3478,7 @@
               <w14:ligatures w14:val="standardContextual"/>
             </w:rPr>
           </w:pPr>
-          <w:hyperlink w:anchor="_Toc151584750" w:history="1">
+          <w:hyperlink w:anchor="_Toc151935276" w:history="1">
             <w:r>
               <w:rPr>
                 <w:rStyle w:val="Hiperligao"/>
@@ -3521,7 +3521,7 @@
                 <w:noProof/>
                 <w:webHidden/>
               </w:rPr>
-              <w:instrText xml:space="preserve"> PAGEREF _Toc151584750 \h </w:instrText>
+              <w:instrText xml:space="preserve"> PAGEREF _Toc151935276 \h </w:instrText>
             </w:r>
             <w:r>
               <w:rPr>
@@ -3566,7 +3566,7 @@
               <w14:ligatures w14:val="standardContextual"/>
             </w:rPr>
           </w:pPr>
-          <w:hyperlink w:anchor="_Toc151584751" w:history="1">
+          <w:hyperlink w:anchor="_Toc151935277" w:history="1">
             <w:r>
               <w:rPr>
                 <w:rStyle w:val="Hiperligao"/>
@@ -3609,7 +3609,7 @@
                 <w:noProof/>
                 <w:webHidden/>
               </w:rPr>
-              <w:instrText xml:space="preserve"> PAGEREF _Toc151584751 \h </w:instrText>
+              <w:instrText xml:space="preserve"> PAGEREF _Toc151935277 \h </w:instrText>
             </w:r>
             <w:r>
               <w:rPr>
@@ -3654,7 +3654,7 @@
               <w14:ligatures w14:val="standardContextual"/>
             </w:rPr>
           </w:pPr>
-          <w:hyperlink w:anchor="_Toc151584752" w:history="1">
+          <w:hyperlink w:anchor="_Toc151935278" w:history="1">
             <w:r>
               <w:rPr>
                 <w:rStyle w:val="Hiperligao"/>
@@ -3697,7 +3697,7 @@
                 <w:noProof/>
                 <w:webHidden/>
               </w:rPr>
-              <w:instrText xml:space="preserve"> PAGEREF _Toc151584752 \h </w:instrText>
+              <w:instrText xml:space="preserve"> PAGEREF _Toc151935278 \h </w:instrText>
             </w:r>
             <w:r>
               <w:rPr>
@@ -3742,7 +3742,7 @@
               <w14:ligatures w14:val="standardContextual"/>
             </w:rPr>
           </w:pPr>
-          <w:hyperlink w:anchor="_Toc151584753" w:history="1">
+          <w:hyperlink w:anchor="_Toc151935279" w:history="1">
             <w:r>
               <w:rPr>
                 <w:rStyle w:val="Hiperligao"/>
@@ -3785,7 +3785,7 @@
                 <w:noProof/>
                 <w:webHidden/>
               </w:rPr>
-              <w:instrText xml:space="preserve"> PAGEREF _Toc151584753 \h </w:instrText>
+              <w:instrText xml:space="preserve"> PAGEREF _Toc151935279 \h </w:instrText>
             </w:r>
             <w:r>
               <w:rPr>
@@ -3830,7 +3830,7 @@
               <w14:ligatures w14:val="standardContextual"/>
             </w:rPr>
           </w:pPr>
-          <w:hyperlink w:anchor="_Toc151584754" w:history="1">
+          <w:hyperlink w:anchor="_Toc151935280" w:history="1">
             <w:r>
               <w:rPr>
                 <w:rStyle w:val="Hiperligao"/>
@@ -3873,7 +3873,7 @@
                 <w:noProof/>
                 <w:webHidden/>
               </w:rPr>
-              <w:instrText xml:space="preserve"> PAGEREF _Toc151584754 \h </w:instrText>
+              <w:instrText xml:space="preserve"> PAGEREF _Toc151935280 \h </w:instrText>
             </w:r>
             <w:r>
               <w:rPr>
@@ -3918,7 +3918,7 @@
               <w14:ligatures w14:val="standardContextual"/>
             </w:rPr>
           </w:pPr>
-          <w:hyperlink w:anchor="_Toc151584755" w:history="1">
+          <w:hyperlink w:anchor="_Toc151935281" w:history="1">
             <w:r>
               <w:rPr>
                 <w:rStyle w:val="Hiperligao"/>
@@ -3961,7 +3961,7 @@
                 <w:noProof/>
                 <w:webHidden/>
               </w:rPr>
-              <w:instrText xml:space="preserve"> PAGEREF _Toc151584755 \h </w:instrText>
+              <w:instrText xml:space="preserve"> PAGEREF _Toc151935281 \h </w:instrText>
             </w:r>
             <w:r>
               <w:rPr>
@@ -4006,7 +4006,7 @@
               <w14:ligatures w14:val="standardContextual"/>
             </w:rPr>
           </w:pPr>
-          <w:hyperlink w:anchor="_Toc151584756" w:history="1">
+          <w:hyperlink w:anchor="_Toc151935282" w:history="1">
             <w:r>
               <w:rPr>
                 <w:rStyle w:val="Hiperligao"/>
@@ -4049,7 +4049,7 @@
                 <w:noProof/>
                 <w:webHidden/>
               </w:rPr>
-              <w:instrText xml:space="preserve"> PAGEREF _Toc151584756 \h </w:instrText>
+              <w:instrText xml:space="preserve"> PAGEREF _Toc151935282 \h </w:instrText>
             </w:r>
             <w:r>
               <w:rPr>
@@ -4094,7 +4094,7 @@
               <w14:ligatures w14:val="standardContextual"/>
             </w:rPr>
           </w:pPr>
-          <w:hyperlink w:anchor="_Toc151584757" w:history="1">
+          <w:hyperlink w:anchor="_Toc151935283" w:history="1">
             <w:r>
               <w:rPr>
                 <w:rStyle w:val="Hiperligao"/>
@@ -4137,7 +4137,7 @@
                 <w:noProof/>
                 <w:webHidden/>
               </w:rPr>
-              <w:instrText xml:space="preserve"> PAGEREF _Toc151584757 \h </w:instrText>
+              <w:instrText xml:space="preserve"> PAGEREF _Toc151935283 \h </w:instrText>
             </w:r>
             <w:r>
               <w:rPr>
@@ -4182,7 +4182,7 @@
               <w14:ligatures w14:val="standardContextual"/>
             </w:rPr>
           </w:pPr>
-          <w:hyperlink w:anchor="_Toc151584758" w:history="1">
+          <w:hyperlink w:anchor="_Toc151935284" w:history="1">
             <w:r>
               <w:rPr>
                 <w:rStyle w:val="Hiperligao"/>
@@ -4225,7 +4225,7 @@
                 <w:noProof/>
                 <w:webHidden/>
               </w:rPr>
-              <w:instrText xml:space="preserve"> PAGEREF _Toc151584758 \h </w:instrText>
+              <w:instrText xml:space="preserve"> PAGEREF _Toc151935284 \h </w:instrText>
             </w:r>
             <w:r>
               <w:rPr>
@@ -4270,7 +4270,7 @@
               <w14:ligatures w14:val="standardContextual"/>
             </w:rPr>
           </w:pPr>
-          <w:hyperlink w:anchor="_Toc151584759" w:history="1">
+          <w:hyperlink w:anchor="_Toc151935285" w:history="1">
             <w:r>
               <w:rPr>
                 <w:rStyle w:val="Hiperligao"/>
@@ -4313,7 +4313,7 @@
                 <w:noProof/>
                 <w:webHidden/>
               </w:rPr>
-              <w:instrText xml:space="preserve"> PAGEREF _Toc151584759 \h </w:instrText>
+              <w:instrText xml:space="preserve"> PAGEREF _Toc151935285 \h </w:instrText>
             </w:r>
             <w:r>
               <w:rPr>
@@ -4358,7 +4358,7 @@
               <w14:ligatures w14:val="standardContextual"/>
             </w:rPr>
           </w:pPr>
-          <w:hyperlink w:anchor="_Toc151584760" w:history="1">
+          <w:hyperlink w:anchor="_Toc151935286" w:history="1">
             <w:r>
               <w:rPr>
                 <w:rStyle w:val="Hiperligao"/>
@@ -4401,7 +4401,7 @@
                 <w:noProof/>
                 <w:webHidden/>
               </w:rPr>
-              <w:instrText xml:space="preserve"> PAGEREF _Toc151584760 \h </w:instrText>
+              <w:instrText xml:space="preserve"> PAGEREF _Toc151935286 \h </w:instrText>
             </w:r>
             <w:r>
               <w:rPr>
@@ -4446,7 +4446,7 @@
               <w14:ligatures w14:val="standardContextual"/>
             </w:rPr>
           </w:pPr>
-          <w:hyperlink w:anchor="_Toc151584761" w:history="1">
+          <w:hyperlink w:anchor="_Toc151935287" w:history="1">
             <w:r>
               <w:rPr>
                 <w:rStyle w:val="Hiperligao"/>
@@ -4489,7 +4489,7 @@
                 <w:noProof/>
                 <w:webHidden/>
               </w:rPr>
-              <w:instrText xml:space="preserve"> PAGEREF _Toc151584761 \h </w:instrText>
+              <w:instrText xml:space="preserve"> PAGEREF _Toc151935287 \h </w:instrText>
             </w:r>
             <w:r>
               <w:rPr>
@@ -4509,7 +4509,7 @@
                 <w:noProof/>
                 <w:webHidden/>
               </w:rPr>
-              <w:t>27</w:t>
+              <w:t>28</w:t>
             </w:r>
             <w:r>
               <w:rPr>
@@ -4534,7 +4534,7 @@
               <w14:ligatures w14:val="standardContextual"/>
             </w:rPr>
           </w:pPr>
-          <w:hyperlink w:anchor="_Toc151584762" w:history="1">
+          <w:hyperlink w:anchor="_Toc151935288" w:history="1">
             <w:r>
               <w:rPr>
                 <w:rStyle w:val="Hiperligao"/>
@@ -4577,7 +4577,7 @@
                 <w:noProof/>
                 <w:webHidden/>
               </w:rPr>
-              <w:instrText xml:space="preserve"> PAGEREF _Toc151584762 \h </w:instrText>
+              <w:instrText xml:space="preserve"> PAGEREF _Toc151935288 \h </w:instrText>
             </w:r>
             <w:r>
               <w:rPr>
@@ -4597,7 +4597,7 @@
                 <w:noProof/>
                 <w:webHidden/>
               </w:rPr>
-              <w:t>28</w:t>
+              <w:t>30</w:t>
             </w:r>
             <w:r>
               <w:rPr>
@@ -4622,7 +4622,7 @@
               <w14:ligatures w14:val="standardContextual"/>
             </w:rPr>
           </w:pPr>
-          <w:hyperlink w:anchor="_Toc151584763" w:history="1">
+          <w:hyperlink w:anchor="_Toc151935289" w:history="1">
             <w:r>
               <w:rPr>
                 <w:rStyle w:val="Hiperligao"/>
@@ -4665,7 +4665,7 @@
                 <w:noProof/>
                 <w:webHidden/>
               </w:rPr>
-              <w:instrText xml:space="preserve"> PAGEREF _Toc151584763 \h </w:instrText>
+              <w:instrText xml:space="preserve"> PAGEREF _Toc151935289 \h </w:instrText>
             </w:r>
             <w:r>
               <w:rPr>
@@ -4685,7 +4685,7 @@
                 <w:noProof/>
                 <w:webHidden/>
               </w:rPr>
-              <w:t>29</w:t>
+              <w:t>31</w:t>
             </w:r>
             <w:r>
               <w:rPr>
@@ -4710,7 +4710,7 @@
               <w14:ligatures w14:val="standardContextual"/>
             </w:rPr>
           </w:pPr>
-          <w:hyperlink w:anchor="_Toc151584764" w:history="1">
+          <w:hyperlink w:anchor="_Toc151935290" w:history="1">
             <w:r>
               <w:rPr>
                 <w:rStyle w:val="Hiperligao"/>
@@ -4753,7 +4753,7 @@
                 <w:noProof/>
                 <w:webHidden/>
               </w:rPr>
-              <w:instrText xml:space="preserve"> PAGEREF _Toc151584764 \h </w:instrText>
+              <w:instrText xml:space="preserve"> PAGEREF _Toc151935290 \h </w:instrText>
             </w:r>
             <w:r>
               <w:rPr>
@@ -4773,7 +4773,7 @@
                 <w:noProof/>
                 <w:webHidden/>
               </w:rPr>
-              <w:t>30</w:t>
+              <w:t>32</w:t>
             </w:r>
             <w:r>
               <w:rPr>
@@ -4829,7 +4829,7 @@
       </w:pPr>
       <w:bookmarkStart w:id="1" w:name="_Toc105605084"/>
       <w:bookmarkStart w:id="2" w:name="_Toc146982533"/>
-      <w:bookmarkStart w:id="3" w:name="_Toc151584732"/>
+      <w:bookmarkStart w:id="3" w:name="_Toc151935258"/>
       <w:r>
         <w:lastRenderedPageBreak/>
         <w:t>Índice de Figuras</w:t>
@@ -4860,7 +4860,7 @@
       <w:r>
         <w:fldChar w:fldCharType="separate"/>
       </w:r>
-      <w:hyperlink w:anchor="_Toc151584765" w:history="1">
+      <w:hyperlink w:anchor="_Toc151935291" w:history="1">
         <w:r>
           <w:rPr>
             <w:rStyle w:val="Hiperligao"/>
@@ -4887,7 +4887,7 @@
             <w:noProof/>
             <w:webHidden/>
           </w:rPr>
-          <w:instrText xml:space="preserve"> PAGEREF _Toc151584765 \h </w:instrText>
+          <w:instrText xml:space="preserve"> PAGEREF _Toc151935291 \h </w:instrText>
         </w:r>
         <w:r>
           <w:rPr>
@@ -4931,7 +4931,7 @@
           <w14:ligatures w14:val="standardContextual"/>
         </w:rPr>
       </w:pPr>
-      <w:hyperlink w:anchor="_Toc151584766" w:history="1">
+      <w:hyperlink w:anchor="_Toc151935292" w:history="1">
         <w:r>
           <w:rPr>
             <w:rStyle w:val="Hiperligao"/>
@@ -4958,7 +4958,7 @@
             <w:noProof/>
             <w:webHidden/>
           </w:rPr>
-          <w:instrText xml:space="preserve"> PAGEREF _Toc151584766 \h </w:instrText>
+          <w:instrText xml:space="preserve"> PAGEREF _Toc151935292 \h </w:instrText>
         </w:r>
         <w:r>
           <w:rPr>
@@ -5002,7 +5002,7 @@
           <w14:ligatures w14:val="standardContextual"/>
         </w:rPr>
       </w:pPr>
-      <w:hyperlink w:anchor="_Toc151584767" w:history="1">
+      <w:hyperlink w:anchor="_Toc151935293" w:history="1">
         <w:r>
           <w:rPr>
             <w:rStyle w:val="Hiperligao"/>
@@ -5029,7 +5029,7 @@
             <w:noProof/>
             <w:webHidden/>
           </w:rPr>
-          <w:instrText xml:space="preserve"> PAGEREF _Toc151584767 \h </w:instrText>
+          <w:instrText xml:space="preserve"> PAGEREF _Toc151935293 \h </w:instrText>
         </w:r>
         <w:r>
           <w:rPr>
@@ -5073,7 +5073,7 @@
           <w14:ligatures w14:val="standardContextual"/>
         </w:rPr>
       </w:pPr>
-      <w:hyperlink w:anchor="_Toc151584768" w:history="1">
+      <w:hyperlink w:anchor="_Toc151935294" w:history="1">
         <w:r>
           <w:rPr>
             <w:rStyle w:val="Hiperligao"/>
@@ -5100,7 +5100,7 @@
             <w:noProof/>
             <w:webHidden/>
           </w:rPr>
-          <w:instrText xml:space="preserve"> PAGEREF _Toc151584768 \h </w:instrText>
+          <w:instrText xml:space="preserve"> PAGEREF _Toc151935294 \h </w:instrText>
         </w:r>
         <w:r>
           <w:rPr>
@@ -5144,13 +5144,13 @@
           <w14:ligatures w14:val="standardContextual"/>
         </w:rPr>
       </w:pPr>
-      <w:hyperlink w:anchor="_Toc151584769" w:history="1">
+      <w:hyperlink w:anchor="_Toc151935295" w:history="1">
         <w:r>
           <w:rPr>
             <w:rStyle w:val="Hiperligao"/>
             <w:noProof/>
           </w:rPr>
-          <w:t>Figura 5 - Caso de Uso MedAlert - Familiares do Paciente</w:t>
+          <w:t>Figura 5 - Caso de Uso MedAlert - Paciente</w:t>
         </w:r>
         <w:r>
           <w:rPr>
@@ -5171,7 +5171,7 @@
             <w:noProof/>
             <w:webHidden/>
           </w:rPr>
-          <w:instrText xml:space="preserve"> PAGEREF _Toc151584769 \h </w:instrText>
+          <w:instrText xml:space="preserve"> PAGEREF _Toc151935295 \h </w:instrText>
         </w:r>
         <w:r>
           <w:rPr>
@@ -5215,7 +5215,7 @@
           <w14:ligatures w14:val="standardContextual"/>
         </w:rPr>
       </w:pPr>
-      <w:hyperlink w:anchor="_Toc151584770" w:history="1">
+      <w:hyperlink w:anchor="_Toc151935296" w:history="1">
         <w:r>
           <w:rPr>
             <w:rStyle w:val="Hiperligao"/>
@@ -5242,7 +5242,7 @@
             <w:noProof/>
             <w:webHidden/>
           </w:rPr>
-          <w:instrText xml:space="preserve"> PAGEREF _Toc151584770 \h </w:instrText>
+          <w:instrText xml:space="preserve"> PAGEREF _Toc151935296 \h </w:instrText>
         </w:r>
         <w:r>
           <w:rPr>
@@ -5274,6 +5274,148 @@
       </w:hyperlink>
     </w:p>
     <w:p>
+      <w:pPr>
+        <w:pStyle w:val="ndicedeilustraes"/>
+        <w:tabs>
+          <w:tab w:val="right" w:leader="dot" w:pos="8494"/>
+        </w:tabs>
+        <w:rPr>
+          <w:rFonts w:asciiTheme="minorHAnsi" w:eastAsiaTheme="minorEastAsia" w:hAnsiTheme="minorHAnsi" w:cstheme="minorBidi"/>
+          <w:noProof/>
+          <w:kern w:val="2"/>
+          <w14:ligatures w14:val="standardContextual"/>
+        </w:rPr>
+      </w:pPr>
+      <w:hyperlink w:anchor="_Toc151935297" w:history="1">
+        <w:r>
+          <w:rPr>
+            <w:rStyle w:val="Hiperligao"/>
+            <w:noProof/>
+          </w:rPr>
+          <w:t>Figura 7 - Diagrama de Atividades – Medicação</w:t>
+        </w:r>
+        <w:r>
+          <w:rPr>
+            <w:noProof/>
+            <w:webHidden/>
+          </w:rPr>
+          <w:tab/>
+        </w:r>
+        <w:r>
+          <w:rPr>
+            <w:noProof/>
+            <w:webHidden/>
+          </w:rPr>
+          <w:fldChar w:fldCharType="begin"/>
+        </w:r>
+        <w:r>
+          <w:rPr>
+            <w:noProof/>
+            <w:webHidden/>
+          </w:rPr>
+          <w:instrText xml:space="preserve"> PAGEREF _Toc151935297 \h </w:instrText>
+        </w:r>
+        <w:r>
+          <w:rPr>
+            <w:noProof/>
+            <w:webHidden/>
+          </w:rPr>
+        </w:r>
+        <w:r>
+          <w:rPr>
+            <w:noProof/>
+            <w:webHidden/>
+          </w:rPr>
+          <w:fldChar w:fldCharType="separate"/>
+        </w:r>
+        <w:r>
+          <w:rPr>
+            <w:noProof/>
+            <w:webHidden/>
+          </w:rPr>
+          <w:t>27</w:t>
+        </w:r>
+        <w:r>
+          <w:rPr>
+            <w:noProof/>
+            <w:webHidden/>
+          </w:rPr>
+          <w:fldChar w:fldCharType="end"/>
+        </w:r>
+      </w:hyperlink>
+    </w:p>
+    <w:p>
+      <w:pPr>
+        <w:pStyle w:val="ndicedeilustraes"/>
+        <w:tabs>
+          <w:tab w:val="right" w:leader="dot" w:pos="8494"/>
+        </w:tabs>
+        <w:rPr>
+          <w:rFonts w:asciiTheme="minorHAnsi" w:eastAsiaTheme="minorEastAsia" w:hAnsiTheme="minorHAnsi" w:cstheme="minorBidi"/>
+          <w:noProof/>
+          <w:kern w:val="2"/>
+          <w14:ligatures w14:val="standardContextual"/>
+        </w:rPr>
+      </w:pPr>
+      <w:hyperlink w:anchor="_Toc151935298" w:history="1">
+        <w:r>
+          <w:rPr>
+            <w:rStyle w:val="Hiperligao"/>
+            <w:noProof/>
+          </w:rPr>
+          <w:t>Figura 8 - Diagrama de Estados</w:t>
+        </w:r>
+        <w:r>
+          <w:rPr>
+            <w:noProof/>
+            <w:webHidden/>
+          </w:rPr>
+          <w:tab/>
+        </w:r>
+        <w:r>
+          <w:rPr>
+            <w:noProof/>
+            <w:webHidden/>
+          </w:rPr>
+          <w:fldChar w:fldCharType="begin"/>
+        </w:r>
+        <w:r>
+          <w:rPr>
+            <w:noProof/>
+            <w:webHidden/>
+          </w:rPr>
+          <w:instrText xml:space="preserve"> PAGEREF _Toc151935298 \h </w:instrText>
+        </w:r>
+        <w:r>
+          <w:rPr>
+            <w:noProof/>
+            <w:webHidden/>
+          </w:rPr>
+        </w:r>
+        <w:r>
+          <w:rPr>
+            <w:noProof/>
+            <w:webHidden/>
+          </w:rPr>
+          <w:fldChar w:fldCharType="separate"/>
+        </w:r>
+        <w:r>
+          <w:rPr>
+            <w:noProof/>
+            <w:webHidden/>
+          </w:rPr>
+          <w:t>28</w:t>
+        </w:r>
+        <w:r>
+          <w:rPr>
+            <w:noProof/>
+            <w:webHidden/>
+          </w:rPr>
+          <w:fldChar w:fldCharType="end"/>
+        </w:r>
+      </w:hyperlink>
+    </w:p>
+    <w:p>
       <w:r>
         <w:rPr>
           <w:b/>
@@ -5306,7 +5448,7 @@
       </w:pPr>
       <w:bookmarkStart w:id="4" w:name="_Toc105605085"/>
       <w:bookmarkStart w:id="5" w:name="_Toc146982534"/>
-      <w:bookmarkStart w:id="6" w:name="_Toc151584733"/>
+      <w:bookmarkStart w:id="6" w:name="_Toc151935259"/>
       <w:r>
         <w:lastRenderedPageBreak/>
         <w:t>Índice de Tabelas</w:t>
@@ -5337,7 +5479,7 @@
       <w:r>
         <w:fldChar w:fldCharType="separate"/>
       </w:r>
-      <w:hyperlink w:anchor="_Toc151584771" w:history="1">
+      <w:hyperlink w:anchor="_Toc151935299" w:history="1">
         <w:r>
           <w:rPr>
             <w:rStyle w:val="Hiperligao"/>
@@ -5364,7 +5506,7 @@
             <w:noProof/>
             <w:webHidden/>
           </w:rPr>
-          <w:instrText xml:space="preserve"> PAGEREF _Toc151584771 \h </w:instrText>
+          <w:instrText xml:space="preserve"> PAGEREF _Toc151935299 \h </w:instrText>
         </w:r>
         <w:r>
           <w:rPr>
@@ -5408,7 +5550,7 @@
           <w14:ligatures w14:val="standardContextual"/>
         </w:rPr>
       </w:pPr>
-      <w:hyperlink w:anchor="_Toc151584772" w:history="1">
+      <w:hyperlink w:anchor="_Toc151935300" w:history="1">
         <w:r>
           <w:rPr>
             <w:rStyle w:val="Hiperligao"/>
@@ -5435,7 +5577,7 @@
             <w:noProof/>
             <w:webHidden/>
           </w:rPr>
-          <w:instrText xml:space="preserve"> PAGEREF _Toc151584772 \h </w:instrText>
+          <w:instrText xml:space="preserve"> PAGEREF _Toc151935300 \h </w:instrText>
         </w:r>
         <w:r>
           <w:rPr>
@@ -5502,7 +5644,7 @@
       </w:pPr>
       <w:bookmarkStart w:id="7" w:name="_Toc105605086"/>
       <w:bookmarkStart w:id="8" w:name="_Toc146982535"/>
-      <w:bookmarkStart w:id="9" w:name="_Toc151584734"/>
+      <w:bookmarkStart w:id="9" w:name="_Toc151935260"/>
       <w:r>
         <w:lastRenderedPageBreak/>
         <w:t xml:space="preserve">Lista de </w:t>
@@ -5685,7 +5827,7 @@
       </w:pPr>
       <w:bookmarkStart w:id="10" w:name="_Toc105605087"/>
       <w:bookmarkStart w:id="11" w:name="_Toc146982536"/>
-      <w:bookmarkStart w:id="12" w:name="_Toc151584735"/>
+      <w:bookmarkStart w:id="12" w:name="_Toc151935261"/>
       <w:r>
         <w:lastRenderedPageBreak/>
         <w:t>Introdução</w:t>
@@ -5698,7 +5840,7 @@
       <w:pPr>
         <w:pStyle w:val="Ttulo2"/>
       </w:pPr>
-      <w:bookmarkStart w:id="13" w:name="_Toc151584736"/>
+      <w:bookmarkStart w:id="13" w:name="_Toc151935262"/>
       <w:r>
         <w:t>1. Introdução</w:t>
       </w:r>
@@ -5806,7 +5948,7 @@
       <w:pPr>
         <w:pStyle w:val="Ttulo2"/>
       </w:pPr>
-      <w:bookmarkStart w:id="14" w:name="_Toc151584737"/>
+      <w:bookmarkStart w:id="14" w:name="_Toc151935263"/>
       <w:r>
         <w:t>Enquadramento</w:t>
       </w:r>
@@ -5834,7 +5976,7 @@
       <w:pPr>
         <w:pStyle w:val="Ttulo2"/>
       </w:pPr>
-      <w:bookmarkStart w:id="15" w:name="_Toc151584738"/>
+      <w:bookmarkStart w:id="15" w:name="_Toc151935264"/>
       <w:r>
         <w:t>Objetivos</w:t>
       </w:r>
@@ -5873,7 +6015,7 @@
       <w:pPr>
         <w:pStyle w:val="Ttulo2"/>
       </w:pPr>
-      <w:bookmarkStart w:id="16" w:name="_Toc151584739"/>
+      <w:bookmarkStart w:id="16" w:name="_Toc151935265"/>
       <w:r>
         <w:lastRenderedPageBreak/>
         <w:t>Estrutura do Documento</w:t>
@@ -5932,7 +6074,7 @@
       <w:pPr>
         <w:pStyle w:val="Ttulo1"/>
       </w:pPr>
-      <w:bookmarkStart w:id="17" w:name="_Toc151584740"/>
+      <w:bookmarkStart w:id="17" w:name="_Toc151935266"/>
       <w:r>
         <w:lastRenderedPageBreak/>
         <w:t>Enunciado</w:t>
@@ -5980,7 +6122,7 @@
       <w:pPr>
         <w:pStyle w:val="Ttulo2"/>
       </w:pPr>
-      <w:bookmarkStart w:id="18" w:name="_Toc151584741"/>
+      <w:bookmarkStart w:id="18" w:name="_Toc151935267"/>
       <w:r>
         <w:t>Objetivo do Projeto</w:t>
       </w:r>
@@ -6060,7 +6202,7 @@
       <w:pPr>
         <w:pStyle w:val="Ttulo2"/>
       </w:pPr>
-      <w:bookmarkStart w:id="19" w:name="_Toc151584742"/>
+      <w:bookmarkStart w:id="19" w:name="_Toc151935268"/>
       <w:r>
         <w:t xml:space="preserve">Funcionalidades </w:t>
       </w:r>
@@ -6280,7 +6422,7 @@
       <w:pPr>
         <w:pStyle w:val="Ttulo1"/>
       </w:pPr>
-      <w:bookmarkStart w:id="20" w:name="_Toc151584743"/>
+      <w:bookmarkStart w:id="20" w:name="_Toc151935269"/>
       <w:r>
         <w:t>Instigadores do Projeto</w:t>
       </w:r>
@@ -6290,7 +6432,7 @@
       <w:pPr>
         <w:pStyle w:val="Ttulo2"/>
       </w:pPr>
-      <w:bookmarkStart w:id="21" w:name="_Toc151584744"/>
+      <w:bookmarkStart w:id="21" w:name="_Toc151935270"/>
       <w:r>
         <w:t>Objetivos do Sistema</w:t>
       </w:r>
@@ -6505,7 +6647,7 @@
       <w:pPr>
         <w:pStyle w:val="Ttulo2"/>
       </w:pPr>
-      <w:bookmarkStart w:id="22" w:name="_Toc151584745"/>
+      <w:bookmarkStart w:id="22" w:name="_Toc151935271"/>
       <w:r>
         <w:t>Identificação dos Intervenientes</w:t>
       </w:r>
@@ -6645,7 +6787,7 @@
       <w:pPr>
         <w:pStyle w:val="Ttulo2"/>
       </w:pPr>
-      <w:bookmarkStart w:id="23" w:name="_Toc151584746"/>
+      <w:bookmarkStart w:id="23" w:name="_Toc151935272"/>
       <w:r>
         <w:lastRenderedPageBreak/>
         <w:t xml:space="preserve">Roda de </w:t>
@@ -6706,18 +6848,31 @@
         <w:pStyle w:val="Legenda"/>
         <w:jc w:val="center"/>
       </w:pPr>
-      <w:bookmarkStart w:id="24" w:name="_Toc151584765"/>
+      <w:bookmarkStart w:id="24" w:name="_Toc151935291"/>
       <w:r>
         <w:t xml:space="preserve">Figura </w:t>
       </w:r>
-      <w:fldSimple w:instr=" SEQ Figura \* ARABIC ">
-        <w:r>
-          <w:rPr>
-            <w:noProof/>
-          </w:rPr>
-          <w:t>1</w:t>
-        </w:r>
-      </w:fldSimple>
+      <w:r>
+        <w:fldChar w:fldCharType="begin"/>
+      </w:r>
+      <w:r>
+        <w:instrText xml:space="preserve"> SEQ Figura \* ARABIC </w:instrText>
+      </w:r>
+      <w:r>
+        <w:fldChar w:fldCharType="separate"/>
+      </w:r>
+      <w:r>
+        <w:rPr>
+          <w:noProof/>
+        </w:rPr>
+        <w:t>1</w:t>
+      </w:r>
+      <w:r>
+        <w:rPr>
+          <w:noProof/>
+        </w:rPr>
+        <w:fldChar w:fldCharType="end"/>
+      </w:r>
       <w:r>
         <w:t xml:space="preserve"> - Roda de Intervenientes</w:t>
       </w:r>
@@ -6727,7 +6882,7 @@
       <w:pPr>
         <w:pStyle w:val="Ttulo3"/>
       </w:pPr>
-      <w:bookmarkStart w:id="25" w:name="_Toc151584747"/>
+      <w:bookmarkStart w:id="25" w:name="_Toc151935273"/>
       <w:r>
         <w:t>Intervenientes Internos</w:t>
       </w:r>
@@ -6785,7 +6940,7 @@
       <w:pPr>
         <w:pStyle w:val="Ttulo3"/>
       </w:pPr>
-      <w:bookmarkStart w:id="26" w:name="_Toc151584748"/>
+      <w:bookmarkStart w:id="26" w:name="_Toc151935274"/>
       <w:r>
         <w:t>Intervenientes Externos</w:t>
       </w:r>
@@ -6871,7 +7026,7 @@
       <w:pPr>
         <w:pStyle w:val="Ttulo2"/>
       </w:pPr>
-      <w:bookmarkStart w:id="27" w:name="_Toc151584749"/>
+      <w:bookmarkStart w:id="27" w:name="_Toc151935275"/>
       <w:r>
         <w:lastRenderedPageBreak/>
         <w:t>Matriz de Interesse</w:t>
@@ -6888,7 +7043,7 @@
           <w:noProof/>
         </w:rPr>
         <w:drawing>
-          <wp:inline distT="0" distB="0" distL="0" distR="0" wp14:anchorId="02F9D742" wp14:editId="755908E2">
+          <wp:inline distT="0" distB="0" distL="0" distR="0" wp14:anchorId="02F9D742" wp14:editId="179EE60B">
             <wp:extent cx="2798730" cy="2670048"/>
             <wp:effectExtent l="0" t="0" r="1905" b="0"/>
             <wp:docPr id="320079195" name="Imagem 5" descr="Uma imagem com texto, captura de ecrã, Tipo de letra, file&#10;&#10;Descrição gerada automaticamente"/>
@@ -6935,18 +7090,31 @@
         <w:pStyle w:val="Legenda"/>
         <w:jc w:val="center"/>
       </w:pPr>
-      <w:bookmarkStart w:id="28" w:name="_Toc151584766"/>
+      <w:bookmarkStart w:id="28" w:name="_Toc151935292"/>
       <w:r>
         <w:t xml:space="preserve">Figura </w:t>
       </w:r>
-      <w:fldSimple w:instr=" SEQ Figura \* ARABIC ">
-        <w:r>
-          <w:rPr>
-            <w:noProof/>
-          </w:rPr>
-          <w:t>2</w:t>
-        </w:r>
-      </w:fldSimple>
+      <w:r>
+        <w:fldChar w:fldCharType="begin"/>
+      </w:r>
+      <w:r>
+        <w:instrText xml:space="preserve"> SEQ Figura \* ARABIC </w:instrText>
+      </w:r>
+      <w:r>
+        <w:fldChar w:fldCharType="separate"/>
+      </w:r>
+      <w:r>
+        <w:rPr>
+          <w:noProof/>
+        </w:rPr>
+        <w:t>2</w:t>
+      </w:r>
+      <w:r>
+        <w:rPr>
+          <w:noProof/>
+        </w:rPr>
+        <w:fldChar w:fldCharType="end"/>
+      </w:r>
       <w:r>
         <w:t xml:space="preserve"> - Matriz de Interesse</w:t>
       </w:r>
@@ -7077,7 +7245,7 @@
       <w:pPr>
         <w:pStyle w:val="Ttulo2"/>
       </w:pPr>
-      <w:bookmarkStart w:id="29" w:name="_Toc151584750"/>
+      <w:bookmarkStart w:id="29" w:name="_Toc151935276"/>
       <w:r>
         <w:lastRenderedPageBreak/>
         <w:t>Utilizadores do Sistema</w:t>
@@ -7273,7 +7441,7 @@
       <w:pPr>
         <w:pStyle w:val="Ttulo1"/>
       </w:pPr>
-      <w:bookmarkStart w:id="30" w:name="_Toc151584751"/>
+      <w:bookmarkStart w:id="30" w:name="_Toc151935277"/>
       <w:r>
         <w:lastRenderedPageBreak/>
         <w:t>Funcionalidades</w:t>
@@ -7287,7 +7455,7 @@
       <w:pPr>
         <w:pStyle w:val="Ttulo2"/>
       </w:pPr>
-      <w:bookmarkStart w:id="31" w:name="_Toc151584752"/>
+      <w:bookmarkStart w:id="31" w:name="_Toc151935278"/>
       <w:r>
         <w:t>Requisitos Funcionais -RF</w:t>
       </w:r>
@@ -7899,18 +8067,31 @@
         <w:pStyle w:val="Legenda"/>
         <w:jc w:val="center"/>
       </w:pPr>
-      <w:bookmarkStart w:id="32" w:name="_Toc151584771"/>
+      <w:bookmarkStart w:id="32" w:name="_Toc151935299"/>
       <w:r>
         <w:t xml:space="preserve">Tabela </w:t>
       </w:r>
-      <w:fldSimple w:instr=" SEQ Tabela \* ARABIC ">
-        <w:r>
-          <w:rPr>
-            <w:noProof/>
-          </w:rPr>
-          <w:t>1</w:t>
-        </w:r>
-      </w:fldSimple>
+      <w:r>
+        <w:fldChar w:fldCharType="begin"/>
+      </w:r>
+      <w:r>
+        <w:instrText xml:space="preserve"> SEQ Tabela \* ARABIC </w:instrText>
+      </w:r>
+      <w:r>
+        <w:fldChar w:fldCharType="separate"/>
+      </w:r>
+      <w:r>
+        <w:rPr>
+          <w:noProof/>
+        </w:rPr>
+        <w:t>1</w:t>
+      </w:r>
+      <w:r>
+        <w:rPr>
+          <w:noProof/>
+        </w:rPr>
+        <w:fldChar w:fldCharType="end"/>
+      </w:r>
       <w:r>
         <w:t xml:space="preserve"> -</w:t>
       </w:r>
@@ -7940,7 +8121,7 @@
       <w:pPr>
         <w:pStyle w:val="Ttulo2"/>
       </w:pPr>
-      <w:bookmarkStart w:id="33" w:name="_Toc151584753"/>
+      <w:bookmarkStart w:id="33" w:name="_Toc151935279"/>
       <w:r>
         <w:lastRenderedPageBreak/>
         <w:t>Requisitos Não Funcionais - RNF</w:t>
@@ -8470,18 +8651,31 @@
         <w:pStyle w:val="Legenda"/>
         <w:jc w:val="center"/>
       </w:pPr>
-      <w:bookmarkStart w:id="34" w:name="_Toc151584772"/>
+      <w:bookmarkStart w:id="34" w:name="_Toc151935300"/>
       <w:r>
         <w:t xml:space="preserve">Tabela </w:t>
       </w:r>
-      <w:fldSimple w:instr=" SEQ Tabela \* ARABIC ">
-        <w:r>
-          <w:rPr>
-            <w:noProof/>
-          </w:rPr>
-          <w:t>2</w:t>
-        </w:r>
-      </w:fldSimple>
+      <w:r>
+        <w:fldChar w:fldCharType="begin"/>
+      </w:r>
+      <w:r>
+        <w:instrText xml:space="preserve"> SEQ Tabela \* ARABIC </w:instrText>
+      </w:r>
+      <w:r>
+        <w:fldChar w:fldCharType="separate"/>
+      </w:r>
+      <w:r>
+        <w:rPr>
+          <w:noProof/>
+        </w:rPr>
+        <w:t>2</w:t>
+      </w:r>
+      <w:r>
+        <w:rPr>
+          <w:noProof/>
+        </w:rPr>
+        <w:fldChar w:fldCharType="end"/>
+      </w:r>
       <w:r>
         <w:t xml:space="preserve"> - Requisitos Não Funcionais</w:t>
       </w:r>
@@ -8496,7 +8690,7 @@
       <w:pPr>
         <w:pStyle w:val="Ttulo1"/>
       </w:pPr>
-      <w:bookmarkStart w:id="35" w:name="_Toc151584754"/>
+      <w:bookmarkStart w:id="35" w:name="_Toc151935280"/>
       <w:r>
         <w:lastRenderedPageBreak/>
         <w:t xml:space="preserve">Casos de Uso </w:t>
@@ -8512,7 +8706,7 @@
       <w:pPr>
         <w:pStyle w:val="Ttulo2"/>
       </w:pPr>
-      <w:bookmarkStart w:id="36" w:name="_Toc151584755"/>
+      <w:bookmarkStart w:id="36" w:name="_Toc151935281"/>
       <w:r>
         <w:t>Médicos e Profissionais de Saúde</w:t>
       </w:r>
@@ -8608,18 +8802,31 @@
         <w:pStyle w:val="Legenda"/>
         <w:jc w:val="center"/>
       </w:pPr>
-      <w:bookmarkStart w:id="37" w:name="_Toc151584767"/>
+      <w:bookmarkStart w:id="37" w:name="_Toc151935293"/>
       <w:r>
         <w:t xml:space="preserve">Figura </w:t>
       </w:r>
-      <w:fldSimple w:instr=" SEQ Figura \* ARABIC ">
-        <w:r>
-          <w:rPr>
-            <w:noProof/>
-          </w:rPr>
-          <w:t>3</w:t>
-        </w:r>
-      </w:fldSimple>
+      <w:r>
+        <w:fldChar w:fldCharType="begin"/>
+      </w:r>
+      <w:r>
+        <w:instrText xml:space="preserve"> SEQ Figura \* ARABIC </w:instrText>
+      </w:r>
+      <w:r>
+        <w:fldChar w:fldCharType="separate"/>
+      </w:r>
+      <w:r>
+        <w:rPr>
+          <w:noProof/>
+        </w:rPr>
+        <w:t>3</w:t>
+      </w:r>
+      <w:r>
+        <w:rPr>
+          <w:noProof/>
+        </w:rPr>
+        <w:fldChar w:fldCharType="end"/>
+      </w:r>
       <w:r>
         <w:t xml:space="preserve"> - </w:t>
       </w:r>
@@ -8657,7 +8864,7 @@
       <w:pPr>
         <w:pStyle w:val="Ttulo2"/>
       </w:pPr>
-      <w:bookmarkStart w:id="38" w:name="_Toc151584756"/>
+      <w:bookmarkStart w:id="38" w:name="_Toc151935282"/>
       <w:r>
         <w:lastRenderedPageBreak/>
         <w:t>Familiares do Paciente</w:t>
@@ -8760,18 +8967,31 @@
         <w:pStyle w:val="Legenda"/>
         <w:jc w:val="center"/>
       </w:pPr>
-      <w:bookmarkStart w:id="39" w:name="_Toc151584768"/>
+      <w:bookmarkStart w:id="39" w:name="_Toc151935294"/>
       <w:r>
         <w:t xml:space="preserve">Figura </w:t>
       </w:r>
-      <w:fldSimple w:instr=" SEQ Figura \* ARABIC ">
-        <w:r>
-          <w:rPr>
-            <w:noProof/>
-          </w:rPr>
-          <w:t>4</w:t>
-        </w:r>
-      </w:fldSimple>
+      <w:r>
+        <w:fldChar w:fldCharType="begin"/>
+      </w:r>
+      <w:r>
+        <w:instrText xml:space="preserve"> SEQ Figura \* ARABIC </w:instrText>
+      </w:r>
+      <w:r>
+        <w:fldChar w:fldCharType="separate"/>
+      </w:r>
+      <w:r>
+        <w:rPr>
+          <w:noProof/>
+        </w:rPr>
+        <w:t>4</w:t>
+      </w:r>
+      <w:r>
+        <w:rPr>
+          <w:noProof/>
+        </w:rPr>
+        <w:fldChar w:fldCharType="end"/>
+      </w:r>
       <w:r>
         <w:t xml:space="preserve"> -</w:t>
       </w:r>
@@ -8809,7 +9029,7 @@
         <w:lastRenderedPageBreak/>
         <w:t xml:space="preserve"> </w:t>
       </w:r>
-      <w:bookmarkStart w:id="40" w:name="_Toc151584757"/>
+      <w:bookmarkStart w:id="40" w:name="_Toc151935283"/>
       <w:r>
         <w:t>Pacientes:</w:t>
       </w:r>
@@ -8858,10 +9078,10 @@
           <w:noProof/>
         </w:rPr>
         <w:drawing>
-          <wp:inline distT="0" distB="0" distL="0" distR="0" wp14:anchorId="7D2A7FA9" wp14:editId="2EC5C353">
-            <wp:extent cx="4800600" cy="6105525"/>
-            <wp:effectExtent l="0" t="0" r="0" b="9525"/>
-            <wp:docPr id="1301108736" name="Imagem 3" descr="Uma imagem com texto, diagrama, captura de ecrã, file&#10;&#10;Descrição gerada automaticamente"/>
+          <wp:inline distT="0" distB="0" distL="0" distR="0" wp14:anchorId="4FCB18D2" wp14:editId="73F7202E">
+            <wp:extent cx="5400040" cy="4866640"/>
+            <wp:effectExtent l="0" t="0" r="0" b="0"/>
+            <wp:docPr id="524365413" name="Imagem 1" descr="Uma imagem com texto, captura de ecrã, diagrama, file&#10;&#10;Descrição gerada automaticamente"/>
             <wp:cNvGraphicFramePr>
               <a:graphicFrameLocks xmlns:a="http://schemas.openxmlformats.org/drawingml/2006/main" noChangeAspect="1"/>
             </wp:cNvGraphicFramePr>
@@ -8869,7 +9089,7 @@
               <a:graphicData uri="http://schemas.openxmlformats.org/drawingml/2006/picture">
                 <pic:pic xmlns:pic="http://schemas.openxmlformats.org/drawingml/2006/picture">
                   <pic:nvPicPr>
-                    <pic:cNvPr id="1301108736" name="Imagem 3" descr="Uma imagem com texto, diagrama, captura de ecrã, file&#10;&#10;Descrição gerada automaticamente"/>
+                    <pic:cNvPr id="524365413" name="Imagem 1" descr="Uma imagem com texto, captura de ecrã, diagrama, file&#10;&#10;Descrição gerada automaticamente"/>
                     <pic:cNvPicPr/>
                   </pic:nvPicPr>
                   <pic:blipFill>
@@ -8887,7 +9107,7 @@
                   <pic:spPr>
                     <a:xfrm>
                       <a:off x="0" y="0"/>
-                      <a:ext cx="4800600" cy="6105525"/>
+                      <a:ext cx="5400040" cy="4866640"/>
                     </a:xfrm>
                     <a:prstGeom prst="rect">
                       <a:avLst/>
@@ -8905,18 +9125,31 @@
         <w:pStyle w:val="Legenda"/>
         <w:jc w:val="center"/>
       </w:pPr>
-      <w:bookmarkStart w:id="41" w:name="_Toc151584769"/>
+      <w:bookmarkStart w:id="41" w:name="_Toc151935295"/>
       <w:r>
         <w:t xml:space="preserve">Figura </w:t>
       </w:r>
-      <w:fldSimple w:instr=" SEQ Figura \* ARABIC ">
-        <w:r>
-          <w:rPr>
-            <w:noProof/>
-          </w:rPr>
-          <w:t>5</w:t>
-        </w:r>
-      </w:fldSimple>
+      <w:r>
+        <w:fldChar w:fldCharType="begin"/>
+      </w:r>
+      <w:r>
+        <w:instrText xml:space="preserve"> SEQ Figura \* ARABIC </w:instrText>
+      </w:r>
+      <w:r>
+        <w:fldChar w:fldCharType="separate"/>
+      </w:r>
+      <w:r>
+        <w:rPr>
+          <w:noProof/>
+        </w:rPr>
+        <w:t>5</w:t>
+      </w:r>
+      <w:r>
+        <w:rPr>
+          <w:noProof/>
+        </w:rPr>
+        <w:fldChar w:fldCharType="end"/>
+      </w:r>
       <w:r>
         <w:t xml:space="preserve"> -</w:t>
       </w:r>
@@ -8929,7 +9162,7 @@
       </w:r>
       <w:proofErr w:type="spellEnd"/>
       <w:r>
-        <w:t xml:space="preserve"> - Familiares do Paciente</w:t>
+        <w:t xml:space="preserve"> - Paciente</w:t>
       </w:r>
       <w:bookmarkEnd w:id="41"/>
       <w:r>
@@ -8943,7 +9176,7 @@
       <w:pPr>
         <w:pStyle w:val="Ttulo1"/>
       </w:pPr>
-      <w:bookmarkStart w:id="42" w:name="_Toc151584758"/>
+      <w:bookmarkStart w:id="42" w:name="_Toc151935284"/>
       <w:r>
         <w:lastRenderedPageBreak/>
         <w:t>Representações de Estruturas de Dados</w:t>
@@ -8954,7 +9187,7 @@
       <w:pPr>
         <w:pStyle w:val="Ttulo2"/>
       </w:pPr>
-      <w:bookmarkStart w:id="43" w:name="_Toc151584759"/>
+      <w:bookmarkStart w:id="43" w:name="_Toc151935285"/>
       <w:r>
         <w:t>Diagrama Entidade Relação</w:t>
       </w:r>
@@ -8970,10 +9203,10 @@
           <w:noProof/>
         </w:rPr>
         <w:drawing>
-          <wp:inline distT="0" distB="0" distL="0" distR="0" wp14:anchorId="60A7EE09" wp14:editId="211AD5E9">
+          <wp:inline distT="0" distB="0" distL="0" distR="0" wp14:anchorId="2EF3EA67" wp14:editId="2F723DE8">
             <wp:extent cx="5400040" cy="3736975"/>
             <wp:effectExtent l="0" t="0" r="0" b="0"/>
-            <wp:docPr id="1072170623" name="Imagem 4" descr="Uma imagem com texto, diagrama, documento, Tipo de letra&#10;&#10;Descrição gerada automaticamente"/>
+            <wp:docPr id="214696300" name="Imagem 3" descr="Uma imagem com texto, diagrama, documento, Tipo de letra&#10;&#10;Descrição gerada automaticamente"/>
             <wp:cNvGraphicFramePr>
               <a:graphicFrameLocks xmlns:a="http://schemas.openxmlformats.org/drawingml/2006/main" noChangeAspect="1"/>
             </wp:cNvGraphicFramePr>
@@ -8981,7 +9214,7 @@
               <a:graphicData uri="http://schemas.openxmlformats.org/drawingml/2006/picture">
                 <pic:pic xmlns:pic="http://schemas.openxmlformats.org/drawingml/2006/picture">
                   <pic:nvPicPr>
-                    <pic:cNvPr id="1072170623" name="Imagem 4" descr="Uma imagem com texto, diagrama, documento, Tipo de letra&#10;&#10;Descrição gerada automaticamente"/>
+                    <pic:cNvPr id="214696300" name="Imagem 3" descr="Uma imagem com texto, diagrama, documento, Tipo de letra&#10;&#10;Descrição gerada automaticamente"/>
                     <pic:cNvPicPr/>
                   </pic:nvPicPr>
                   <pic:blipFill>
@@ -9017,18 +9250,31 @@
         <w:pStyle w:val="Legenda"/>
         <w:jc w:val="center"/>
       </w:pPr>
-      <w:bookmarkStart w:id="44" w:name="_Toc151584770"/>
+      <w:bookmarkStart w:id="44" w:name="_Toc151935296"/>
       <w:r>
         <w:t xml:space="preserve">Figura </w:t>
       </w:r>
-      <w:fldSimple w:instr=" SEQ Figura \* ARABIC ">
-        <w:r>
-          <w:rPr>
-            <w:noProof/>
-          </w:rPr>
-          <w:t>6</w:t>
-        </w:r>
-      </w:fldSimple>
+      <w:r>
+        <w:fldChar w:fldCharType="begin"/>
+      </w:r>
+      <w:r>
+        <w:instrText xml:space="preserve"> SEQ Figura \* ARABIC </w:instrText>
+      </w:r>
+      <w:r>
+        <w:fldChar w:fldCharType="separate"/>
+      </w:r>
+      <w:r>
+        <w:rPr>
+          <w:noProof/>
+        </w:rPr>
+        <w:t>6</w:t>
+      </w:r>
+      <w:r>
+        <w:rPr>
+          <w:noProof/>
+        </w:rPr>
+        <w:fldChar w:fldCharType="end"/>
+      </w:r>
       <w:r>
         <w:t xml:space="preserve"> - </w:t>
       </w:r>
@@ -9564,22 +9810,752 @@
       <w:pPr>
         <w:pStyle w:val="Ttulo2"/>
       </w:pPr>
-      <w:bookmarkStart w:id="45" w:name="_Toc151584760"/>
+      <w:bookmarkStart w:id="45" w:name="_Toc151935286"/>
       <w:r>
         <w:lastRenderedPageBreak/>
         <w:t>Diagrama de Atividades</w:t>
       </w:r>
       <w:bookmarkEnd w:id="45"/>
     </w:p>
+    <w:p/>
+    <w:p>
+      <w:pPr>
+        <w:keepNext/>
+        <w:jc w:val="center"/>
+      </w:pPr>
+      <w:r>
+        <w:rPr>
+          <w:noProof/>
+        </w:rPr>
+        <w:drawing>
+          <wp:inline distT="0" distB="0" distL="0" distR="0" wp14:anchorId="52D0FBF5" wp14:editId="0FEF713D">
+            <wp:extent cx="3108960" cy="4087707"/>
+            <wp:effectExtent l="0" t="0" r="0" b="8255"/>
+            <wp:docPr id="2035792987" name="Imagem 5" descr="Uma imagem com texto, captura de ecrã, diagrama, file&#10;&#10;Descrição gerada automaticamente"/>
+            <wp:cNvGraphicFramePr>
+              <a:graphicFrameLocks xmlns:a="http://schemas.openxmlformats.org/drawingml/2006/main" noChangeAspect="1"/>
+            </wp:cNvGraphicFramePr>
+            <a:graphic xmlns:a="http://schemas.openxmlformats.org/drawingml/2006/main">
+              <a:graphicData uri="http://schemas.openxmlformats.org/drawingml/2006/picture">
+                <pic:pic xmlns:pic="http://schemas.openxmlformats.org/drawingml/2006/picture">
+                  <pic:nvPicPr>
+                    <pic:cNvPr id="2035792987" name="Imagem 5" descr="Uma imagem com texto, captura de ecrã, diagrama, file&#10;&#10;Descrição gerada automaticamente"/>
+                    <pic:cNvPicPr/>
+                  </pic:nvPicPr>
+                  <pic:blipFill>
+                    <a:blip r:embed="rId39">
+                      <a:extLst>
+                        <a:ext uri="{28A0092B-C50C-407E-A947-70E740481C1C}">
+                          <a14:useLocalDpi xmlns:a14="http://schemas.microsoft.com/office/drawing/2010/main" val="0"/>
+                        </a:ext>
+                      </a:extLst>
+                    </a:blip>
+                    <a:stretch>
+                      <a:fillRect/>
+                    </a:stretch>
+                  </pic:blipFill>
+                  <pic:spPr>
+                    <a:xfrm>
+                      <a:off x="0" y="0"/>
+                      <a:ext cx="3113884" cy="4094181"/>
+                    </a:xfrm>
+                    <a:prstGeom prst="rect">
+                      <a:avLst/>
+                    </a:prstGeom>
+                  </pic:spPr>
+                </pic:pic>
+              </a:graphicData>
+            </a:graphic>
+          </wp:inline>
+        </w:drawing>
+      </w:r>
+    </w:p>
+    <w:p>
+      <w:pPr>
+        <w:pStyle w:val="Legenda"/>
+        <w:jc w:val="center"/>
+      </w:pPr>
+      <w:bookmarkStart w:id="46" w:name="_Toc151935297"/>
+      <w:r>
+        <w:t xml:space="preserve">Figura </w:t>
+      </w:r>
+      <w:r>
+        <w:fldChar w:fldCharType="begin"/>
+      </w:r>
+      <w:r>
+        <w:instrText xml:space="preserve"> SEQ Figura \* ARABIC </w:instrText>
+      </w:r>
+      <w:r>
+        <w:fldChar w:fldCharType="separate"/>
+      </w:r>
+      <w:r>
+        <w:rPr>
+          <w:noProof/>
+        </w:rPr>
+        <w:t>7</w:t>
+      </w:r>
+      <w:r>
+        <w:fldChar w:fldCharType="end"/>
+      </w:r>
+      <w:r>
+        <w:t xml:space="preserve"> - Diagrama de Atividades – Medicação</w:t>
+      </w:r>
+      <w:bookmarkEnd w:id="46"/>
+    </w:p>
+    <w:p>
+      <w:r>
+        <w:rPr>
+          <w:b/>
+          <w:bCs/>
+        </w:rPr>
+        <w:t>Início do Processo</w:t>
+      </w:r>
+      <w:r>
+        <w:t>: O processo inicia-se com um círculo preto sólido que indica o ponto de partida.</w:t>
+      </w:r>
+    </w:p>
+    <w:p>
+      <w:r>
+        <w:rPr>
+          <w:b/>
+          <w:bCs/>
+        </w:rPr>
+        <w:t xml:space="preserve">Decisão sobre a </w:t>
+      </w:r>
+      <w:r>
+        <w:rPr>
+          <w:b/>
+          <w:bCs/>
+        </w:rPr>
+        <w:t>Prescrição</w:t>
+      </w:r>
+      <w:r>
+        <w:rPr>
+          <w:b/>
+          <w:bCs/>
+        </w:rPr>
+        <w:t xml:space="preserve"> em Andamento</w:t>
+      </w:r>
+      <w:r>
+        <w:t xml:space="preserve">: Imediatamente após o início, há um ponto de decisão (diamante) que questiona </w:t>
+      </w:r>
+      <w:r>
+        <w:t>se a prescrição tem o estado de “Andamento”</w:t>
+      </w:r>
+      <w:r>
+        <w:t>.</w:t>
+      </w:r>
+    </w:p>
+    <w:p>
+      <w:pPr>
+        <w:pStyle w:val="PargrafodaLista"/>
+        <w:numPr>
+          <w:ilvl w:val="0"/>
+          <w:numId w:val="35"/>
+        </w:numPr>
+      </w:pPr>
+      <w:r>
+        <w:rPr>
+          <w:b/>
+          <w:bCs/>
+        </w:rPr>
+        <w:t xml:space="preserve">Caso </w:t>
+      </w:r>
+      <w:r>
+        <w:rPr>
+          <w:b/>
+          <w:bCs/>
+        </w:rPr>
+        <w:t>Positivo</w:t>
+      </w:r>
+      <w:r>
+        <w:t xml:space="preserve">: Se </w:t>
+      </w:r>
+      <w:r>
+        <w:t xml:space="preserve">a </w:t>
+      </w:r>
+      <w:r>
+        <w:t>prescrição</w:t>
+      </w:r>
+      <w:r>
+        <w:t xml:space="preserve"> estiver</w:t>
+      </w:r>
+      <w:r>
+        <w:t xml:space="preserve"> em andamento, o processo move-se diretamente para a </w:t>
+      </w:r>
+      <w:r>
+        <w:t>verificar</w:t>
+      </w:r>
+      <w:r>
+        <w:t xml:space="preserve"> do horário da ingestão da medicação.</w:t>
+      </w:r>
+    </w:p>
+    <w:p>
+      <w:pPr>
+        <w:pStyle w:val="PargrafodaLista"/>
+        <w:numPr>
+          <w:ilvl w:val="0"/>
+          <w:numId w:val="35"/>
+        </w:numPr>
+      </w:pPr>
+      <w:r>
+        <w:rPr>
+          <w:b/>
+          <w:bCs/>
+        </w:rPr>
+        <w:t xml:space="preserve">Caso </w:t>
+      </w:r>
+      <w:r>
+        <w:rPr>
+          <w:b/>
+          <w:bCs/>
+        </w:rPr>
+        <w:t>Negativo</w:t>
+      </w:r>
+      <w:r>
+        <w:t xml:space="preserve">: Se </w:t>
+      </w:r>
+      <w:r>
+        <w:t xml:space="preserve">não </w:t>
+      </w:r>
+      <w:r>
+        <w:t>houver prescrição em andamento</w:t>
+      </w:r>
+      <w:r>
+        <w:t xml:space="preserve"> finaliza o ciclo.</w:t>
+      </w:r>
+    </w:p>
+    <w:p>
+      <w:r>
+        <w:rPr>
+          <w:b/>
+          <w:bCs/>
+        </w:rPr>
+        <w:t>Verificação</w:t>
+      </w:r>
+      <w:r>
+        <w:rPr>
+          <w:b/>
+          <w:bCs/>
+        </w:rPr>
+        <w:t xml:space="preserve"> d</w:t>
+      </w:r>
+      <w:r>
+        <w:rPr>
+          <w:b/>
+          <w:bCs/>
+        </w:rPr>
+        <w:t>o</w:t>
+      </w:r>
+      <w:r>
+        <w:rPr>
+          <w:b/>
+          <w:bCs/>
+        </w:rPr>
+        <w:t xml:space="preserve"> Horário</w:t>
+      </w:r>
+      <w:r>
+        <w:t xml:space="preserve">: Após verificar a prescrição ou se a resposta à prescrição em andamento for </w:t>
+      </w:r>
+      <w:r>
+        <w:t>positiva</w:t>
+      </w:r>
+      <w:r>
+        <w:t xml:space="preserve">, o processo avança para outra decisão que </w:t>
+      </w:r>
+      <w:r>
+        <w:t>verifica se esta no horário de ingestão da Medicação</w:t>
+      </w:r>
+      <w:r>
+        <w:t>.</w:t>
+      </w:r>
+    </w:p>
+    <w:p>
+      <w:pPr>
+        <w:pStyle w:val="PargrafodaLista"/>
+        <w:numPr>
+          <w:ilvl w:val="0"/>
+          <w:numId w:val="35"/>
+        </w:numPr>
+      </w:pPr>
+      <w:r>
+        <w:rPr>
+          <w:b/>
+          <w:bCs/>
+        </w:rPr>
+        <w:t xml:space="preserve">Caso </w:t>
+      </w:r>
+      <w:r>
+        <w:rPr>
+          <w:b/>
+          <w:bCs/>
+        </w:rPr>
+        <w:t>Positivo</w:t>
+      </w:r>
+      <w:r>
+        <w:t>: Avança-se para a próxima etapa.</w:t>
+      </w:r>
+    </w:p>
+    <w:p>
+      <w:pPr>
+        <w:pStyle w:val="PargrafodaLista"/>
+        <w:numPr>
+          <w:ilvl w:val="0"/>
+          <w:numId w:val="35"/>
+        </w:numPr>
+      </w:pPr>
+      <w:r>
+        <w:rPr>
+          <w:b/>
+          <w:bCs/>
+        </w:rPr>
+        <w:t xml:space="preserve">Caso </w:t>
+      </w:r>
+      <w:r>
+        <w:rPr>
+          <w:b/>
+          <w:bCs/>
+        </w:rPr>
+        <w:t>Negativo</w:t>
+      </w:r>
+      <w:r>
+        <w:t xml:space="preserve">: </w:t>
+      </w:r>
+      <w:r>
+        <w:t>Volta outra vez ao diamante de decisão para validar se existe prescrição em andamento</w:t>
+      </w:r>
+      <w:r>
+        <w:t>.</w:t>
+      </w:r>
+    </w:p>
+    <w:p>
+      <w:r>
+        <w:rPr>
+          <w:b/>
+          <w:bCs/>
+        </w:rPr>
+        <w:lastRenderedPageBreak/>
+        <w:t>Informação</w:t>
+      </w:r>
+      <w:r>
+        <w:rPr>
+          <w:b/>
+          <w:bCs/>
+        </w:rPr>
+        <w:t xml:space="preserve"> da Medicação</w:t>
+      </w:r>
+      <w:r>
+        <w:t>: Esta atividade envolve a verificação da medicação que está programada para ser ingerida, assegurando que a correta está sendo administrada no momento certo.</w:t>
+      </w:r>
+    </w:p>
+    <w:p>
+      <w:r>
+        <w:rPr>
+          <w:b/>
+          <w:bCs/>
+        </w:rPr>
+        <w:t xml:space="preserve">Preparação para a </w:t>
+      </w:r>
+      <w:r>
+        <w:rPr>
+          <w:b/>
+          <w:bCs/>
+        </w:rPr>
+        <w:t>Medicação</w:t>
+      </w:r>
+      <w:r>
+        <w:rPr>
+          <w:b/>
+          <w:bCs/>
+        </w:rPr>
+        <w:t xml:space="preserve"> para foto</w:t>
+      </w:r>
+      <w:r>
+        <w:t xml:space="preserve">: A seguir, a medicação é colocada num local para que se possa tirar uma fotografia, preparando-a para o </w:t>
+      </w:r>
+      <w:r>
+        <w:t>registo</w:t>
+      </w:r>
+      <w:r>
+        <w:t xml:space="preserve"> visual.</w:t>
+      </w:r>
+    </w:p>
+    <w:p>
+      <w:r>
+        <w:rPr>
+          <w:b/>
+          <w:bCs/>
+        </w:rPr>
+        <w:t>Registro Fotográfico</w:t>
+      </w:r>
+      <w:r>
+        <w:t xml:space="preserve">: Uma fotografia da medicação é tirada, para confirmar a seleção correta da medicação ou para </w:t>
+      </w:r>
+      <w:r>
+        <w:t>validação futura</w:t>
+      </w:r>
+      <w:r>
+        <w:t>.</w:t>
+      </w:r>
+    </w:p>
+    <w:p>
+      <w:r>
+        <w:rPr>
+          <w:b/>
+          <w:bCs/>
+        </w:rPr>
+        <w:t>Submissão da Imagem</w:t>
+      </w:r>
+      <w:r>
+        <w:t>: A última etapa é a submissão da imagem capturada, que ser</w:t>
+      </w:r>
+      <w:r>
+        <w:t>á</w:t>
+      </w:r>
+      <w:r>
+        <w:t xml:space="preserve"> para uma base de dados, </w:t>
+      </w:r>
+      <w:r>
+        <w:t xml:space="preserve">onde todos as </w:t>
+      </w:r>
+      <w:r>
+        <w:t>pessoas associadas</w:t>
+      </w:r>
+      <w:r>
+        <w:t xml:space="preserve"> </w:t>
+      </w:r>
+      <w:r>
+        <w:t>ao paciente conseguem visualizar este registo</w:t>
+      </w:r>
+      <w:r>
+        <w:t>.</w:t>
+      </w:r>
+    </w:p>
+    <w:p>
+      <w:r>
+        <w:rPr>
+          <w:b/>
+          <w:bCs/>
+        </w:rPr>
+        <w:t>Conclusão do Processo</w:t>
+      </w:r>
+      <w:r>
+        <w:t xml:space="preserve">: Com a submissão da imagem, o processo de gestão da ingestão da medicação é concluído, </w:t>
+      </w:r>
+      <w:r>
+        <w:t>depois volta para o</w:t>
+      </w:r>
+      <w:r>
+        <w:t xml:space="preserve"> diamante de decisão se a prescrição esta em andamento</w:t>
+      </w:r>
+      <w:r>
+        <w:t>.</w:t>
+      </w:r>
+    </w:p>
     <w:p>
       <w:pPr>
         <w:pStyle w:val="Ttulo2"/>
       </w:pPr>
-      <w:bookmarkStart w:id="46" w:name="_Toc151584761"/>
+      <w:bookmarkStart w:id="47" w:name="_Toc151935287"/>
       <w:r>
         <w:t>Diagrama de Estados</w:t>
       </w:r>
-      <w:bookmarkEnd w:id="46"/>
+      <w:bookmarkEnd w:id="47"/>
+    </w:p>
+    <w:p>
+      <w:pPr>
+        <w:keepNext/>
+        <w:jc w:val="center"/>
+      </w:pPr>
+      <w:r>
+        <w:rPr>
+          <w:noProof/>
+        </w:rPr>
+        <w:drawing>
+          <wp:inline distT="0" distB="0" distL="0" distR="0" wp14:anchorId="1D16CEA7" wp14:editId="0BC46F60">
+            <wp:extent cx="3848815" cy="3661575"/>
+            <wp:effectExtent l="0" t="0" r="0" b="0"/>
+            <wp:docPr id="1275482871" name="Imagem 7" descr="Uma imagem com texto, captura de ecrã, diagrama, file&#10;&#10;Descrição gerada automaticamente"/>
+            <wp:cNvGraphicFramePr>
+              <a:graphicFrameLocks xmlns:a="http://schemas.openxmlformats.org/drawingml/2006/main" noChangeAspect="1"/>
+            </wp:cNvGraphicFramePr>
+            <a:graphic xmlns:a="http://schemas.openxmlformats.org/drawingml/2006/main">
+              <a:graphicData uri="http://schemas.openxmlformats.org/drawingml/2006/picture">
+                <pic:pic xmlns:pic="http://schemas.openxmlformats.org/drawingml/2006/picture">
+                  <pic:nvPicPr>
+                    <pic:cNvPr id="1275482871" name="Imagem 7" descr="Uma imagem com texto, captura de ecrã, diagrama, file&#10;&#10;Descrição gerada automaticamente"/>
+                    <pic:cNvPicPr/>
+                  </pic:nvPicPr>
+                  <pic:blipFill>
+                    <a:blip r:embed="rId40">
+                      <a:extLst>
+                        <a:ext uri="{28A0092B-C50C-407E-A947-70E740481C1C}">
+                          <a14:useLocalDpi xmlns:a14="http://schemas.microsoft.com/office/drawing/2010/main" val="0"/>
+                        </a:ext>
+                      </a:extLst>
+                    </a:blip>
+                    <a:stretch>
+                      <a:fillRect/>
+                    </a:stretch>
+                  </pic:blipFill>
+                  <pic:spPr>
+                    <a:xfrm>
+                      <a:off x="0" y="0"/>
+                      <a:ext cx="3855679" cy="3668105"/>
+                    </a:xfrm>
+                    <a:prstGeom prst="rect">
+                      <a:avLst/>
+                    </a:prstGeom>
+                  </pic:spPr>
+                </pic:pic>
+              </a:graphicData>
+            </a:graphic>
+          </wp:inline>
+        </w:drawing>
+      </w:r>
+    </w:p>
+    <w:p>
+      <w:pPr>
+        <w:pStyle w:val="Legenda"/>
+        <w:jc w:val="center"/>
+      </w:pPr>
+      <w:bookmarkStart w:id="48" w:name="_Toc151935298"/>
+      <w:r>
+        <w:t xml:space="preserve">Figura </w:t>
+      </w:r>
+      <w:r>
+        <w:fldChar w:fldCharType="begin"/>
+      </w:r>
+      <w:r>
+        <w:instrText xml:space="preserve"> SEQ Figura \* ARABIC </w:instrText>
+      </w:r>
+      <w:r>
+        <w:fldChar w:fldCharType="separate"/>
+      </w:r>
+      <w:r>
+        <w:rPr>
+          <w:noProof/>
+        </w:rPr>
+        <w:t>8</w:t>
+      </w:r>
+      <w:r>
+        <w:fldChar w:fldCharType="end"/>
+      </w:r>
+      <w:r>
+        <w:t xml:space="preserve"> - Diagrama de Estados</w:t>
+      </w:r>
+      <w:bookmarkEnd w:id="48"/>
+    </w:p>
+    <w:p>
+      <w:r>
+        <w:rPr>
+          <w:b/>
+          <w:bCs/>
+        </w:rPr>
+        <w:t>Início do Processo</w:t>
+      </w:r>
+      <w:r>
+        <w:t>: O diagrama começa com o ponto de partida, indicado pelo círculo preto sólido.</w:t>
+      </w:r>
+    </w:p>
+    <w:p>
+      <w:r>
+        <w:rPr>
+          <w:b/>
+          <w:bCs/>
+        </w:rPr>
+        <w:t>Verificação de Prescrição</w:t>
+      </w:r>
+      <w:r>
+        <w:t xml:space="preserve">: A primeira ação no processo é "Validar Prescrição", o que implica em confirmar se existe uma prescrição </w:t>
+      </w:r>
+      <w:r>
+        <w:t xml:space="preserve">em estado de “Andamento” </w:t>
+      </w:r>
+      <w:r>
+        <w:t>correta para o paciente.</w:t>
+      </w:r>
+    </w:p>
+    <w:p/>
+    <w:p>
+      <w:pPr>
+        <w:pStyle w:val="PargrafodaLista"/>
+        <w:numPr>
+          <w:ilvl w:val="0"/>
+          <w:numId w:val="38"/>
+        </w:numPr>
+      </w:pPr>
+      <w:r>
+        <w:rPr>
+          <w:b/>
+          <w:bCs/>
+        </w:rPr>
+        <w:lastRenderedPageBreak/>
+        <w:t>Prescrição não está em andamento</w:t>
+      </w:r>
+      <w:r>
+        <w:t>: Se a prescrição não for válida ou não estiver em andamento, o processo encerra-se imediatamente</w:t>
+      </w:r>
+      <w:r>
+        <w:t>.</w:t>
+      </w:r>
+    </w:p>
+    <w:p>
+      <w:pPr>
+        <w:pStyle w:val="PargrafodaLista"/>
+        <w:numPr>
+          <w:ilvl w:val="0"/>
+          <w:numId w:val="38"/>
+        </w:numPr>
+      </w:pPr>
+      <w:r>
+        <w:rPr>
+          <w:b/>
+          <w:bCs/>
+        </w:rPr>
+        <w:t>Prescrição Validada</w:t>
+      </w:r>
+      <w:r>
+        <w:t>: Se a prescrição estiver correta e em andamento, o processo prossegue para a próxima etapa.</w:t>
+      </w:r>
+    </w:p>
+    <w:p>
+      <w:r>
+        <w:rPr>
+          <w:b/>
+          <w:bCs/>
+        </w:rPr>
+        <w:t>Validação de Horário</w:t>
+      </w:r>
+      <w:r>
+        <w:t>: A próxima ação é "Validar Horário", onde se verifica se o momento atual corresponde ao horário correto para a medicação ser administrada.</w:t>
+      </w:r>
+    </w:p>
+    <w:p>
+      <w:pPr>
+        <w:pStyle w:val="PargrafodaLista"/>
+        <w:numPr>
+          <w:ilvl w:val="0"/>
+          <w:numId w:val="37"/>
+        </w:numPr>
+      </w:pPr>
+      <w:r>
+        <w:rPr>
+          <w:b/>
+          <w:bCs/>
+        </w:rPr>
+        <w:t>Horário Incorreto</w:t>
+      </w:r>
+      <w:r>
+        <w:t>: Se o horário não for o correto, o processo é interrompido, retornando ao início.</w:t>
+      </w:r>
+    </w:p>
+    <w:p>
+      <w:pPr>
+        <w:pStyle w:val="PargrafodaLista"/>
+        <w:numPr>
+          <w:ilvl w:val="0"/>
+          <w:numId w:val="37"/>
+        </w:numPr>
+      </w:pPr>
+      <w:r>
+        <w:rPr>
+          <w:b/>
+          <w:bCs/>
+        </w:rPr>
+        <w:t>Horário Correto</w:t>
+      </w:r>
+      <w:r>
+        <w:t>: Se o horário estiver correto, o processo avança para "Informação da Medicação".</w:t>
+      </w:r>
+    </w:p>
+    <w:p>
+      <w:r>
+        <w:rPr>
+          <w:b/>
+          <w:bCs/>
+        </w:rPr>
+        <w:t>Informação da Medicação</w:t>
+      </w:r>
+      <w:r>
+        <w:t xml:space="preserve">: Neste estado, a medicação </w:t>
+      </w:r>
+      <w:r>
+        <w:t>a ser ingerida é mostrada para o utilizador</w:t>
+      </w:r>
+      <w:r>
+        <w:t>.</w:t>
+      </w:r>
+    </w:p>
+    <w:p>
+      <w:r>
+        <w:rPr>
+          <w:b/>
+          <w:bCs/>
+        </w:rPr>
+        <w:t>Registo</w:t>
+      </w:r>
+      <w:r>
+        <w:rPr>
+          <w:b/>
+          <w:bCs/>
+        </w:rPr>
+        <w:t xml:space="preserve"> e Submissão de Foto</w:t>
+      </w:r>
+      <w:r>
+        <w:t xml:space="preserve">: Após a apresentação da informação da medicação, uma foto é </w:t>
+      </w:r>
+      <w:r>
+        <w:t>necessário tirada para ser guardada como prova de como a medicação foi ingerida</w:t>
+      </w:r>
+      <w:r>
+        <w:t>.</w:t>
+      </w:r>
+    </w:p>
+    <w:p>
+      <w:r>
+        <w:rPr>
+          <w:b/>
+          <w:bCs/>
+        </w:rPr>
+        <w:t>Submissão Final da Foto</w:t>
+      </w:r>
+      <w:r>
+        <w:t xml:space="preserve">: A última ação do processo é "Submeter Foto", o que sugere que a foto da medicação, depois de retirada, é enviada para um </w:t>
+      </w:r>
+      <w:r>
+        <w:t>registo</w:t>
+      </w:r>
+      <w:r>
+        <w:t xml:space="preserve"> </w:t>
+      </w:r>
+      <w:r>
+        <w:t>onde todos as pessoas associadas</w:t>
+      </w:r>
+      <w:r>
+        <w:t xml:space="preserve"> </w:t>
+      </w:r>
+      <w:r>
+        <w:t>ao paciente conseguem visualizar este registo</w:t>
+      </w:r>
+      <w:r>
+        <w:t>.</w:t>
+      </w:r>
+    </w:p>
+    <w:p>
+      <w:r>
+        <w:rPr>
+          <w:b/>
+          <w:bCs/>
+        </w:rPr>
+        <w:t>Conclusão do Processo</w:t>
+      </w:r>
+      <w:r>
+        <w:t>: O processo conclui-se após a submissão da foto</w:t>
+      </w:r>
+      <w:r>
+        <w:t>.</w:t>
+      </w:r>
     </w:p>
     <w:p>
       <w:r>
@@ -9590,12 +10566,12 @@
       <w:pPr>
         <w:pStyle w:val="Ttulo1"/>
       </w:pPr>
-      <w:bookmarkStart w:id="47" w:name="_Toc151584762"/>
+      <w:bookmarkStart w:id="49" w:name="_Toc151935288"/>
       <w:r>
         <w:lastRenderedPageBreak/>
         <w:t>Proposta para Solução</w:t>
       </w:r>
-      <w:bookmarkEnd w:id="47"/>
+      <w:bookmarkEnd w:id="49"/>
     </w:p>
     <w:p>
       <w:pPr>
@@ -10047,16 +11023,16 @@
       <w:pPr>
         <w:pStyle w:val="Ttulo1"/>
       </w:pPr>
-      <w:bookmarkStart w:id="48" w:name="_Toc105605094"/>
-      <w:bookmarkStart w:id="49" w:name="_Toc146982543"/>
-      <w:bookmarkStart w:id="50" w:name="_Toc151584763"/>
+      <w:bookmarkStart w:id="50" w:name="_Toc105605094"/>
+      <w:bookmarkStart w:id="51" w:name="_Toc146982543"/>
+      <w:bookmarkStart w:id="52" w:name="_Toc151935289"/>
       <w:r>
         <w:lastRenderedPageBreak/>
         <w:t>Bibliografia</w:t>
       </w:r>
-      <w:bookmarkEnd w:id="48"/>
-      <w:bookmarkEnd w:id="49"/>
       <w:bookmarkEnd w:id="50"/>
+      <w:bookmarkEnd w:id="51"/>
+      <w:bookmarkEnd w:id="52"/>
     </w:p>
     <w:p>
       <w:pPr>
@@ -10096,7 +11072,7 @@
         </w:rPr>
         <w:t xml:space="preserve"> </w:t>
       </w:r>
-      <w:hyperlink r:id="rId39" w:history="1">
+      <w:hyperlink r:id="rId41" w:history="1">
         <w:r>
           <w:rPr>
             <w:rStyle w:val="Hiperligao"/>
@@ -10152,9 +11128,10 @@
         <w:spacing w:line="240" w:lineRule="auto"/>
         <w:rPr>
           <w:color w:val="000000"/>
+          <w:lang w:val="en-GB"/>
         </w:rPr>
         <w:sectPr>
-          <w:footerReference w:type="default" r:id="rId40"/>
+          <w:footerReference w:type="default" r:id="rId42"/>
           <w:pgSz w:w="11906" w:h="16838"/>
           <w:pgMar w:top="1417" w:right="1701" w:bottom="1417" w:left="1701" w:header="708" w:footer="708" w:gutter="0"/>
           <w:cols w:space="720"/>
@@ -10165,20 +11142,20 @@
       <w:pPr>
         <w:pStyle w:val="Ttulo1"/>
       </w:pPr>
-      <w:bookmarkStart w:id="51" w:name="_Toc105605095"/>
-      <w:bookmarkStart w:id="52" w:name="_Toc146982544"/>
-      <w:bookmarkStart w:id="53" w:name="_Toc151584764"/>
+      <w:bookmarkStart w:id="53" w:name="_Toc105605095"/>
+      <w:bookmarkStart w:id="54" w:name="_Toc146982544"/>
+      <w:bookmarkStart w:id="55" w:name="_Toc151935290"/>
       <w:r>
         <w:lastRenderedPageBreak/>
         <w:t>Anexos</w:t>
       </w:r>
-      <w:bookmarkEnd w:id="51"/>
-      <w:bookmarkEnd w:id="52"/>
       <w:bookmarkEnd w:id="53"/>
+      <w:bookmarkEnd w:id="54"/>
+      <w:bookmarkEnd w:id="55"/>
     </w:p>
     <w:p/>
     <w:sectPr>
-      <w:footerReference w:type="default" r:id="rId41"/>
+      <w:footerReference w:type="default" r:id="rId43"/>
       <w:pgSz w:w="11906" w:h="16838"/>
       <w:pgMar w:top="1417" w:right="1701" w:bottom="1417" w:left="1701" w:header="708" w:footer="708" w:gutter="0"/>
       <w:cols w:space="720"/>
@@ -11690,7 +12667,7 @@
   <w:abstractNum w:abstractNumId="9" w15:restartNumberingAfterBreak="0">
     <w:nsid w:val="21D46FE0"/>
     <w:multiLevelType w:val="hybridMultilevel"/>
-    <w:tmpl w:val="8E3CFE6C"/>
+    <w:tmpl w:val="2146CC90"/>
     <w:lvl w:ilvl="0" w:tplc="08160001">
       <w:start w:val="1"/>
       <w:numFmt w:val="bullet"/>
@@ -12325,6 +13302,119 @@
     </w:lvl>
   </w:abstractNum>
   <w:abstractNum w:abstractNumId="14" w15:restartNumberingAfterBreak="0">
+    <w:nsid w:val="3C666222"/>
+    <w:multiLevelType w:val="hybridMultilevel"/>
+    <w:tmpl w:val="1F24FFD6"/>
+    <w:lvl w:ilvl="0" w:tplc="08160001">
+      <w:start w:val="1"/>
+      <w:numFmt w:val="bullet"/>
+      <w:lvlText w:val=""/>
+      <w:lvlJc w:val="left"/>
+      <w:pPr>
+        <w:ind w:left="720" w:hanging="360"/>
+      </w:pPr>
+      <w:rPr>
+        <w:rFonts w:ascii="Symbol" w:hAnsi="Symbol" w:hint="default"/>
+      </w:rPr>
+    </w:lvl>
+    <w:lvl w:ilvl="1" w:tplc="08160003" w:tentative="1">
+      <w:start w:val="1"/>
+      <w:numFmt w:val="bullet"/>
+      <w:lvlText w:val="o"/>
+      <w:lvlJc w:val="left"/>
+      <w:pPr>
+        <w:ind w:left="1440" w:hanging="360"/>
+      </w:pPr>
+      <w:rPr>
+        <w:rFonts w:ascii="Courier New" w:hAnsi="Courier New" w:cs="Courier New" w:hint="default"/>
+      </w:rPr>
+    </w:lvl>
+    <w:lvl w:ilvl="2" w:tplc="08160005" w:tentative="1">
+      <w:start w:val="1"/>
+      <w:numFmt w:val="bullet"/>
+      <w:lvlText w:val=""/>
+      <w:lvlJc w:val="left"/>
+      <w:pPr>
+        <w:ind w:left="2160" w:hanging="360"/>
+      </w:pPr>
+      <w:rPr>
+        <w:rFonts w:ascii="Wingdings" w:hAnsi="Wingdings" w:hint="default"/>
+      </w:rPr>
+    </w:lvl>
+    <w:lvl w:ilvl="3" w:tplc="08160001" w:tentative="1">
+      <w:start w:val="1"/>
+      <w:numFmt w:val="bullet"/>
+      <w:lvlText w:val=""/>
+      <w:lvlJc w:val="left"/>
+      <w:pPr>
+        <w:ind w:left="2880" w:hanging="360"/>
+      </w:pPr>
+      <w:rPr>
+        <w:rFonts w:ascii="Symbol" w:hAnsi="Symbol" w:hint="default"/>
+      </w:rPr>
+    </w:lvl>
+    <w:lvl w:ilvl="4" w:tplc="08160003" w:tentative="1">
+      <w:start w:val="1"/>
+      <w:numFmt w:val="bullet"/>
+      <w:lvlText w:val="o"/>
+      <w:lvlJc w:val="left"/>
+      <w:pPr>
+        <w:ind w:left="3600" w:hanging="360"/>
+      </w:pPr>
+      <w:rPr>
+        <w:rFonts w:ascii="Courier New" w:hAnsi="Courier New" w:cs="Courier New" w:hint="default"/>
+      </w:rPr>
+    </w:lvl>
+    <w:lvl w:ilvl="5" w:tplc="08160005" w:tentative="1">
+      <w:start w:val="1"/>
+      <w:numFmt w:val="bullet"/>
+      <w:lvlText w:val=""/>
+      <w:lvlJc w:val="left"/>
+      <w:pPr>
+        <w:ind w:left="4320" w:hanging="360"/>
+      </w:pPr>
+      <w:rPr>
+        <w:rFonts w:ascii="Wingdings" w:hAnsi="Wingdings" w:hint="default"/>
+      </w:rPr>
+    </w:lvl>
+    <w:lvl w:ilvl="6" w:tplc="08160001" w:tentative="1">
+      <w:start w:val="1"/>
+      <w:numFmt w:val="bullet"/>
+      <w:lvlText w:val=""/>
+      <w:lvlJc w:val="left"/>
+      <w:pPr>
+        <w:ind w:left="5040" w:hanging="360"/>
+      </w:pPr>
+      <w:rPr>
+        <w:rFonts w:ascii="Symbol" w:hAnsi="Symbol" w:hint="default"/>
+      </w:rPr>
+    </w:lvl>
+    <w:lvl w:ilvl="7" w:tplc="08160003" w:tentative="1">
+      <w:start w:val="1"/>
+      <w:numFmt w:val="bullet"/>
+      <w:lvlText w:val="o"/>
+      <w:lvlJc w:val="left"/>
+      <w:pPr>
+        <w:ind w:left="5760" w:hanging="360"/>
+      </w:pPr>
+      <w:rPr>
+        <w:rFonts w:ascii="Courier New" w:hAnsi="Courier New" w:cs="Courier New" w:hint="default"/>
+      </w:rPr>
+    </w:lvl>
+    <w:lvl w:ilvl="8" w:tplc="08160005" w:tentative="1">
+      <w:start w:val="1"/>
+      <w:numFmt w:val="bullet"/>
+      <w:lvlText w:val=""/>
+      <w:lvlJc w:val="left"/>
+      <w:pPr>
+        <w:ind w:left="6480" w:hanging="360"/>
+      </w:pPr>
+      <w:rPr>
+        <w:rFonts w:ascii="Wingdings" w:hAnsi="Wingdings" w:hint="default"/>
+      </w:rPr>
+    </w:lvl>
+  </w:abstractNum>
+  <w:abstractNum w:abstractNumId="15" w15:restartNumberingAfterBreak="0">
     <w:nsid w:val="3D424A91"/>
     <w:multiLevelType w:val="hybridMultilevel"/>
     <w:tmpl w:val="D03E88AA"/>
@@ -12437,7 +13527,120 @@
       </w:rPr>
     </w:lvl>
   </w:abstractNum>
-  <w:abstractNum w:abstractNumId="15" w15:restartNumberingAfterBreak="0">
+  <w:abstractNum w:abstractNumId="16" w15:restartNumberingAfterBreak="0">
+    <w:nsid w:val="3E172BE9"/>
+    <w:multiLevelType w:val="hybridMultilevel"/>
+    <w:tmpl w:val="8A406148"/>
+    <w:lvl w:ilvl="0" w:tplc="08160001">
+      <w:start w:val="1"/>
+      <w:numFmt w:val="bullet"/>
+      <w:lvlText w:val=""/>
+      <w:lvlJc w:val="left"/>
+      <w:pPr>
+        <w:ind w:left="720" w:hanging="360"/>
+      </w:pPr>
+      <w:rPr>
+        <w:rFonts w:ascii="Symbol" w:hAnsi="Symbol" w:hint="default"/>
+      </w:rPr>
+    </w:lvl>
+    <w:lvl w:ilvl="1" w:tplc="08160003" w:tentative="1">
+      <w:start w:val="1"/>
+      <w:numFmt w:val="bullet"/>
+      <w:lvlText w:val="o"/>
+      <w:lvlJc w:val="left"/>
+      <w:pPr>
+        <w:ind w:left="1440" w:hanging="360"/>
+      </w:pPr>
+      <w:rPr>
+        <w:rFonts w:ascii="Courier New" w:hAnsi="Courier New" w:cs="Courier New" w:hint="default"/>
+      </w:rPr>
+    </w:lvl>
+    <w:lvl w:ilvl="2" w:tplc="08160005" w:tentative="1">
+      <w:start w:val="1"/>
+      <w:numFmt w:val="bullet"/>
+      <w:lvlText w:val=""/>
+      <w:lvlJc w:val="left"/>
+      <w:pPr>
+        <w:ind w:left="2160" w:hanging="360"/>
+      </w:pPr>
+      <w:rPr>
+        <w:rFonts w:ascii="Wingdings" w:hAnsi="Wingdings" w:hint="default"/>
+      </w:rPr>
+    </w:lvl>
+    <w:lvl w:ilvl="3" w:tplc="08160001" w:tentative="1">
+      <w:start w:val="1"/>
+      <w:numFmt w:val="bullet"/>
+      <w:lvlText w:val=""/>
+      <w:lvlJc w:val="left"/>
+      <w:pPr>
+        <w:ind w:left="2880" w:hanging="360"/>
+      </w:pPr>
+      <w:rPr>
+        <w:rFonts w:ascii="Symbol" w:hAnsi="Symbol" w:hint="default"/>
+      </w:rPr>
+    </w:lvl>
+    <w:lvl w:ilvl="4" w:tplc="08160003" w:tentative="1">
+      <w:start w:val="1"/>
+      <w:numFmt w:val="bullet"/>
+      <w:lvlText w:val="o"/>
+      <w:lvlJc w:val="left"/>
+      <w:pPr>
+        <w:ind w:left="3600" w:hanging="360"/>
+      </w:pPr>
+      <w:rPr>
+        <w:rFonts w:ascii="Courier New" w:hAnsi="Courier New" w:cs="Courier New" w:hint="default"/>
+      </w:rPr>
+    </w:lvl>
+    <w:lvl w:ilvl="5" w:tplc="08160005" w:tentative="1">
+      <w:start w:val="1"/>
+      <w:numFmt w:val="bullet"/>
+      <w:lvlText w:val=""/>
+      <w:lvlJc w:val="left"/>
+      <w:pPr>
+        <w:ind w:left="4320" w:hanging="360"/>
+      </w:pPr>
+      <w:rPr>
+        <w:rFonts w:ascii="Wingdings" w:hAnsi="Wingdings" w:hint="default"/>
+      </w:rPr>
+    </w:lvl>
+    <w:lvl w:ilvl="6" w:tplc="08160001" w:tentative="1">
+      <w:start w:val="1"/>
+      <w:numFmt w:val="bullet"/>
+      <w:lvlText w:val=""/>
+      <w:lvlJc w:val="left"/>
+      <w:pPr>
+        <w:ind w:left="5040" w:hanging="360"/>
+      </w:pPr>
+      <w:rPr>
+        <w:rFonts w:ascii="Symbol" w:hAnsi="Symbol" w:hint="default"/>
+      </w:rPr>
+    </w:lvl>
+    <w:lvl w:ilvl="7" w:tplc="08160003" w:tentative="1">
+      <w:start w:val="1"/>
+      <w:numFmt w:val="bullet"/>
+      <w:lvlText w:val="o"/>
+      <w:lvlJc w:val="left"/>
+      <w:pPr>
+        <w:ind w:left="5760" w:hanging="360"/>
+      </w:pPr>
+      <w:rPr>
+        <w:rFonts w:ascii="Courier New" w:hAnsi="Courier New" w:cs="Courier New" w:hint="default"/>
+      </w:rPr>
+    </w:lvl>
+    <w:lvl w:ilvl="8" w:tplc="08160005" w:tentative="1">
+      <w:start w:val="1"/>
+      <w:numFmt w:val="bullet"/>
+      <w:lvlText w:val=""/>
+      <w:lvlJc w:val="left"/>
+      <w:pPr>
+        <w:ind w:left="6480" w:hanging="360"/>
+      </w:pPr>
+      <w:rPr>
+        <w:rFonts w:ascii="Wingdings" w:hAnsi="Wingdings" w:hint="default"/>
+      </w:rPr>
+    </w:lvl>
+  </w:abstractNum>
+  <w:abstractNum w:abstractNumId="17" w15:restartNumberingAfterBreak="0">
     <w:nsid w:val="415E7328"/>
     <w:multiLevelType w:val="hybridMultilevel"/>
     <w:tmpl w:val="266A08A2"/>
@@ -12550,7 +13753,7 @@
       </w:rPr>
     </w:lvl>
   </w:abstractNum>
-  <w:abstractNum w:abstractNumId="16" w15:restartNumberingAfterBreak="0">
+  <w:abstractNum w:abstractNumId="18" w15:restartNumberingAfterBreak="0">
     <w:nsid w:val="457A2AD5"/>
     <w:multiLevelType w:val="multilevel"/>
     <w:tmpl w:val="72A815D2"/>
@@ -12642,7 +13845,7 @@
       </w:pPr>
     </w:lvl>
   </w:abstractNum>
-  <w:abstractNum w:abstractNumId="17" w15:restartNumberingAfterBreak="0">
+  <w:abstractNum w:abstractNumId="19" w15:restartNumberingAfterBreak="0">
     <w:nsid w:val="45BF047A"/>
     <w:multiLevelType w:val="hybridMultilevel"/>
     <w:tmpl w:val="DE2CC592"/>
@@ -12755,7 +13958,7 @@
       </w:rPr>
     </w:lvl>
   </w:abstractNum>
-  <w:abstractNum w:abstractNumId="18" w15:restartNumberingAfterBreak="0">
+  <w:abstractNum w:abstractNumId="20" w15:restartNumberingAfterBreak="0">
     <w:nsid w:val="4B4A0F84"/>
     <w:multiLevelType w:val="hybridMultilevel"/>
     <w:tmpl w:val="FC969B2A"/>
@@ -12868,7 +14071,7 @@
       </w:rPr>
     </w:lvl>
   </w:abstractNum>
-  <w:abstractNum w:abstractNumId="19" w15:restartNumberingAfterBreak="0">
+  <w:abstractNum w:abstractNumId="21" w15:restartNumberingAfterBreak="0">
     <w:nsid w:val="540A3CC4"/>
     <w:multiLevelType w:val="hybridMultilevel"/>
     <w:tmpl w:val="1FBAA972"/>
@@ -12981,7 +14184,7 @@
       </w:rPr>
     </w:lvl>
   </w:abstractNum>
-  <w:abstractNum w:abstractNumId="20" w15:restartNumberingAfterBreak="0">
+  <w:abstractNum w:abstractNumId="22" w15:restartNumberingAfterBreak="0">
     <w:nsid w:val="5A605A2B"/>
     <w:multiLevelType w:val="hybridMultilevel"/>
     <w:tmpl w:val="3E98D9C4"/>
@@ -13094,7 +14297,7 @@
       </w:rPr>
     </w:lvl>
   </w:abstractNum>
-  <w:abstractNum w:abstractNumId="21" w15:restartNumberingAfterBreak="0">
+  <w:abstractNum w:abstractNumId="23" w15:restartNumberingAfterBreak="0">
     <w:nsid w:val="62E70D10"/>
     <w:multiLevelType w:val="multilevel"/>
     <w:tmpl w:val="929AB714"/>
@@ -13207,7 +14410,7 @@
       </w:rPr>
     </w:lvl>
   </w:abstractNum>
-  <w:abstractNum w:abstractNumId="22" w15:restartNumberingAfterBreak="0">
+  <w:abstractNum w:abstractNumId="24" w15:restartNumberingAfterBreak="0">
     <w:nsid w:val="7211499E"/>
     <w:multiLevelType w:val="multilevel"/>
     <w:tmpl w:val="0764FC0A"/>
@@ -13296,7 +14499,7 @@
       </w:pPr>
     </w:lvl>
   </w:abstractNum>
-  <w:abstractNum w:abstractNumId="23" w15:restartNumberingAfterBreak="0">
+  <w:abstractNum w:abstractNumId="25" w15:restartNumberingAfterBreak="0">
     <w:nsid w:val="742C065E"/>
     <w:multiLevelType w:val="multilevel"/>
     <w:tmpl w:val="C2864236"/>
@@ -13409,7 +14612,7 @@
       </w:pPr>
     </w:lvl>
   </w:abstractNum>
-  <w:abstractNum w:abstractNumId="24" w15:restartNumberingAfterBreak="0">
+  <w:abstractNum w:abstractNumId="26" w15:restartNumberingAfterBreak="0">
     <w:nsid w:val="75022AEB"/>
     <w:multiLevelType w:val="multilevel"/>
     <w:tmpl w:val="63BC8838"/>
@@ -13522,7 +14725,7 @@
       </w:rPr>
     </w:lvl>
   </w:abstractNum>
-  <w:abstractNum w:abstractNumId="25" w15:restartNumberingAfterBreak="0">
+  <w:abstractNum w:abstractNumId="27" w15:restartNumberingAfterBreak="0">
     <w:nsid w:val="76F13EE1"/>
     <w:multiLevelType w:val="multilevel"/>
     <w:tmpl w:val="72A815D2"/>
@@ -13614,7 +14817,7 @@
       </w:pPr>
     </w:lvl>
   </w:abstractNum>
-  <w:abstractNum w:abstractNumId="26" w15:restartNumberingAfterBreak="0">
+  <w:abstractNum w:abstractNumId="28" w15:restartNumberingAfterBreak="0">
     <w:nsid w:val="78AD628A"/>
     <w:multiLevelType w:val="multilevel"/>
     <w:tmpl w:val="0A440E00"/>
@@ -13734,7 +14937,7 @@
       </w:pPr>
     </w:lvl>
   </w:abstractNum>
-  <w:abstractNum w:abstractNumId="27" w15:restartNumberingAfterBreak="0">
+  <w:abstractNum w:abstractNumId="29" w15:restartNumberingAfterBreak="0">
     <w:nsid w:val="7C812E20"/>
     <w:multiLevelType w:val="multilevel"/>
     <w:tmpl w:val="84C28482"/>
@@ -13824,37 +15027,37 @@
     </w:lvl>
   </w:abstractNum>
   <w:num w:numId="1" w16cid:durableId="1818035300">
-    <w:abstractNumId w:val="27"/>
+    <w:abstractNumId w:val="29"/>
   </w:num>
   <w:num w:numId="2" w16cid:durableId="1569804530">
-    <w:abstractNumId w:val="21"/>
+    <w:abstractNumId w:val="23"/>
   </w:num>
   <w:num w:numId="3" w16cid:durableId="440075182">
+    <w:abstractNumId w:val="26"/>
+  </w:num>
+  <w:num w:numId="4" w16cid:durableId="93088651">
     <w:abstractNumId w:val="24"/>
   </w:num>
-  <w:num w:numId="4" w16cid:durableId="93088651">
-    <w:abstractNumId w:val="22"/>
-  </w:num>
   <w:num w:numId="5" w16cid:durableId="74401127">
-    <w:abstractNumId w:val="16"/>
+    <w:abstractNumId w:val="18"/>
   </w:num>
   <w:num w:numId="6" w16cid:durableId="1035275278">
-    <w:abstractNumId w:val="27"/>
+    <w:abstractNumId w:val="29"/>
   </w:num>
   <w:num w:numId="7" w16cid:durableId="1468668506">
     <w:abstractNumId w:val="4"/>
   </w:num>
   <w:num w:numId="8" w16cid:durableId="124743618">
-    <w:abstractNumId w:val="25"/>
+    <w:abstractNumId w:val="27"/>
   </w:num>
   <w:num w:numId="9" w16cid:durableId="729427865">
-    <w:abstractNumId w:val="27"/>
+    <w:abstractNumId w:val="29"/>
   </w:num>
   <w:num w:numId="10" w16cid:durableId="836769696">
     <w:abstractNumId w:val="1"/>
   </w:num>
   <w:num w:numId="11" w16cid:durableId="969243497">
-    <w:abstractNumId w:val="27"/>
+    <w:abstractNumId w:val="29"/>
     <w:lvlOverride w:ilvl="0">
       <w:startOverride w:val="1"/>
     </w:lvlOverride>
@@ -13884,7 +15087,7 @@
     </w:lvlOverride>
   </w:num>
   <w:num w:numId="12" w16cid:durableId="1351495131">
-    <w:abstractNumId w:val="27"/>
+    <w:abstractNumId w:val="29"/>
     <w:lvlOverride w:ilvl="0">
       <w:startOverride w:val="1"/>
     </w:lvlOverride>
@@ -13920,22 +15123,22 @@
     <w:abstractNumId w:val="10"/>
   </w:num>
   <w:num w:numId="15" w16cid:durableId="457454236">
-    <w:abstractNumId w:val="14"/>
+    <w:abstractNumId w:val="15"/>
   </w:num>
   <w:num w:numId="16" w16cid:durableId="1390112702">
     <w:abstractNumId w:val="8"/>
   </w:num>
   <w:num w:numId="17" w16cid:durableId="1192107335">
+    <w:abstractNumId w:val="21"/>
+  </w:num>
+  <w:num w:numId="18" w16cid:durableId="28074188">
     <w:abstractNumId w:val="19"/>
   </w:num>
-  <w:num w:numId="18" w16cid:durableId="28074188">
-    <w:abstractNumId w:val="17"/>
-  </w:num>
   <w:num w:numId="19" w16cid:durableId="1590112927">
-    <w:abstractNumId w:val="18"/>
+    <w:abstractNumId w:val="20"/>
   </w:num>
   <w:num w:numId="20" w16cid:durableId="396780926">
-    <w:abstractNumId w:val="27"/>
+    <w:abstractNumId w:val="29"/>
     <w:lvlOverride w:ilvl="0">
       <w:startOverride w:val="1"/>
     </w:lvlOverride>
@@ -13968,7 +15171,7 @@
     <w:abstractNumId w:val="7"/>
   </w:num>
   <w:num w:numId="22" w16cid:durableId="763039051">
-    <w:abstractNumId w:val="27"/>
+    <w:abstractNumId w:val="29"/>
     <w:lvlOverride w:ilvl="0">
       <w:startOverride w:val="1"/>
     </w:lvlOverride>
@@ -13998,7 +15201,7 @@
     </w:lvlOverride>
   </w:num>
   <w:num w:numId="23" w16cid:durableId="976838306">
-    <w:abstractNumId w:val="27"/>
+    <w:abstractNumId w:val="29"/>
     <w:lvlOverride w:ilvl="0">
       <w:startOverride w:val="1"/>
     </w:lvlOverride>
@@ -14028,13 +15231,13 @@
     </w:lvlOverride>
   </w:num>
   <w:num w:numId="24" w16cid:durableId="1686590508">
-    <w:abstractNumId w:val="20"/>
+    <w:abstractNumId w:val="22"/>
   </w:num>
   <w:num w:numId="25" w16cid:durableId="2090733365">
     <w:abstractNumId w:val="0"/>
   </w:num>
   <w:num w:numId="26" w16cid:durableId="1972124376">
-    <w:abstractNumId w:val="26"/>
+    <w:abstractNumId w:val="28"/>
   </w:num>
   <w:num w:numId="27" w16cid:durableId="1013414957">
     <w:abstractNumId w:val="11"/>
@@ -14046,7 +15249,7 @@
     <w:abstractNumId w:val="6"/>
   </w:num>
   <w:num w:numId="30" w16cid:durableId="1223059781">
-    <w:abstractNumId w:val="23"/>
+    <w:abstractNumId w:val="25"/>
   </w:num>
   <w:num w:numId="31" w16cid:durableId="1589464323">
     <w:abstractNumId w:val="12"/>
@@ -14058,13 +15261,13 @@
     <w:abstractNumId w:val="5"/>
   </w:num>
   <w:num w:numId="34" w16cid:durableId="901790565">
-    <w:abstractNumId w:val="15"/>
+    <w:abstractNumId w:val="17"/>
   </w:num>
   <w:num w:numId="35" w16cid:durableId="2123301311">
     <w:abstractNumId w:val="9"/>
   </w:num>
   <w:num w:numId="36" w16cid:durableId="2075930369">
-    <w:abstractNumId w:val="27"/>
+    <w:abstractNumId w:val="29"/>
     <w:lvlOverride w:ilvl="0">
       <w:startOverride w:val="1"/>
     </w:lvlOverride>
@@ -14092,6 +15295,12 @@
     <w:lvlOverride w:ilvl="8">
       <w:startOverride w:val="1"/>
     </w:lvlOverride>
+  </w:num>
+  <w:num w:numId="37" w16cid:durableId="645747995">
+    <w:abstractNumId w:val="14"/>
+  </w:num>
+  <w:num w:numId="38" w16cid:durableId="1012684116">
+    <w:abstractNumId w:val="16"/>
   </w:num>
 </w:numbering>
 </file>
@@ -15712,6 +16921,12 @@
 </file>
 
 <file path=customXml/item1.xml><?xml version="1.0" encoding="utf-8"?>
+<go:gDocsCustomXmlDataStorage xmlns:go="http://customooxmlschemas.google.com/" xmlns:r="http://schemas.openxmlformats.org/officeDocument/2006/relationships">
+  <go:docsCustomData xmlns:go="http://customooxmlschemas.google.com/" roundtripDataSignature="AMtx7mgdlRD46hLT57vtTFf4spT0HbMKZA==">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</go:docsCustomData>
+</go:gDocsCustomXmlDataStorage>
+</file>
+
+<file path=customXml/item2.xml><?xml version="1.0" encoding="utf-8"?>
 <p:properties xmlns:p="http://schemas.microsoft.com/office/2006/metadata/properties" xmlns:xsi="http://www.w3.org/2001/XMLSchema-instance" xmlns:pc="http://schemas.microsoft.com/office/infopath/2007/PartnerControls">
   <documentManagement>
     <_activity xmlns="5a22020a-fc40-42ce-8167-4dd317ed9b15" xsi:nil="true"/>
@@ -15719,14 +16934,13 @@
 </p:properties>
 </file>
 
-<file path=customXml/item2.xml><?xml version="1.0" encoding="utf-8"?>
-<go:gDocsCustomXmlDataStorage xmlns:go="http://customooxmlschemas.google.com/" xmlns:r="http://schemas.openxmlformats.org/officeDocument/2006/relationships">
-  <go:docsCustomData xmlns:go="http://customooxmlschemas.google.com/" roundtripDataSignature="AMtx7mgdlRD46hLT57vtTFf4spT0HbMKZA==">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</go:docsCustomData>
-</go:gDocsCustomXmlDataStorage>
-</file>
-
 <file path=customXml/item3.xml><?xml version="1.0" encoding="utf-8"?>
-<b:Sources xmlns:b="http://schemas.openxmlformats.org/officeDocument/2006/bibliography" xmlns="http://schemas.openxmlformats.org/officeDocument/2006/bibliography" SelectedStyle="\APASixthEditionOfficeOnline.xsl" StyleName="APA" Version="6"/>
+<?mso-contentType ?>
+<FormTemplates xmlns="http://schemas.microsoft.com/sharepoint/v3/contenttype/forms">
+  <Display>DocumentLibraryForm</Display>
+  <Edit>DocumentLibraryForm</Edit>
+  <New>DocumentLibraryForm</New>
+</FormTemplates>
 </file>
 
 <file path=customXml/item4.xml><?xml version="1.0" encoding="utf-8"?>
@@ -15983,15 +17197,19 @@
 </file>
 
 <file path=customXml/item5.xml><?xml version="1.0" encoding="utf-8"?>
-<?mso-contentType ?>
-<FormTemplates xmlns="http://schemas.microsoft.com/sharepoint/v3/contenttype/forms">
-  <Display>DocumentLibraryForm</Display>
-  <Edit>DocumentLibraryForm</Edit>
-  <New>DocumentLibraryForm</New>
-</FormTemplates>
+<b:Sources xmlns:b="http://schemas.openxmlformats.org/officeDocument/2006/bibliography" xmlns="http://schemas.openxmlformats.org/officeDocument/2006/bibliography" SelectedStyle="\APASixthEditionOfficeOnline.xsl" StyleName="APA" Version="6"/>
 </file>
 
 <file path=customXml/itemProps1.xml><?xml version="1.0" encoding="utf-8"?>
+<ds:datastoreItem xmlns:ds="http://schemas.openxmlformats.org/officeDocument/2006/customXml" ds:itemID="{11111111-1234-1234-1234-123412341234}">
+  <ds:schemaRefs>
+    <ds:schemaRef ds:uri="http://customooxmlschemas.google.com/"/>
+    <ds:schemaRef ds:uri="http://schemas.openxmlformats.org/officeDocument/2006/relationships"/>
+  </ds:schemaRefs>
+</ds:datastoreItem>
+</file>
+
+<file path=customXml/itemProps2.xml><?xml version="1.0" encoding="utf-8"?>
 <ds:datastoreItem xmlns:ds="http://schemas.openxmlformats.org/officeDocument/2006/customXml" ds:itemID="{353A34B4-0D2A-413D-A2C1-7347112953F8}">
   <ds:schemaRefs>
     <ds:schemaRef ds:uri="http://schemas.microsoft.com/office/2006/metadata/properties"/>
@@ -16001,19 +17219,10 @@
 </ds:datastoreItem>
 </file>
 
-<file path=customXml/itemProps2.xml><?xml version="1.0" encoding="utf-8"?>
-<ds:datastoreItem xmlns:ds="http://schemas.openxmlformats.org/officeDocument/2006/customXml" ds:itemID="{11111111-1234-1234-1234-123412341234}">
+<file path=customXml/itemProps3.xml><?xml version="1.0" encoding="utf-8"?>
+<ds:datastoreItem xmlns:ds="http://schemas.openxmlformats.org/officeDocument/2006/customXml" ds:itemID="{DCA41A26-CB50-4FEA-A850-2F9071A790FE}">
   <ds:schemaRefs>
-    <ds:schemaRef ds:uri="http://customooxmlschemas.google.com/"/>
-    <ds:schemaRef ds:uri="http://schemas.openxmlformats.org/officeDocument/2006/relationships"/>
-  </ds:schemaRefs>
-</ds:datastoreItem>
-</file>
-
-<file path=customXml/itemProps3.xml><?xml version="1.0" encoding="utf-8"?>
-<ds:datastoreItem xmlns:ds="http://schemas.openxmlformats.org/officeDocument/2006/customXml" ds:itemID="{EDB4F5ED-E724-4CD6-BA79-4F4EA62F17E2}">
-  <ds:schemaRefs>
-    <ds:schemaRef ds:uri="http://schemas.openxmlformats.org/officeDocument/2006/bibliography"/>
+    <ds:schemaRef ds:uri="http://schemas.microsoft.com/sharepoint/v3/contenttype/forms"/>
   </ds:schemaRefs>
 </ds:datastoreItem>
 </file>
@@ -16038,9 +17247,9 @@
 </file>
 
 <file path=customXml/itemProps5.xml><?xml version="1.0" encoding="utf-8"?>
-<ds:datastoreItem xmlns:ds="http://schemas.openxmlformats.org/officeDocument/2006/customXml" ds:itemID="{DCA41A26-CB50-4FEA-A850-2F9071A790FE}">
+<ds:datastoreItem xmlns:ds="http://schemas.openxmlformats.org/officeDocument/2006/customXml" ds:itemID="{EDB4F5ED-E724-4CD6-BA79-4F4EA62F17E2}">
   <ds:schemaRefs>
-    <ds:schemaRef ds:uri="http://schemas.microsoft.com/sharepoint/v3/contenttype/forms"/>
+    <ds:schemaRef ds:uri="http://schemas.openxmlformats.org/officeDocument/2006/bibliography"/>
   </ds:schemaRefs>
 </ds:datastoreItem>
 </file>
</xml_diff>